<commit_message>
Test data for the alloknesis protocol
</commit_message>
<xml_diff>
--- a/docs/alloknesisDemo/alloknesisDemo.docx
+++ b/docs/alloknesisDemo/alloknesisDemo.docx
@@ -1,6 +1,6 @@
 
 <file path=word/document.xml><?xml version="1.0" encoding="utf-8"?>
-<w:document xmlns:wpc="http://schemas.microsoft.com/office/word/2010/wordprocessingCanvas" xmlns:cx="http://schemas.microsoft.com/office/drawing/2014/chartex" xmlns:cx1="http://schemas.microsoft.com/office/drawing/2015/9/8/chartex" xmlns:cx2="http://schemas.microsoft.com/office/drawing/2015/10/21/chartex" xmlns:cx3="http://schemas.microsoft.com/office/drawing/2016/5/9/chartex" xmlns:cx4="http://schemas.microsoft.com/office/drawing/2016/5/10/chartex" xmlns:cx5="http://schemas.microsoft.com/office/drawing/2016/5/11/chartex" xmlns:cx6="http://schemas.microsoft.com/office/drawing/2016/5/12/chartex" xmlns:cx7="http://schemas.microsoft.com/office/drawing/2016/5/13/chartex" xmlns:cx8="http://schemas.microsoft.com/office/drawing/2016/5/14/chartex" xmlns:mc="http://schemas.openxmlformats.org/markup-compatibility/2006" xmlns:aink="http://schemas.microsoft.com/office/drawing/2016/ink" xmlns:am3d="http://schemas.microsoft.com/office/drawing/2017/model3d" xmlns:o="urn:schemas-microsoft-com:office:office" xmlns:oel="http://schemas.microsoft.com/office/2019/extlst" xmlns:r="http://schemas.openxmlformats.org/officeDocument/2006/relationships" xmlns:m="http://schemas.openxmlformats.org/officeDocument/2006/math" xmlns:v="urn:schemas-microsoft-com:vml" xmlns:wp14="http://schemas.microsoft.com/office/word/2010/wordprocessingDrawing" xmlns:wp="http://schemas.openxmlformats.org/drawingml/2006/wordprocessingDrawing" xmlns:w10="urn:schemas-microsoft-com:office:word" xmlns:w="http://schemas.openxmlformats.org/wordprocessingml/2006/main" xmlns:w14="http://schemas.microsoft.com/office/word/2010/wordml" xmlns:w15="http://schemas.microsoft.com/office/word/2012/wordml" xmlns:w16cex="http://schemas.microsoft.com/office/word/2018/wordml/cex" xmlns:w16cid="http://schemas.microsoft.com/office/word/2016/wordml/cid" xmlns:w16="http://schemas.microsoft.com/office/word/2018/wordml" xmlns:w16sdtdh="http://schemas.microsoft.com/office/word/2020/wordml/sdtdatahash" xmlns:w16se="http://schemas.microsoft.com/office/word/2015/wordml/symex" xmlns:wpg="http://schemas.microsoft.com/office/word/2010/wordprocessingGroup" xmlns:wpi="http://schemas.microsoft.com/office/word/2010/wordprocessingInk" xmlns:wne="http://schemas.microsoft.com/office/word/2006/wordml" xmlns:wps="http://schemas.microsoft.com/office/word/2010/wordprocessingShape" mc:Ignorable="w14 w15 w16se w16cid w16 w16cex w16sdtdh wp14">
+<w:document xmlns:wpc="http://schemas.microsoft.com/office/word/2010/wordprocessingCanvas" xmlns:cx="http://schemas.microsoft.com/office/drawing/2014/chartex" xmlns:cx1="http://schemas.microsoft.com/office/drawing/2015/9/8/chartex" xmlns:cx2="http://schemas.microsoft.com/office/drawing/2015/10/21/chartex" xmlns:cx3="http://schemas.microsoft.com/office/drawing/2016/5/9/chartex" xmlns:cx4="http://schemas.microsoft.com/office/drawing/2016/5/10/chartex" xmlns:cx5="http://schemas.microsoft.com/office/drawing/2016/5/11/chartex" xmlns:cx6="http://schemas.microsoft.com/office/drawing/2016/5/12/chartex" xmlns:cx7="http://schemas.microsoft.com/office/drawing/2016/5/13/chartex" xmlns:cx8="http://schemas.microsoft.com/office/drawing/2016/5/14/chartex" xmlns:mc="http://schemas.openxmlformats.org/markup-compatibility/2006" xmlns:aink="http://schemas.microsoft.com/office/drawing/2016/ink" xmlns:am3d="http://schemas.microsoft.com/office/drawing/2017/model3d" xmlns:o="urn:schemas-microsoft-com:office:office" xmlns:oel="http://schemas.microsoft.com/office/2019/extlst" xmlns:r="http://schemas.openxmlformats.org/officeDocument/2006/relationships" xmlns:m="http://schemas.openxmlformats.org/officeDocument/2006/math" xmlns:v="urn:schemas-microsoft-com:vml" xmlns:wp14="http://schemas.microsoft.com/office/word/2010/wordprocessingDrawing" xmlns:wp="http://schemas.openxmlformats.org/drawingml/2006/wordprocessingDrawing" xmlns:w10="urn:schemas-microsoft-com:office:word" xmlns:w="http://schemas.openxmlformats.org/wordprocessingml/2006/main" xmlns:w14="http://schemas.microsoft.com/office/word/2010/wordml" xmlns:w15="http://schemas.microsoft.com/office/word/2012/wordml" xmlns:w16cex="http://schemas.microsoft.com/office/word/2018/wordml/cex" xmlns:w16cid="http://schemas.microsoft.com/office/word/2016/wordml/cid" xmlns:w16="http://schemas.microsoft.com/office/word/2018/wordml" xmlns:w16du="http://schemas.microsoft.com/office/word/2023/wordml/word16du" xmlns:w16sdtdh="http://schemas.microsoft.com/office/word/2020/wordml/sdtdatahash" xmlns:w16se="http://schemas.microsoft.com/office/word/2015/wordml/symex" xmlns:wpg="http://schemas.microsoft.com/office/word/2010/wordprocessingGroup" xmlns:wpi="http://schemas.microsoft.com/office/word/2010/wordprocessingInk" xmlns:wne="http://schemas.microsoft.com/office/word/2006/wordml" xmlns:wps="http://schemas.microsoft.com/office/word/2010/wordprocessingShape" mc:Ignorable="w14 w15 w16se w16cid w16 w16cex w16sdtdh w16du wp14">
   <w:body>
     <w:p>
       <w:pPr>
@@ -157,14 +157,24 @@
                               <w:rPr>
                                 <w:sz w:val="22"/>
                                 <w:szCs w:val="22"/>
+                                <w:lang w:val="sv-SE"/>
                               </w:rPr>
                             </w:pPr>
                             <w:r>
                               <w:rPr>
                                 <w:sz w:val="22"/>
                                 <w:szCs w:val="22"/>
+                                <w:lang w:val="sv-SE"/>
                               </w:rPr>
                               <w:t>Silvia Lo Vecchio</w:t>
+                            </w:r>
+                            <w:r>
+                              <w:rPr>
+                                <w:sz w:val="22"/>
+                                <w:szCs w:val="22"/>
+                                <w:lang w:val="sv-SE"/>
+                              </w:rPr>
+                              <w:t xml:space="preserve"> and Kristian Hennings</w:t>
                             </w:r>
                           </w:p>
                         </w:txbxContent>
@@ -221,14 +231,24 @@
                         <w:rPr>
                           <w:sz w:val="22"/>
                           <w:szCs w:val="22"/>
+                          <w:lang w:val="sv-SE"/>
                         </w:rPr>
                       </w:pPr>
                       <w:r>
                         <w:rPr>
                           <w:sz w:val="22"/>
                           <w:szCs w:val="22"/>
+                          <w:lang w:val="sv-SE"/>
                         </w:rPr>
                         <w:t>Silvia Lo Vecchio</w:t>
+                      </w:r>
+                      <w:r>
+                        <w:rPr>
+                          <w:sz w:val="22"/>
+                          <w:szCs w:val="22"/>
+                          <w:lang w:val="sv-SE"/>
+                        </w:rPr>
+                        <w:t xml:space="preserve"> and Kristian Hennings</w:t>
                       </w:r>
                     </w:p>
                   </w:txbxContent>
@@ -318,7 +338,7 @@
               </wp:anchor>
             </w:drawing>
           </mc:Choice>
-          <mc:Fallback xmlns:w16du="http://schemas.microsoft.com/office/word/2023/wordml/word16du">
+          <mc:Fallback>
             <w:pict>
               <v:shapetype w14:anchorId="3BE9B6A7" id="_x0000_t6" coordsize="21600,21600" o:spt="6" path="m,l,21600r21600,xe">
                 <v:stroke joinstyle="miter"/>
@@ -2544,21 +2564,12 @@
           <w:szCs w:val="24"/>
         </w:rPr>
       </w:pPr>
-      <w:proofErr w:type="spellStart"/>
-      <w:r>
-        <w:rPr>
-          <w:sz w:val="24"/>
-          <w:szCs w:val="24"/>
-        </w:rPr>
-        <w:t>LabBench</w:t>
-      </w:r>
-      <w:proofErr w:type="spellEnd"/>
-      <w:r>
-        <w:rPr>
-          <w:sz w:val="24"/>
-          <w:szCs w:val="24"/>
-        </w:rPr>
-        <w:t xml:space="preserve"> System</w:t>
+      <w:r>
+        <w:rPr>
+          <w:sz w:val="24"/>
+          <w:szCs w:val="24"/>
+        </w:rPr>
+        <w:t>LabBench System</w:t>
       </w:r>
     </w:p>
     <w:p>
@@ -2592,25 +2603,7 @@
           <w:sz w:val="24"/>
           <w:szCs w:val="24"/>
         </w:rPr>
-        <w:t xml:space="preserve">collected by </w:t>
-      </w:r>
-      <w:proofErr w:type="spellStart"/>
-      <w:r>
-        <w:rPr>
-          <w:rFonts w:ascii="Calibri" w:hAnsi="Calibri" w:cs="Calibri"/>
-          <w:sz w:val="24"/>
-          <w:szCs w:val="24"/>
-        </w:rPr>
-        <w:t>LabBench</w:t>
-      </w:r>
-      <w:proofErr w:type="spellEnd"/>
-      <w:r>
-        <w:rPr>
-          <w:rFonts w:ascii="Calibri" w:hAnsi="Calibri" w:cs="Calibri"/>
-          <w:sz w:val="24"/>
-          <w:szCs w:val="24"/>
-        </w:rPr>
-        <w:t xml:space="preserve"> program</w:t>
+        <w:t>collected by LabBench program</w:t>
       </w:r>
       <w:r>
         <w:rPr>
@@ -2795,15 +2788,16 @@
           <w:sz w:val="24"/>
           <w:szCs w:val="24"/>
         </w:rPr>
-        <w:t xml:space="preserve"> 3 stimulations, in different directions, along the diagonals of the area of interest</w:t>
-      </w:r>
+        <w:t xml:space="preserve"> 3 stimulations, in different directions, along the diagonals of the area of </w:t>
+      </w:r>
+      <w:proofErr w:type="gramStart"/>
       <w:r>
         <w:rPr>
           <w:rFonts w:ascii="Calibri" w:hAnsi="Calibri" w:cs="Calibri"/>
           <w:sz w:val="24"/>
           <w:szCs w:val="24"/>
         </w:rPr>
-        <w:t xml:space="preserve">  (AOI). </w:t>
+        <w:t>interest</w:t>
       </w:r>
       <w:r>
         <w:rPr>
@@ -2811,6 +2805,23 @@
           <w:sz w:val="24"/>
           <w:szCs w:val="24"/>
         </w:rPr>
+        <w:t xml:space="preserve">  (</w:t>
+      </w:r>
+      <w:proofErr w:type="gramEnd"/>
+      <w:r>
+        <w:rPr>
+          <w:rFonts w:ascii="Calibri" w:hAnsi="Calibri" w:cs="Calibri"/>
+          <w:sz w:val="24"/>
+          <w:szCs w:val="24"/>
+        </w:rPr>
+        <w:t xml:space="preserve">AOI). </w:t>
+      </w:r>
+      <w:r>
+        <w:rPr>
+          <w:rFonts w:ascii="Calibri" w:hAnsi="Calibri" w:cs="Calibri"/>
+          <w:sz w:val="24"/>
+          <w:szCs w:val="24"/>
+        </w:rPr>
         <w:t xml:space="preserve"> </w:t>
       </w:r>
       <w:r>
@@ -2891,7 +2902,25 @@
           <w:sz w:val="24"/>
           <w:szCs w:val="24"/>
         </w:rPr>
-        <w:t>perpendicular to the skin with a speed of 3-6 cm/sec</w:t>
+        <w:t xml:space="preserve">perpendicular to the skin </w:t>
+      </w:r>
+      <w:proofErr w:type="gramStart"/>
+      <w:r>
+        <w:rPr>
+          <w:rFonts w:ascii="Calibri" w:hAnsi="Calibri" w:cs="Calibri"/>
+          <w:sz w:val="24"/>
+          <w:szCs w:val="24"/>
+        </w:rPr>
+        <w:t>with</w:t>
+      </w:r>
+      <w:proofErr w:type="gramEnd"/>
+      <w:r>
+        <w:rPr>
+          <w:rFonts w:ascii="Calibri" w:hAnsi="Calibri" w:cs="Calibri"/>
+          <w:sz w:val="24"/>
+          <w:szCs w:val="24"/>
+        </w:rPr>
+        <w:t xml:space="preserve"> a speed of 3-6 cm/sec</w:t>
       </w:r>
       <w:r>
         <w:rPr>
@@ -3034,960 +3063,59 @@
     </w:p>
     <w:p>
       <w:pPr>
-        <w:pStyle w:val="Heading3"/>
-        <w:rPr>
-          <w:sz w:val="24"/>
-          <w:szCs w:val="24"/>
-        </w:rPr>
-      </w:pPr>
-      <w:r>
-        <w:rPr>
-          <w:sz w:val="24"/>
-          <w:szCs w:val="24"/>
-        </w:rPr>
-        <w:t>Numerical Rating Scale</w:t>
+        <w:rPr>
+          <w:sz w:val="24"/>
+          <w:szCs w:val="24"/>
+        </w:rPr>
+      </w:pPr>
+      <w:r>
+        <w:rPr>
+          <w:sz w:val="24"/>
+          <w:szCs w:val="24"/>
+        </w:rPr>
+        <w:t>During the experiment instructions to the subject will be shown on the secondary monitor.</w:t>
       </w:r>
     </w:p>
     <w:p>
       <w:pPr>
-        <w:spacing w:line="360" w:lineRule="auto"/>
-        <w:rPr>
-          <w:rFonts w:ascii="Calibri" w:hAnsi="Calibri" w:cs="Calibri"/>
-          <w:sz w:val="24"/>
-          <w:szCs w:val="24"/>
-        </w:rPr>
-      </w:pPr>
-      <w:r>
-        <w:rPr>
-          <w:rFonts w:ascii="Calibri" w:hAnsi="Calibri" w:cs="Calibri"/>
-          <w:sz w:val="24"/>
-          <w:szCs w:val="24"/>
-        </w:rPr>
-        <w:t>The Stimulation will be performed using this brush. During the stimulation, I will stroke your skin 3 times</w:t>
-      </w:r>
-      <w:r>
-        <w:rPr>
-          <w:rFonts w:ascii="Calibri" w:hAnsi="Calibri" w:cs="Calibri"/>
-          <w:sz w:val="24"/>
-          <w:szCs w:val="24"/>
-        </w:rPr>
-        <w:t xml:space="preserve"> as showed in figure.</w:t>
-      </w:r>
+        <w:rPr>
+          <w:sz w:val="24"/>
+          <w:szCs w:val="24"/>
+        </w:rPr>
+      </w:pPr>
     </w:p>
     <w:p>
       <w:pPr>
-        <w:spacing w:line="360" w:lineRule="auto"/>
-        <w:rPr>
-          <w:rFonts w:ascii="Calibri" w:hAnsi="Calibri" w:cs="Calibri"/>
-        </w:rPr>
-      </w:pPr>
-      <w:r>
-        <w:rPr>
-          <w:rFonts w:ascii="Calibri" w:hAnsi="Calibri" w:cs="Calibri"/>
-        </w:rPr>
-        <w:t xml:space="preserve">                              </w:t>
-      </w:r>
-      <w:r>
-        <w:rPr>
-          <w:rFonts w:ascii="Calibri" w:hAnsi="Calibri" w:cs="Calibri"/>
-          <w:noProof/>
-        </w:rPr>
-        <w:drawing>
-          <wp:inline distT="0" distB="0" distL="0" distR="0" wp14:anchorId="697352D5" wp14:editId="06791FFD">
-            <wp:extent cx="4000500" cy="2000252"/>
-            <wp:effectExtent l="0" t="0" r="0" b="0"/>
-            <wp:docPr id="5" name="Picture 4" descr="A screenshot of a computer&#10;&#10;Description automatically generated">
-              <a:extLst xmlns:a="http://schemas.openxmlformats.org/drawingml/2006/main">
-                <a:ext uri="{FF2B5EF4-FFF2-40B4-BE49-F238E27FC236}">
-                  <a16:creationId xmlns:a16="http://schemas.microsoft.com/office/drawing/2014/main" id="{CE63FB53-8AD8-793F-7058-70DF842D3B6C}"/>
-                </a:ext>
-              </a:extLst>
-            </wp:docPr>
-            <wp:cNvGraphicFramePr>
-              <a:graphicFrameLocks xmlns:a="http://schemas.openxmlformats.org/drawingml/2006/main" noChangeAspect="1"/>
-            </wp:cNvGraphicFramePr>
-            <a:graphic xmlns:a="http://schemas.openxmlformats.org/drawingml/2006/main">
-              <a:graphicData uri="http://schemas.openxmlformats.org/drawingml/2006/picture">
-                <pic:pic xmlns:pic="http://schemas.openxmlformats.org/drawingml/2006/picture">
-                  <pic:nvPicPr>
-                    <pic:cNvPr id="5" name="Picture 4" descr="A screenshot of a computer&#10;&#10;Description automatically generated">
-                      <a:extLst>
-                        <a:ext uri="{FF2B5EF4-FFF2-40B4-BE49-F238E27FC236}">
-                          <a16:creationId xmlns:a16="http://schemas.microsoft.com/office/drawing/2014/main" id="{CE63FB53-8AD8-793F-7058-70DF842D3B6C}"/>
-                        </a:ext>
-                      </a:extLst>
-                    </pic:cNvPr>
-                    <pic:cNvPicPr>
-                      <a:picLocks noChangeAspect="1"/>
-                    </pic:cNvPicPr>
-                  </pic:nvPicPr>
-                  <pic:blipFill rotWithShape="1">
-                    <a:blip r:embed="rId14">
-                      <a:extLst>
-                        <a:ext uri="{28A0092B-C50C-407E-A947-70E740481C1C}">
-                          <a14:useLocalDpi xmlns:a14="http://schemas.microsoft.com/office/drawing/2010/main" val="0"/>
-                        </a:ext>
-                      </a:extLst>
-                    </a:blip>
-                    <a:srcRect l="42497" t="24314" r="23887" b="53229"/>
-                    <a:stretch/>
-                  </pic:blipFill>
-                  <pic:spPr>
-                    <a:xfrm>
-                      <a:off x="0" y="0"/>
-                      <a:ext cx="4008694" cy="2004349"/>
-                    </a:xfrm>
-                    <a:prstGeom prst="rect">
-                      <a:avLst/>
-                    </a:prstGeom>
-                  </pic:spPr>
-                </pic:pic>
-              </a:graphicData>
-            </a:graphic>
-          </wp:inline>
-        </w:drawing>
-      </w:r>
+        <w:rPr>
+          <w:sz w:val="24"/>
+          <w:szCs w:val="24"/>
+        </w:rPr>
+      </w:pPr>
     </w:p>
     <w:p>
       <w:pPr>
-        <w:spacing w:line="360" w:lineRule="auto"/>
-        <w:rPr>
-          <w:rFonts w:ascii="Calibri" w:hAnsi="Calibri" w:cs="Calibri"/>
-          <w:sz w:val="24"/>
-          <w:szCs w:val="24"/>
-        </w:rPr>
-      </w:pPr>
-      <w:r>
-        <w:rPr>
-          <w:rFonts w:ascii="Calibri" w:hAnsi="Calibri" w:cs="Calibri"/>
-          <w:sz w:val="24"/>
-          <w:szCs w:val="24"/>
-        </w:rPr>
-        <w:t xml:space="preserve"> While I perform this procedure, I will ask you to look away or </w:t>
-      </w:r>
-      <w:r>
-        <w:rPr>
-          <w:rFonts w:ascii="Calibri" w:hAnsi="Calibri" w:cs="Calibri"/>
-          <w:sz w:val="24"/>
-          <w:szCs w:val="24"/>
-        </w:rPr>
-        <w:t>alternatively</w:t>
-      </w:r>
-      <w:r>
-        <w:rPr>
-          <w:rFonts w:ascii="Calibri" w:hAnsi="Calibri" w:cs="Calibri"/>
-          <w:sz w:val="24"/>
-          <w:szCs w:val="24"/>
-        </w:rPr>
-        <w:t xml:space="preserve"> close your </w:t>
-      </w:r>
-      <w:r>
-        <w:rPr>
-          <w:rFonts w:ascii="Calibri" w:hAnsi="Calibri" w:cs="Calibri"/>
-          <w:sz w:val="24"/>
-          <w:szCs w:val="24"/>
-        </w:rPr>
-        <w:t xml:space="preserve">eyes so that you can only focus on your perception. After the 3 strokes, </w:t>
-      </w:r>
-      <w:r>
-        <w:rPr>
-          <w:rFonts w:ascii="Calibri" w:hAnsi="Calibri" w:cs="Calibri"/>
-          <w:sz w:val="24"/>
-          <w:szCs w:val="24"/>
-        </w:rPr>
-        <w:t xml:space="preserve">you should rate the mean intensity of the </w:t>
-      </w:r>
-      <w:r>
-        <w:rPr>
-          <w:rFonts w:ascii="Calibri" w:hAnsi="Calibri" w:cs="Calibri"/>
-          <w:sz w:val="24"/>
-          <w:szCs w:val="24"/>
-        </w:rPr>
-        <w:t xml:space="preserve">itch </w:t>
-      </w:r>
-      <w:r>
-        <w:rPr>
-          <w:rFonts w:ascii="Calibri" w:hAnsi="Calibri" w:cs="Calibri"/>
-          <w:sz w:val="24"/>
-          <w:szCs w:val="24"/>
-        </w:rPr>
-        <w:t xml:space="preserve">sensation </w:t>
-      </w:r>
-      <w:r>
-        <w:rPr>
-          <w:rFonts w:ascii="Calibri" w:hAnsi="Calibri" w:cs="Calibri"/>
-          <w:sz w:val="24"/>
-          <w:szCs w:val="24"/>
-        </w:rPr>
-        <w:t>you perceived</w:t>
-      </w:r>
-      <w:r>
-        <w:rPr>
-          <w:rFonts w:ascii="Calibri" w:hAnsi="Calibri" w:cs="Calibri"/>
-          <w:sz w:val="24"/>
-          <w:szCs w:val="24"/>
-        </w:rPr>
-        <w:t xml:space="preserve"> on a </w:t>
-      </w:r>
-      <w:r>
-        <w:rPr>
-          <w:rFonts w:ascii="Calibri" w:hAnsi="Calibri" w:cs="Calibri"/>
-          <w:sz w:val="24"/>
-          <w:szCs w:val="24"/>
-        </w:rPr>
-        <w:t xml:space="preserve">numerical </w:t>
-      </w:r>
-      <w:r>
-        <w:rPr>
-          <w:rFonts w:ascii="Calibri" w:hAnsi="Calibri" w:cs="Calibri"/>
-          <w:sz w:val="24"/>
-          <w:szCs w:val="24"/>
-        </w:rPr>
-        <w:t xml:space="preserve">scale </w:t>
-      </w:r>
-      <w:r>
-        <w:rPr>
-          <w:rFonts w:ascii="Calibri" w:hAnsi="Calibri" w:cs="Calibri"/>
-          <w:sz w:val="24"/>
-          <w:szCs w:val="24"/>
-        </w:rPr>
-        <w:t xml:space="preserve">ranging </w:t>
-      </w:r>
-      <w:r>
-        <w:rPr>
-          <w:rFonts w:ascii="Calibri" w:hAnsi="Calibri" w:cs="Calibri"/>
-          <w:sz w:val="24"/>
-          <w:szCs w:val="24"/>
-        </w:rPr>
-        <w:t>from 0 to 10, where 0 means “no itch” and 10 means “worst imaginable itch”.</w:t>
-      </w:r>
-      <w:r>
-        <w:rPr>
-          <w:rFonts w:ascii="Calibri" w:hAnsi="Calibri" w:cs="Calibri"/>
-          <w:sz w:val="24"/>
-          <w:szCs w:val="24"/>
-        </w:rPr>
-        <w:t xml:space="preserve"> You will use the side buttons o</w:t>
-      </w:r>
-      <w:r>
-        <w:rPr>
-          <w:rFonts w:ascii="Calibri" w:hAnsi="Calibri" w:cs="Calibri"/>
-          <w:sz w:val="24"/>
-          <w:szCs w:val="24"/>
-        </w:rPr>
-        <w:t xml:space="preserve">n </w:t>
-      </w:r>
-      <w:r>
-        <w:rPr>
-          <w:rFonts w:ascii="Calibri" w:hAnsi="Calibri" w:cs="Calibri"/>
-          <w:sz w:val="24"/>
-          <w:szCs w:val="24"/>
-        </w:rPr>
-        <w:t xml:space="preserve">the scale showed in figure to </w:t>
-      </w:r>
-      <w:r>
-        <w:rPr>
-          <w:rFonts w:ascii="Calibri" w:hAnsi="Calibri" w:cs="Calibri"/>
-          <w:sz w:val="24"/>
-          <w:szCs w:val="24"/>
-        </w:rPr>
-        <w:t>choose</w:t>
-      </w:r>
-      <w:r>
-        <w:rPr>
-          <w:rFonts w:ascii="Calibri" w:hAnsi="Calibri" w:cs="Calibri"/>
-          <w:sz w:val="24"/>
-          <w:szCs w:val="24"/>
-        </w:rPr>
-        <w:t xml:space="preserve"> the rating number that correspond to your feeling. </w:t>
+        <w:pStyle w:val="Heading2"/>
+        <w:rPr>
+          <w:sz w:val="24"/>
+          <w:szCs w:val="24"/>
+        </w:rPr>
+      </w:pPr>
+      <w:r>
+        <w:rPr>
+          <w:sz w:val="24"/>
+          <w:szCs w:val="24"/>
+        </w:rPr>
+        <w:t>INSTRUCTION to experimenter</w:t>
       </w:r>
     </w:p>
     <w:p>
       <w:pPr>
-        <w:spacing w:line="360" w:lineRule="auto"/>
-        <w:rPr>
-          <w:rFonts w:ascii="Calibri" w:hAnsi="Calibri" w:cs="Calibri"/>
-        </w:rPr>
-      </w:pPr>
-      <w:r>
-        <w:rPr>
-          <w:rFonts w:ascii="Calibri" w:hAnsi="Calibri" w:cs="Calibri"/>
-        </w:rPr>
-        <w:t xml:space="preserve">    </w:t>
-      </w:r>
-      <w:r>
-        <w:rPr>
-          <w:rFonts w:ascii="Calibri" w:hAnsi="Calibri" w:cs="Calibri"/>
-          <w:noProof/>
-        </w:rPr>
-        <w:drawing>
-          <wp:inline distT="0" distB="0" distL="0" distR="0" wp14:anchorId="255C3BE7" wp14:editId="6E0BA018">
-            <wp:extent cx="5848095" cy="2113472"/>
-            <wp:effectExtent l="0" t="0" r="635" b="0"/>
-            <wp:docPr id="223164817" name="Picture 2"/>
-            <wp:cNvGraphicFramePr>
-              <a:graphicFrameLocks xmlns:a="http://schemas.openxmlformats.org/drawingml/2006/main" noChangeAspect="1"/>
-            </wp:cNvGraphicFramePr>
-            <a:graphic xmlns:a="http://schemas.openxmlformats.org/drawingml/2006/main">
-              <a:graphicData uri="http://schemas.openxmlformats.org/drawingml/2006/picture">
-                <pic:pic xmlns:pic="http://schemas.openxmlformats.org/drawingml/2006/picture">
-                  <pic:nvPicPr>
-                    <pic:cNvPr id="0" name="Picture 3"/>
-                    <pic:cNvPicPr>
-                      <a:picLocks noChangeAspect="1" noChangeArrowheads="1"/>
-                    </pic:cNvPicPr>
-                  </pic:nvPicPr>
-                  <pic:blipFill>
-                    <a:blip r:embed="rId15" cstate="print">
-                      <a:extLst>
-                        <a:ext uri="{28A0092B-C50C-407E-A947-70E740481C1C}">
-                          <a14:useLocalDpi xmlns:a14="http://schemas.microsoft.com/office/drawing/2010/main" val="0"/>
-                        </a:ext>
-                      </a:extLst>
-                    </a:blip>
-                    <a:srcRect/>
-                    <a:stretch>
-                      <a:fillRect/>
-                    </a:stretch>
-                  </pic:blipFill>
-                  <pic:spPr bwMode="auto">
-                    <a:xfrm>
-                      <a:off x="0" y="0"/>
-                      <a:ext cx="5863445" cy="2119020"/>
-                    </a:xfrm>
-                    <a:prstGeom prst="rect">
-                      <a:avLst/>
-                    </a:prstGeom>
-                    <a:noFill/>
-                  </pic:spPr>
-                </pic:pic>
-              </a:graphicData>
-            </a:graphic>
-          </wp:inline>
-        </w:drawing>
-      </w:r>
-    </w:p>
-    <w:p>
-      <w:pPr>
-        <w:spacing w:line="360" w:lineRule="auto"/>
-        <w:rPr>
-          <w:rFonts w:ascii="Calibri" w:hAnsi="Calibri" w:cs="Calibri"/>
-          <w:sz w:val="24"/>
-          <w:szCs w:val="24"/>
-        </w:rPr>
-      </w:pPr>
-      <w:r>
-        <w:rPr>
-          <w:rFonts w:ascii="Calibri" w:hAnsi="Calibri" w:cs="Calibri"/>
-          <w:sz w:val="24"/>
-          <w:szCs w:val="24"/>
-        </w:rPr>
-        <w:t xml:space="preserve">The all procedure </w:t>
-      </w:r>
-      <w:r>
-        <w:rPr>
-          <w:rFonts w:ascii="Calibri" w:hAnsi="Calibri" w:cs="Calibri"/>
-          <w:sz w:val="24"/>
-          <w:szCs w:val="24"/>
-        </w:rPr>
-        <w:t>will</w:t>
-      </w:r>
-      <w:r>
-        <w:rPr>
-          <w:rFonts w:ascii="Calibri" w:hAnsi="Calibri" w:cs="Calibri"/>
-          <w:sz w:val="24"/>
-          <w:szCs w:val="24"/>
-        </w:rPr>
-        <w:t xml:space="preserve"> be</w:t>
-      </w:r>
-      <w:r>
-        <w:rPr>
-          <w:rFonts w:ascii="Calibri" w:hAnsi="Calibri" w:cs="Calibri"/>
-          <w:sz w:val="24"/>
-          <w:szCs w:val="24"/>
-        </w:rPr>
-        <w:t xml:space="preserve"> repeat two more times, and after each stimulation, </w:t>
-      </w:r>
-      <w:r>
-        <w:rPr>
-          <w:rFonts w:ascii="Calibri" w:hAnsi="Calibri" w:cs="Calibri"/>
-          <w:sz w:val="24"/>
-          <w:szCs w:val="24"/>
-        </w:rPr>
-        <w:t>I</w:t>
-      </w:r>
-      <w:r>
-        <w:rPr>
-          <w:rFonts w:ascii="Calibri" w:hAnsi="Calibri" w:cs="Calibri"/>
-          <w:sz w:val="24"/>
-          <w:szCs w:val="24"/>
-        </w:rPr>
-        <w:t xml:space="preserve"> will ask </w:t>
-      </w:r>
-      <w:r>
-        <w:rPr>
-          <w:rFonts w:ascii="Calibri" w:hAnsi="Calibri" w:cs="Calibri"/>
-          <w:sz w:val="24"/>
-          <w:szCs w:val="24"/>
-        </w:rPr>
-        <w:t xml:space="preserve">you to rate the </w:t>
-      </w:r>
-      <w:r>
-        <w:rPr>
-          <w:rFonts w:ascii="Calibri" w:hAnsi="Calibri" w:cs="Calibri"/>
-          <w:sz w:val="24"/>
-          <w:szCs w:val="24"/>
-        </w:rPr>
-        <w:t>itch intensity</w:t>
-      </w:r>
-      <w:r>
-        <w:rPr>
-          <w:rFonts w:ascii="Calibri" w:hAnsi="Calibri" w:cs="Calibri"/>
-          <w:sz w:val="24"/>
-          <w:szCs w:val="24"/>
-        </w:rPr>
-        <w:t xml:space="preserve"> on the scale</w:t>
-      </w:r>
-      <w:r>
-        <w:rPr>
-          <w:rFonts w:ascii="Calibri" w:hAnsi="Calibri" w:cs="Calibri"/>
-          <w:sz w:val="24"/>
-          <w:szCs w:val="24"/>
-        </w:rPr>
-        <w:t>.</w:t>
-      </w:r>
-      <w:r>
-        <w:rPr>
-          <w:rFonts w:ascii="Calibri" w:hAnsi="Calibri" w:cs="Calibri"/>
-          <w:sz w:val="24"/>
-          <w:szCs w:val="24"/>
-        </w:rPr>
-        <w:t xml:space="preserve"> It is important you understand that there is not right or </w:t>
-      </w:r>
-      <w:r>
-        <w:rPr>
-          <w:rFonts w:ascii="Calibri" w:hAnsi="Calibri" w:cs="Calibri"/>
-          <w:sz w:val="24"/>
-          <w:szCs w:val="24"/>
-        </w:rPr>
-        <w:lastRenderedPageBreak/>
-        <w:t>wrong answers, but I ask you to be focused during the entire procedure and to be as honest as possible about what you will feel during each stimulation.</w:t>
-      </w:r>
-    </w:p>
-    <w:p>
-      <w:pPr>
-        <w:pStyle w:val="Heading3"/>
-        <w:rPr>
-          <w:sz w:val="24"/>
-          <w:szCs w:val="24"/>
-        </w:rPr>
-      </w:pPr>
-      <w:r>
-        <w:rPr>
-          <w:sz w:val="24"/>
-          <w:szCs w:val="24"/>
-        </w:rPr>
-        <w:t>CO</w:t>
-      </w:r>
-      <w:r>
-        <w:rPr>
-          <w:sz w:val="24"/>
-          <w:szCs w:val="24"/>
-        </w:rPr>
-        <w:t xml:space="preserve">VAS </w:t>
-      </w:r>
-      <w:r>
-        <w:rPr>
-          <w:sz w:val="24"/>
-          <w:szCs w:val="24"/>
-        </w:rPr>
-        <w:t>Scale</w:t>
-      </w:r>
-    </w:p>
-    <w:p>
-      <w:pPr>
-        <w:spacing w:line="360" w:lineRule="auto"/>
-        <w:rPr>
-          <w:rFonts w:ascii="Calibri" w:hAnsi="Calibri" w:cs="Calibri"/>
-          <w:sz w:val="24"/>
-          <w:szCs w:val="24"/>
-        </w:rPr>
-      </w:pPr>
-      <w:r>
-        <w:rPr>
-          <w:rFonts w:ascii="Calibri" w:hAnsi="Calibri" w:cs="Calibri"/>
-          <w:sz w:val="24"/>
-          <w:szCs w:val="24"/>
-        </w:rPr>
-        <w:t>The Stimulation will be performed using this brush. During the stimulation, I will stroke your skin 3 times as showed in figure.</w:t>
-      </w:r>
-    </w:p>
-    <w:p>
-      <w:pPr>
-        <w:spacing w:line="360" w:lineRule="auto"/>
-        <w:rPr>
-          <w:rFonts w:ascii="Calibri" w:hAnsi="Calibri" w:cs="Calibri"/>
-        </w:rPr>
-      </w:pPr>
-      <w:r>
-        <w:rPr>
-          <w:rFonts w:ascii="Calibri" w:hAnsi="Calibri" w:cs="Calibri"/>
-        </w:rPr>
-        <w:t xml:space="preserve">                              </w:t>
-      </w:r>
-      <w:r>
-        <w:rPr>
-          <w:rFonts w:ascii="Calibri" w:hAnsi="Calibri" w:cs="Calibri"/>
-          <w:noProof/>
-        </w:rPr>
-        <w:drawing>
-          <wp:inline distT="0" distB="0" distL="0" distR="0" wp14:anchorId="3E7FCFD4" wp14:editId="4854C318">
-            <wp:extent cx="4000500" cy="2000252"/>
-            <wp:effectExtent l="0" t="0" r="0" b="0"/>
-            <wp:docPr id="267073016" name="Picture 4" descr="A screenshot of a computer&#10;&#10;Description automatically generated">
-              <a:extLst xmlns:a="http://schemas.openxmlformats.org/drawingml/2006/main">
-                <a:ext uri="{FF2B5EF4-FFF2-40B4-BE49-F238E27FC236}">
-                  <a16:creationId xmlns:a16="http://schemas.microsoft.com/office/drawing/2014/main" id="{CE63FB53-8AD8-793F-7058-70DF842D3B6C}"/>
-                </a:ext>
-              </a:extLst>
-            </wp:docPr>
-            <wp:cNvGraphicFramePr>
-              <a:graphicFrameLocks xmlns:a="http://schemas.openxmlformats.org/drawingml/2006/main" noChangeAspect="1"/>
-            </wp:cNvGraphicFramePr>
-            <a:graphic xmlns:a="http://schemas.openxmlformats.org/drawingml/2006/main">
-              <a:graphicData uri="http://schemas.openxmlformats.org/drawingml/2006/picture">
-                <pic:pic xmlns:pic="http://schemas.openxmlformats.org/drawingml/2006/picture">
-                  <pic:nvPicPr>
-                    <pic:cNvPr id="5" name="Picture 4" descr="A screenshot of a computer&#10;&#10;Description automatically generated">
-                      <a:extLst>
-                        <a:ext uri="{FF2B5EF4-FFF2-40B4-BE49-F238E27FC236}">
-                          <a16:creationId xmlns:a16="http://schemas.microsoft.com/office/drawing/2014/main" id="{CE63FB53-8AD8-793F-7058-70DF842D3B6C}"/>
-                        </a:ext>
-                      </a:extLst>
-                    </pic:cNvPr>
-                    <pic:cNvPicPr>
-                      <a:picLocks noChangeAspect="1"/>
-                    </pic:cNvPicPr>
-                  </pic:nvPicPr>
-                  <pic:blipFill rotWithShape="1">
-                    <a:blip r:embed="rId14">
-                      <a:extLst>
-                        <a:ext uri="{28A0092B-C50C-407E-A947-70E740481C1C}">
-                          <a14:useLocalDpi xmlns:a14="http://schemas.microsoft.com/office/drawing/2010/main" val="0"/>
-                        </a:ext>
-                      </a:extLst>
-                    </a:blip>
-                    <a:srcRect l="42497" t="24314" r="23887" b="53229"/>
-                    <a:stretch/>
-                  </pic:blipFill>
-                  <pic:spPr>
-                    <a:xfrm>
-                      <a:off x="0" y="0"/>
-                      <a:ext cx="4008694" cy="2004349"/>
-                    </a:xfrm>
-                    <a:prstGeom prst="rect">
-                      <a:avLst/>
-                    </a:prstGeom>
-                  </pic:spPr>
-                </pic:pic>
-              </a:graphicData>
-            </a:graphic>
-          </wp:inline>
-        </w:drawing>
-      </w:r>
-    </w:p>
-    <w:p>
-      <w:pPr>
-        <w:rPr>
-          <w:rFonts w:ascii="Calibri" w:hAnsi="Calibri" w:cs="Calibri"/>
-          <w:sz w:val="24"/>
-          <w:szCs w:val="24"/>
-        </w:rPr>
-      </w:pPr>
-      <w:r>
-        <w:rPr>
-          <w:rFonts w:ascii="Calibri" w:hAnsi="Calibri" w:cs="Calibri"/>
-          <w:sz w:val="24"/>
-          <w:szCs w:val="24"/>
-        </w:rPr>
-        <w:t xml:space="preserve"> While I perform this procedure, I will ask you to look away or alternatively close your eyes so that you can only focus on your perception. After the 3 strokes, you should rate the mean intensity of the </w:t>
-      </w:r>
-      <w:r>
-        <w:rPr>
-          <w:rFonts w:ascii="Calibri" w:hAnsi="Calibri" w:cs="Calibri"/>
-          <w:sz w:val="24"/>
-          <w:szCs w:val="24"/>
-        </w:rPr>
-        <w:t xml:space="preserve">itch </w:t>
-      </w:r>
-      <w:r>
-        <w:rPr>
-          <w:rFonts w:ascii="Calibri" w:hAnsi="Calibri" w:cs="Calibri"/>
-          <w:sz w:val="24"/>
-          <w:szCs w:val="24"/>
-        </w:rPr>
-        <w:t xml:space="preserve">sensation you perceived on a </w:t>
-      </w:r>
-      <w:r>
-        <w:rPr>
-          <w:rFonts w:ascii="Calibri" w:hAnsi="Calibri" w:cs="Calibri"/>
-          <w:sz w:val="24"/>
-          <w:szCs w:val="24"/>
-        </w:rPr>
-        <w:t>visual</w:t>
-      </w:r>
-      <w:r>
-        <w:rPr>
-          <w:rFonts w:ascii="Calibri" w:hAnsi="Calibri" w:cs="Calibri"/>
-          <w:sz w:val="24"/>
-          <w:szCs w:val="24"/>
-        </w:rPr>
-        <w:t xml:space="preserve"> scale ranging from 0 to 10, where 0 means “no itch” and 10 means “worst imaginable itch”.</w:t>
-      </w:r>
-      <w:r>
-        <w:rPr>
-          <w:rFonts w:ascii="Calibri" w:hAnsi="Calibri" w:cs="Calibri"/>
-          <w:sz w:val="24"/>
-          <w:szCs w:val="24"/>
-        </w:rPr>
-        <w:t xml:space="preserve"> You will </w:t>
-      </w:r>
-      <w:r>
-        <w:rPr>
-          <w:rFonts w:ascii="Calibri" w:hAnsi="Calibri" w:cs="Calibri"/>
-          <w:sz w:val="24"/>
-          <w:szCs w:val="24"/>
-        </w:rPr>
-        <w:t>move</w:t>
-      </w:r>
-      <w:r>
-        <w:rPr>
-          <w:rFonts w:ascii="Calibri" w:hAnsi="Calibri" w:cs="Calibri"/>
-          <w:sz w:val="24"/>
-          <w:szCs w:val="24"/>
-        </w:rPr>
-        <w:t xml:space="preserve"> </w:t>
-      </w:r>
-      <w:r>
-        <w:rPr>
-          <w:rFonts w:ascii="Calibri" w:hAnsi="Calibri" w:cs="Calibri"/>
-          <w:sz w:val="24"/>
-          <w:szCs w:val="24"/>
-        </w:rPr>
-        <w:t xml:space="preserve">the </w:t>
-      </w:r>
-      <w:r>
-        <w:rPr>
-          <w:rFonts w:ascii="Calibri" w:hAnsi="Calibri" w:cs="Calibri"/>
-          <w:sz w:val="24"/>
-          <w:szCs w:val="24"/>
-        </w:rPr>
-        <w:t xml:space="preserve">horizontal scroll bar </w:t>
-      </w:r>
-      <w:r>
-        <w:rPr>
-          <w:rFonts w:ascii="Calibri" w:hAnsi="Calibri" w:cs="Calibri"/>
-          <w:sz w:val="24"/>
-          <w:szCs w:val="24"/>
-        </w:rPr>
-        <w:t>until you reach the point on the scale that corresponds to your feeling.</w:t>
-      </w:r>
-    </w:p>
-    <w:p>
-      <w:pPr>
-        <w:rPr>
-          <w:sz w:val="24"/>
-          <w:szCs w:val="24"/>
-        </w:rPr>
-      </w:pPr>
-      <w:r>
-        <w:rPr>
-          <w:noProof/>
-          <w:sz w:val="24"/>
-          <w:szCs w:val="24"/>
-        </w:rPr>
-        <w:drawing>
-          <wp:inline distT="0" distB="0" distL="0" distR="0" wp14:anchorId="10042424" wp14:editId="48843886">
-            <wp:extent cx="5873327" cy="1492370"/>
-            <wp:effectExtent l="0" t="0" r="0" b="0"/>
-            <wp:docPr id="128509979" name="Picture 4"/>
-            <wp:cNvGraphicFramePr>
-              <a:graphicFrameLocks xmlns:a="http://schemas.openxmlformats.org/drawingml/2006/main" noChangeAspect="1"/>
-            </wp:cNvGraphicFramePr>
-            <a:graphic xmlns:a="http://schemas.openxmlformats.org/drawingml/2006/main">
-              <a:graphicData uri="http://schemas.openxmlformats.org/drawingml/2006/picture">
-                <pic:pic xmlns:pic="http://schemas.openxmlformats.org/drawingml/2006/picture">
-                  <pic:nvPicPr>
-                    <pic:cNvPr id="0" name="Picture 5"/>
-                    <pic:cNvPicPr>
-                      <a:picLocks noChangeAspect="1" noChangeArrowheads="1"/>
-                    </pic:cNvPicPr>
-                  </pic:nvPicPr>
-                  <pic:blipFill>
-                    <a:blip r:embed="rId16" cstate="print">
-                      <a:extLst>
-                        <a:ext uri="{28A0092B-C50C-407E-A947-70E740481C1C}">
-                          <a14:useLocalDpi xmlns:a14="http://schemas.microsoft.com/office/drawing/2010/main" val="0"/>
-                        </a:ext>
-                      </a:extLst>
-                    </a:blip>
-                    <a:srcRect/>
-                    <a:stretch>
-                      <a:fillRect/>
-                    </a:stretch>
-                  </pic:blipFill>
-                  <pic:spPr bwMode="auto">
-                    <a:xfrm>
-                      <a:off x="0" y="0"/>
-                      <a:ext cx="5935345" cy="1508128"/>
-                    </a:xfrm>
-                    <a:prstGeom prst="rect">
-                      <a:avLst/>
-                    </a:prstGeom>
-                    <a:noFill/>
-                  </pic:spPr>
-                </pic:pic>
-              </a:graphicData>
-            </a:graphic>
-          </wp:inline>
-        </w:drawing>
-      </w:r>
-    </w:p>
-    <w:p>
-      <w:pPr>
-        <w:spacing w:line="360" w:lineRule="auto"/>
-        <w:rPr>
-          <w:rFonts w:ascii="Calibri" w:hAnsi="Calibri" w:cs="Calibri"/>
-          <w:sz w:val="24"/>
-          <w:szCs w:val="24"/>
-        </w:rPr>
-      </w:pPr>
-      <w:r>
-        <w:rPr>
-          <w:rFonts w:ascii="Calibri" w:hAnsi="Calibri" w:cs="Calibri"/>
-          <w:sz w:val="24"/>
-          <w:szCs w:val="24"/>
-        </w:rPr>
-        <w:t xml:space="preserve">The all procedure </w:t>
-      </w:r>
-      <w:r>
-        <w:rPr>
-          <w:rFonts w:ascii="Calibri" w:hAnsi="Calibri" w:cs="Calibri"/>
-          <w:sz w:val="24"/>
-          <w:szCs w:val="24"/>
-        </w:rPr>
-        <w:t>will</w:t>
-      </w:r>
-      <w:r>
-        <w:rPr>
-          <w:rFonts w:ascii="Calibri" w:hAnsi="Calibri" w:cs="Calibri"/>
-          <w:sz w:val="24"/>
-          <w:szCs w:val="24"/>
-        </w:rPr>
-        <w:t xml:space="preserve"> be</w:t>
-      </w:r>
-      <w:r>
-        <w:rPr>
-          <w:rFonts w:ascii="Calibri" w:hAnsi="Calibri" w:cs="Calibri"/>
-          <w:sz w:val="24"/>
-          <w:szCs w:val="24"/>
-        </w:rPr>
-        <w:t xml:space="preserve"> repeat two more times, and after each stimulation, </w:t>
-      </w:r>
-      <w:r>
-        <w:rPr>
-          <w:rFonts w:ascii="Calibri" w:hAnsi="Calibri" w:cs="Calibri"/>
-          <w:sz w:val="24"/>
-          <w:szCs w:val="24"/>
-        </w:rPr>
-        <w:t>I</w:t>
-      </w:r>
-      <w:r>
-        <w:rPr>
-          <w:rFonts w:ascii="Calibri" w:hAnsi="Calibri" w:cs="Calibri"/>
-          <w:sz w:val="24"/>
-          <w:szCs w:val="24"/>
-        </w:rPr>
-        <w:t xml:space="preserve"> will ask </w:t>
-      </w:r>
-      <w:r>
-        <w:rPr>
-          <w:rFonts w:ascii="Calibri" w:hAnsi="Calibri" w:cs="Calibri"/>
-          <w:sz w:val="24"/>
-          <w:szCs w:val="24"/>
-        </w:rPr>
-        <w:t xml:space="preserve">you to rate the </w:t>
-      </w:r>
-      <w:r>
-        <w:rPr>
-          <w:rFonts w:ascii="Calibri" w:hAnsi="Calibri" w:cs="Calibri"/>
-          <w:sz w:val="24"/>
-          <w:szCs w:val="24"/>
-        </w:rPr>
-        <w:t>itch intensity</w:t>
-      </w:r>
-      <w:r>
-        <w:rPr>
-          <w:rFonts w:ascii="Calibri" w:hAnsi="Calibri" w:cs="Calibri"/>
-          <w:sz w:val="24"/>
-          <w:szCs w:val="24"/>
-        </w:rPr>
-        <w:t xml:space="preserve"> on the scale</w:t>
-      </w:r>
-      <w:r>
-        <w:rPr>
-          <w:rFonts w:ascii="Calibri" w:hAnsi="Calibri" w:cs="Calibri"/>
-          <w:sz w:val="24"/>
-          <w:szCs w:val="24"/>
-        </w:rPr>
-        <w:t>.</w:t>
-      </w:r>
-      <w:r>
-        <w:rPr>
-          <w:rFonts w:ascii="Calibri" w:hAnsi="Calibri" w:cs="Calibri"/>
-          <w:sz w:val="24"/>
-          <w:szCs w:val="24"/>
-        </w:rPr>
-        <w:t xml:space="preserve"> It is important you understand that there is not right or wrong answers, but I ask you to be focused during the entire procedure and to be as honest as possible about what you will feel during each stimulation.</w:t>
-      </w:r>
-    </w:p>
-    <w:p>
-      <w:pPr>
-        <w:rPr>
-          <w:sz w:val="24"/>
-          <w:szCs w:val="24"/>
-        </w:rPr>
-      </w:pPr>
-    </w:p>
-    <w:p>
-      <w:pPr>
-        <w:rPr>
-          <w:sz w:val="24"/>
-          <w:szCs w:val="24"/>
-        </w:rPr>
-      </w:pPr>
-    </w:p>
-    <w:p>
-      <w:pPr>
-        <w:rPr>
-          <w:sz w:val="24"/>
-          <w:szCs w:val="24"/>
-        </w:rPr>
-      </w:pPr>
-    </w:p>
-    <w:p>
-      <w:pPr>
-        <w:pStyle w:val="Heading2"/>
-        <w:rPr>
-          <w:sz w:val="24"/>
-          <w:szCs w:val="24"/>
-        </w:rPr>
-      </w:pPr>
-      <w:r>
-        <w:rPr>
-          <w:sz w:val="24"/>
-          <w:szCs w:val="24"/>
-        </w:rPr>
-        <w:lastRenderedPageBreak/>
-        <w:t>INSTRUCTION to experimenter</w:t>
-      </w:r>
-    </w:p>
-    <w:p>
-      <w:pPr>
         <w:rPr>
           <w:rFonts w:cstheme="minorHAnsi"/>
           <w:sz w:val="24"/>
           <w:szCs w:val="24"/>
         </w:rPr>
       </w:pPr>
-      <w:r>
-        <w:rPr>
-          <w:rFonts w:cstheme="minorHAnsi"/>
-          <w:sz w:val="24"/>
-          <w:szCs w:val="24"/>
-        </w:rPr>
-        <w:t xml:space="preserve">For the alloknesis measurement start from the center of the are of interest (AOI). You will perform 3 measurements, each consisting </w:t>
-      </w:r>
-      <w:r>
-        <w:rPr>
-          <w:rFonts w:cstheme="minorHAnsi"/>
-          <w:sz w:val="24"/>
-          <w:szCs w:val="24"/>
-        </w:rPr>
-        <w:t xml:space="preserve">of the brush strokes. </w:t>
-      </w:r>
-      <w:r>
-        <w:rPr>
-          <w:rFonts w:cstheme="minorHAnsi"/>
-          <w:sz w:val="24"/>
-          <w:szCs w:val="24"/>
-        </w:rPr>
-        <w:t xml:space="preserve">Starting about 1.5 cm outside the area, gently stroke the skin in the same direction 3 times </w:t>
-      </w:r>
-      <w:r>
-        <w:rPr>
-          <w:rFonts w:cstheme="minorHAnsi"/>
-          <w:sz w:val="24"/>
-          <w:szCs w:val="24"/>
-        </w:rPr>
-        <w:t xml:space="preserve">in short succession (approximately 1 s in between) </w:t>
-      </w:r>
-      <w:r>
-        <w:rPr>
-          <w:rFonts w:cstheme="minorHAnsi"/>
-          <w:sz w:val="24"/>
-          <w:szCs w:val="24"/>
-        </w:rPr>
-        <w:t xml:space="preserve">for a length of approximately 3 cm. Remember always to perform the strokes holding the brush perpendicular to the skin surface and with a speed of </w:t>
-      </w:r>
-      <w:r>
-        <w:rPr>
-          <w:rFonts w:cstheme="minorHAnsi"/>
-          <w:sz w:val="24"/>
-          <w:szCs w:val="24"/>
-        </w:rPr>
-        <w:t>3-6 cm/sec</w:t>
-      </w:r>
-      <w:r>
-        <w:rPr>
-          <w:rFonts w:cstheme="minorHAnsi"/>
-          <w:sz w:val="24"/>
-          <w:szCs w:val="24"/>
-        </w:rPr>
-        <w:t xml:space="preserve">. </w:t>
-      </w:r>
-      <w:r>
-        <w:rPr>
-          <w:rFonts w:cstheme="minorHAnsi"/>
-          <w:sz w:val="24"/>
-          <w:szCs w:val="24"/>
-        </w:rPr>
-        <w:t xml:space="preserve">During the stimulation, please ask the subject to close their eyes or look away and to only focus on their sensation. </w:t>
-      </w:r>
-      <w:r>
-        <w:rPr>
-          <w:rFonts w:cstheme="minorHAnsi"/>
-          <w:sz w:val="24"/>
-          <w:szCs w:val="24"/>
-        </w:rPr>
-        <w:t>After the 3 stimulation</w:t>
-      </w:r>
-      <w:r>
-        <w:rPr>
-          <w:rFonts w:cstheme="minorHAnsi"/>
-          <w:sz w:val="24"/>
-          <w:szCs w:val="24"/>
-        </w:rPr>
-        <w:t xml:space="preserve">s, </w:t>
-      </w:r>
-      <w:r>
-        <w:rPr>
-          <w:rFonts w:cstheme="minorHAnsi"/>
-          <w:sz w:val="24"/>
-          <w:szCs w:val="24"/>
-        </w:rPr>
-        <w:t>you should ask the subject to rate the itch sensation on the chosen scale. Remember to always check with the subject if their rating corresponds to the felt sensation. Repeat the sequence two more times, each time moving the brush in a different direction.</w:t>
-      </w:r>
     </w:p>
     <w:p>
       <w:pPr>
@@ -4219,7 +3347,43 @@
               <w:szCs w:val="24"/>
             </w:rPr>
             <w:tab/>
-            <w:t xml:space="preserve">Bickford RGL. Experiments relating to the itch sensation, it’s peripheral mechanism, and central </w:t>
+            <w:t xml:space="preserve">Bickford RGL. Experiments relating to the </w:t>
+          </w:r>
+          <w:proofErr w:type="gramStart"/>
+          <w:r>
+            <w:rPr>
+              <w:rFonts w:eastAsia="Times New Roman"/>
+              <w:sz w:val="24"/>
+              <w:szCs w:val="24"/>
+            </w:rPr>
+            <w:t>itch</w:t>
+          </w:r>
+          <w:proofErr w:type="gramEnd"/>
+          <w:r>
+            <w:rPr>
+              <w:rFonts w:eastAsia="Times New Roman"/>
+              <w:sz w:val="24"/>
+              <w:szCs w:val="24"/>
+            </w:rPr>
+            <w:t xml:space="preserve"> sensation, </w:t>
+          </w:r>
+          <w:proofErr w:type="gramStart"/>
+          <w:r>
+            <w:rPr>
+              <w:rFonts w:eastAsia="Times New Roman"/>
+              <w:sz w:val="24"/>
+              <w:szCs w:val="24"/>
+            </w:rPr>
+            <w:t>it’s</w:t>
+          </w:r>
+          <w:proofErr w:type="gramEnd"/>
+          <w:r>
+            <w:rPr>
+              <w:rFonts w:eastAsia="Times New Roman"/>
+              <w:sz w:val="24"/>
+              <w:szCs w:val="24"/>
+            </w:rPr>
+            <w:t xml:space="preserve"> peripheral mechanism, and central </w:t>
           </w:r>
           <w:proofErr w:type="spellStart"/>
           <w:r>
@@ -4399,13 +3563,23 @@
             </w:rPr>
             <w:t>Progress in brain research</w:t>
           </w:r>
-          <w:r>
-            <w:rPr>
-              <w:rFonts w:eastAsia="Times New Roman"/>
-              <w:sz w:val="24"/>
-              <w:szCs w:val="24"/>
-            </w:rPr>
-            <w:t>. , Elsevier, 1988; 331–5.</w:t>
+          <w:proofErr w:type="gramStart"/>
+          <w:r>
+            <w:rPr>
+              <w:rFonts w:eastAsia="Times New Roman"/>
+              <w:sz w:val="24"/>
+              <w:szCs w:val="24"/>
+            </w:rPr>
+            <w:t>. ,</w:t>
+          </w:r>
+          <w:proofErr w:type="gramEnd"/>
+          <w:r>
+            <w:rPr>
+              <w:rFonts w:eastAsia="Times New Roman"/>
+              <w:sz w:val="24"/>
+              <w:szCs w:val="24"/>
+            </w:rPr>
+            <w:t xml:space="preserve"> Elsevier, 1988; 331–5.</w:t>
           </w:r>
         </w:p>
         <w:p>
@@ -4418,7 +3592,7 @@
               <w:rFonts w:eastAsia="Times New Roman"/>
               <w:sz w:val="24"/>
               <w:szCs w:val="24"/>
-              <w:lang w:val="da-DK"/>
+              <w:lang w:val="en-GB"/>
             </w:rPr>
           </w:pPr>
           <w:r>
@@ -4463,7 +3637,7 @@
               <w:iCs/>
               <w:sz w:val="24"/>
               <w:szCs w:val="24"/>
-              <w:lang w:val="da-DK"/>
+              <w:lang w:val="en-GB"/>
             </w:rPr>
             <w:t>Pain</w:t>
           </w:r>
@@ -4472,7 +3646,7 @@
               <w:rFonts w:eastAsia="Times New Roman"/>
               <w:sz w:val="24"/>
               <w:szCs w:val="24"/>
-              <w:lang w:val="da-DK"/>
+              <w:lang w:val="en-GB"/>
             </w:rPr>
             <w:t xml:space="preserve"> 2017; </w:t>
           </w:r>
@@ -4483,7 +3657,7 @@
               <w:bCs/>
               <w:sz w:val="24"/>
               <w:szCs w:val="24"/>
-              <w:lang w:val="da-DK"/>
+              <w:lang w:val="en-GB"/>
             </w:rPr>
             <w:t>158</w:t>
           </w:r>
@@ -4492,7 +3666,7 @@
               <w:rFonts w:eastAsia="Times New Roman"/>
               <w:sz w:val="24"/>
               <w:szCs w:val="24"/>
-              <w:lang w:val="da-DK"/>
+              <w:lang w:val="en-GB"/>
             </w:rPr>
             <w:t>:1780–91.</w:t>
           </w:r>
@@ -4507,7 +3681,7 @@
               <w:rFonts w:eastAsia="Times New Roman"/>
               <w:sz w:val="24"/>
               <w:szCs w:val="24"/>
-              <w:lang w:val="da-DK"/>
+              <w:lang w:val="en-GB"/>
             </w:rPr>
           </w:pPr>
           <w:r>
@@ -4515,7 +3689,7 @@
               <w:rFonts w:eastAsia="Times New Roman"/>
               <w:sz w:val="24"/>
               <w:szCs w:val="24"/>
-              <w:lang w:val="da-DK"/>
+              <w:lang w:val="en-GB"/>
             </w:rPr>
             <w:t>6</w:t>
           </w:r>
@@ -4524,7 +3698,7 @@
               <w:rFonts w:eastAsia="Times New Roman"/>
               <w:sz w:val="24"/>
               <w:szCs w:val="24"/>
-              <w:lang w:val="da-DK"/>
+              <w:lang w:val="en-GB"/>
             </w:rPr>
             <w:tab/>
             <w:t xml:space="preserve">G. </w:t>
@@ -4535,7 +3709,7 @@
               <w:rFonts w:eastAsia="Times New Roman"/>
               <w:sz w:val="24"/>
               <w:szCs w:val="24"/>
-              <w:lang w:val="da-DK"/>
+              <w:lang w:val="en-GB"/>
             </w:rPr>
             <w:t>Atanassoff</w:t>
           </w:r>
@@ -4545,29 +3719,9 @@
               <w:rFonts w:eastAsia="Times New Roman"/>
               <w:sz w:val="24"/>
               <w:szCs w:val="24"/>
-              <w:lang w:val="da-DK"/>
-            </w:rPr>
-            <w:t xml:space="preserve"> P, </w:t>
-          </w:r>
-          <w:proofErr w:type="spellStart"/>
-          <w:r>
-            <w:rPr>
-              <w:rFonts w:eastAsia="Times New Roman"/>
-              <w:sz w:val="24"/>
-              <w:szCs w:val="24"/>
-              <w:lang w:val="da-DK"/>
-            </w:rPr>
-            <w:t>Brull</w:t>
-          </w:r>
-          <w:proofErr w:type="spellEnd"/>
-          <w:r>
-            <w:rPr>
-              <w:rFonts w:eastAsia="Times New Roman"/>
-              <w:sz w:val="24"/>
-              <w:szCs w:val="24"/>
-              <w:lang w:val="da-DK"/>
-            </w:rPr>
-            <w:t xml:space="preserve"> SJ, Zhang J, </w:t>
+              <w:lang w:val="en-GB"/>
+            </w:rPr>
+            <w:t xml:space="preserve"> P, Brull SJ, Zhang J, </w:t>
           </w:r>
           <w:r>
             <w:rPr>
@@ -4576,7 +3730,7 @@
               <w:iCs/>
               <w:sz w:val="24"/>
               <w:szCs w:val="24"/>
-              <w:lang w:val="da-DK"/>
+              <w:lang w:val="en-GB"/>
             </w:rPr>
             <w:t>et al.</w:t>
           </w:r>
@@ -4585,7 +3739,7 @@
               <w:rFonts w:eastAsia="Times New Roman"/>
               <w:sz w:val="24"/>
               <w:szCs w:val="24"/>
-              <w:lang w:val="da-DK"/>
+              <w:lang w:val="en-GB"/>
             </w:rPr>
             <w:t xml:space="preserve"> </w:t>
           </w:r>
@@ -4623,7 +3777,7 @@
               <w:iCs/>
               <w:sz w:val="24"/>
               <w:szCs w:val="24"/>
-              <w:lang w:val="da-DK"/>
+              <w:lang w:val="en-GB"/>
             </w:rPr>
             <w:t>Somatosens</w:t>
           </w:r>
@@ -4635,40 +3789,16 @@
               <w:iCs/>
               <w:sz w:val="24"/>
               <w:szCs w:val="24"/>
-              <w:lang w:val="da-DK"/>
-            </w:rPr>
-            <w:t xml:space="preserve"> </w:t>
-          </w:r>
-          <w:proofErr w:type="spellStart"/>
-          <w:r>
-            <w:rPr>
-              <w:rFonts w:eastAsia="Times New Roman"/>
-              <w:i/>
-              <w:iCs/>
-              <w:sz w:val="24"/>
-              <w:szCs w:val="24"/>
-              <w:lang w:val="da-DK"/>
-            </w:rPr>
-            <w:t>Mot</w:t>
-          </w:r>
-          <w:proofErr w:type="spellEnd"/>
-          <w:r>
-            <w:rPr>
-              <w:rFonts w:eastAsia="Times New Roman"/>
-              <w:i/>
-              <w:iCs/>
-              <w:sz w:val="24"/>
-              <w:szCs w:val="24"/>
-              <w:lang w:val="da-DK"/>
-            </w:rPr>
-            <w:t xml:space="preserve"> Res</w:t>
-          </w:r>
-          <w:r>
-            <w:rPr>
-              <w:rFonts w:eastAsia="Times New Roman"/>
-              <w:sz w:val="24"/>
-              <w:szCs w:val="24"/>
-              <w:lang w:val="da-DK"/>
+              <w:lang w:val="en-GB"/>
+            </w:rPr>
+            <w:t xml:space="preserve"> Mot Res</w:t>
+          </w:r>
+          <w:r>
+            <w:rPr>
+              <w:rFonts w:eastAsia="Times New Roman"/>
+              <w:sz w:val="24"/>
+              <w:szCs w:val="24"/>
+              <w:lang w:val="en-GB"/>
             </w:rPr>
             <w:t xml:space="preserve"> 1999; </w:t>
           </w:r>
@@ -4679,7 +3809,7 @@
               <w:bCs/>
               <w:sz w:val="24"/>
               <w:szCs w:val="24"/>
-              <w:lang w:val="da-DK"/>
+              <w:lang w:val="en-GB"/>
             </w:rPr>
             <w:t>16</w:t>
           </w:r>
@@ -4688,7 +3818,7 @@
               <w:rFonts w:eastAsia="Times New Roman"/>
               <w:sz w:val="24"/>
               <w:szCs w:val="24"/>
-              <w:lang w:val="da-DK"/>
+              <w:lang w:val="en-GB"/>
             </w:rPr>
             <w:t>:291–8.</w:t>
           </w:r>
@@ -4710,7 +3840,7 @@
               <w:rFonts w:eastAsia="Times New Roman"/>
               <w:sz w:val="24"/>
               <w:szCs w:val="24"/>
-              <w:lang w:val="da-DK"/>
+              <w:lang w:val="en-GB"/>
             </w:rPr>
             <w:lastRenderedPageBreak/>
             <w:t>7</w:t>
@@ -4720,7 +3850,7 @@
               <w:rFonts w:eastAsia="Times New Roman"/>
               <w:sz w:val="24"/>
               <w:szCs w:val="24"/>
-              <w:lang w:val="da-DK"/>
+              <w:lang w:val="en-GB"/>
             </w:rPr>
             <w:tab/>
           </w:r>
@@ -4730,7 +3860,7 @@
               <w:rFonts w:eastAsia="Times New Roman"/>
               <w:sz w:val="24"/>
               <w:szCs w:val="24"/>
-              <w:lang w:val="da-DK"/>
+              <w:lang w:val="en-GB"/>
             </w:rPr>
             <w:t>Ikoma</w:t>
           </w:r>
@@ -4740,7 +3870,7 @@
               <w:rFonts w:eastAsia="Times New Roman"/>
               <w:sz w:val="24"/>
               <w:szCs w:val="24"/>
-              <w:lang w:val="da-DK"/>
+              <w:lang w:val="en-GB"/>
             </w:rPr>
             <w:t xml:space="preserve"> A, </w:t>
           </w:r>
@@ -4750,7 +3880,7 @@
               <w:rFonts w:eastAsia="Times New Roman"/>
               <w:sz w:val="24"/>
               <w:szCs w:val="24"/>
-              <w:lang w:val="da-DK"/>
+              <w:lang w:val="en-GB"/>
             </w:rPr>
             <w:t>Fartasch</w:t>
           </w:r>
@@ -4760,29 +3890,9 @@
               <w:rFonts w:eastAsia="Times New Roman"/>
               <w:sz w:val="24"/>
               <w:szCs w:val="24"/>
-              <w:lang w:val="da-DK"/>
-            </w:rPr>
-            <w:t xml:space="preserve"> M, </w:t>
-          </w:r>
-          <w:proofErr w:type="spellStart"/>
-          <w:r>
-            <w:rPr>
-              <w:rFonts w:eastAsia="Times New Roman"/>
-              <w:sz w:val="24"/>
-              <w:szCs w:val="24"/>
-              <w:lang w:val="da-DK"/>
-            </w:rPr>
-            <w:t>Heyer</w:t>
-          </w:r>
-          <w:proofErr w:type="spellEnd"/>
-          <w:r>
-            <w:rPr>
-              <w:rFonts w:eastAsia="Times New Roman"/>
-              <w:sz w:val="24"/>
-              <w:szCs w:val="24"/>
-              <w:lang w:val="da-DK"/>
-            </w:rPr>
-            <w:t xml:space="preserve"> G, </w:t>
+              <w:lang w:val="en-GB"/>
+            </w:rPr>
+            <w:t xml:space="preserve"> M, Heyer G, </w:t>
           </w:r>
           <w:r>
             <w:rPr>
@@ -4791,7 +3901,7 @@
               <w:iCs/>
               <w:sz w:val="24"/>
               <w:szCs w:val="24"/>
-              <w:lang w:val="da-DK"/>
+              <w:lang w:val="en-GB"/>
             </w:rPr>
             <w:t>et al.</w:t>
           </w:r>
@@ -4800,7 +3910,7 @@
               <w:rFonts w:eastAsia="Times New Roman"/>
               <w:sz w:val="24"/>
               <w:szCs w:val="24"/>
-              <w:lang w:val="da-DK"/>
+              <w:lang w:val="en-GB"/>
             </w:rPr>
             <w:t xml:space="preserve"> </w:t>
           </w:r>
@@ -4890,13 +4000,23 @@
             </w:rPr>
             <w:t>Pain Control</w:t>
           </w:r>
-          <w:r>
-            <w:rPr>
-              <w:rFonts w:eastAsia="Times New Roman"/>
-              <w:sz w:val="24"/>
-              <w:szCs w:val="24"/>
-            </w:rPr>
-            <w:t>. , Springer, 2015; 285–301.</w:t>
+          <w:proofErr w:type="gramStart"/>
+          <w:r>
+            <w:rPr>
+              <w:rFonts w:eastAsia="Times New Roman"/>
+              <w:sz w:val="24"/>
+              <w:szCs w:val="24"/>
+            </w:rPr>
+            <w:t>. ,</w:t>
+          </w:r>
+          <w:proofErr w:type="gramEnd"/>
+          <w:r>
+            <w:rPr>
+              <w:rFonts w:eastAsia="Times New Roman"/>
+              <w:sz w:val="24"/>
+              <w:szCs w:val="24"/>
+            </w:rPr>
+            <w:t xml:space="preserve"> Springer, 2015; 285–301.</w:t>
           </w:r>
         </w:p>
         <w:p>
@@ -4974,7 +4094,25 @@
               <w:szCs w:val="24"/>
             </w:rPr>
             <w:tab/>
-            <w:t xml:space="preserve">Jensen TS, Finnerup NB. Allodynia and hyperalgesia in neuropathic pain: clinical manifestations and mechanisms. </w:t>
+            <w:t xml:space="preserve">Jensen TS, Finnerup NB. </w:t>
+          </w:r>
+          <w:proofErr w:type="gramStart"/>
+          <w:r>
+            <w:rPr>
+              <w:rFonts w:eastAsia="Times New Roman"/>
+              <w:sz w:val="24"/>
+              <w:szCs w:val="24"/>
+            </w:rPr>
+            <w:t>Allodynia</w:t>
+          </w:r>
+          <w:proofErr w:type="gramEnd"/>
+          <w:r>
+            <w:rPr>
+              <w:rFonts w:eastAsia="Times New Roman"/>
+              <w:sz w:val="24"/>
+              <w:szCs w:val="24"/>
+            </w:rPr>
+            <w:t xml:space="preserve"> and hyperalgesia in neuropathic pain: clinical manifestations and mechanisms. </w:t>
           </w:r>
           <w:r>
             <w:rPr>
@@ -5040,7 +4178,25 @@
               <w:szCs w:val="24"/>
             </w:rPr>
             <w:tab/>
-            <w:t>Tsagareli Merab. Hyperalgesia and Allodynia: A Closer Look. Symptoms, Mechanisms and Treatment. , Nova Science Publishers, 2019.</w:t>
+            <w:t>Tsagareli Merab. Hyperalgesia and Allodynia: A Closer Look. Symptoms, Mechanisms and Treatment</w:t>
+          </w:r>
+          <w:proofErr w:type="gramStart"/>
+          <w:r>
+            <w:rPr>
+              <w:rFonts w:eastAsia="Times New Roman"/>
+              <w:sz w:val="24"/>
+              <w:szCs w:val="24"/>
+            </w:rPr>
+            <w:t>. ,</w:t>
+          </w:r>
+          <w:proofErr w:type="gramEnd"/>
+          <w:r>
+            <w:rPr>
+              <w:rFonts w:eastAsia="Times New Roman"/>
+              <w:sz w:val="24"/>
+              <w:szCs w:val="24"/>
+            </w:rPr>
+            <w:t xml:space="preserve"> Nova Science Publishers, 2019.</w:t>
           </w:r>
         </w:p>
         <w:p>
@@ -5070,7 +4226,25 @@
               <w:szCs w:val="24"/>
             </w:rPr>
             <w:tab/>
-            <w:t xml:space="preserve">LaMotte RH, Dong X, Ringkamp M. Sensory neurons and circuits mediating itch. </w:t>
+            <w:t xml:space="preserve">LaMotte RH, Dong X, Ringkamp M. Sensory </w:t>
+          </w:r>
+          <w:proofErr w:type="gramStart"/>
+          <w:r>
+            <w:rPr>
+              <w:rFonts w:eastAsia="Times New Roman"/>
+              <w:sz w:val="24"/>
+              <w:szCs w:val="24"/>
+            </w:rPr>
+            <w:t>neurons</w:t>
+          </w:r>
+          <w:proofErr w:type="gramEnd"/>
+          <w:r>
+            <w:rPr>
+              <w:rFonts w:eastAsia="Times New Roman"/>
+              <w:sz w:val="24"/>
+              <w:szCs w:val="24"/>
+            </w:rPr>
+            <w:t xml:space="preserve"> and circuits mediating itch. </w:t>
           </w:r>
           <w:r>
             <w:rPr>
@@ -5309,9 +4483,229 @@
         </w:p>
       </w:sdtContent>
     </w:sdt>
+    <w:p>
+      <w:pPr>
+        <w:pStyle w:val="Heading1"/>
+        <w:rPr>
+          <w:lang w:val="en-GB"/>
+        </w:rPr>
+      </w:pPr>
+      <w:r>
+        <w:rPr>
+          <w:lang w:val="en-GB"/>
+        </w:rPr>
+        <w:t>Authors</w:t>
+      </w:r>
+    </w:p>
+    <w:tbl>
+      <w:tblPr>
+        <w:tblStyle w:val="TableGrid"/>
+        <w:tblW w:w="0" w:type="auto"/>
+        <w:tblLook w:val="04A0" w:firstRow="1" w:lastRow="0" w:firstColumn="1" w:lastColumn="0" w:noHBand="0" w:noVBand="1"/>
+      </w:tblPr>
+      <w:tblGrid>
+        <w:gridCol w:w="2263"/>
+        <w:gridCol w:w="6753"/>
+      </w:tblGrid>
+      <w:tr>
+        <w:tc>
+          <w:tcPr>
+            <w:tcW w:w="2263" w:type="dxa"/>
+          </w:tcPr>
+          <w:p>
+            <w:pPr>
+              <w:rPr>
+                <w:lang w:val="en-GB"/>
+              </w:rPr>
+            </w:pPr>
+            <w:r>
+              <w:rPr>
+                <w:lang w:val="en-GB"/>
+              </w:rPr>
+              <w:t>Image</w:t>
+            </w:r>
+          </w:p>
+        </w:tc>
+        <w:tc>
+          <w:tcPr>
+            <w:tcW w:w="6753" w:type="dxa"/>
+          </w:tcPr>
+          <w:p>
+            <w:pPr>
+              <w:rPr>
+                <w:lang w:val="en-GB"/>
+              </w:rPr>
+            </w:pPr>
+            <w:r>
+              <w:rPr>
+                <w:lang w:val="en-GB"/>
+              </w:rPr>
+              <w:t>Silvia Lo Vecchio</w:t>
+            </w:r>
+          </w:p>
+          <w:p>
+            <w:pPr>
+              <w:rPr>
+                <w:lang w:val="en-GB"/>
+              </w:rPr>
+            </w:pPr>
+            <w:r>
+              <w:rPr>
+                <w:lang w:val="en-GB"/>
+              </w:rPr>
+              <w:t>Expert on Alloknesis and Itch</w:t>
+            </w:r>
+          </w:p>
+          <w:p>
+            <w:pPr>
+              <w:rPr>
+                <w:lang w:val="en-GB"/>
+              </w:rPr>
+            </w:pPr>
+          </w:p>
+          <w:p>
+            <w:pPr>
+              <w:rPr>
+                <w:lang w:val="en-GB"/>
+              </w:rPr>
+            </w:pPr>
+            <w:r>
+              <w:rPr>
+                <w:lang w:val="en-GB"/>
+              </w:rPr>
+              <w:t>Contribution</w:t>
+            </w:r>
+          </w:p>
+          <w:p>
+            <w:pPr>
+              <w:rPr>
+                <w:lang w:val="en-GB"/>
+              </w:rPr>
+            </w:pPr>
+            <w:r>
+              <w:rPr>
+                <w:lang w:val="en-GB"/>
+              </w:rPr>
+              <w:t>Written</w:t>
+            </w:r>
+          </w:p>
+          <w:p>
+            <w:pPr>
+              <w:rPr>
+                <w:lang w:val="en-GB"/>
+              </w:rPr>
+            </w:pPr>
+          </w:p>
+        </w:tc>
+      </w:tr>
+      <w:tr>
+        <w:tc>
+          <w:tcPr>
+            <w:tcW w:w="2263" w:type="dxa"/>
+          </w:tcPr>
+          <w:p>
+            <w:pPr>
+              <w:rPr>
+                <w:lang w:val="en-GB"/>
+              </w:rPr>
+            </w:pPr>
+            <w:r>
+              <w:rPr>
+                <w:lang w:val="en-GB"/>
+              </w:rPr>
+              <w:t>Image</w:t>
+            </w:r>
+          </w:p>
+        </w:tc>
+        <w:tc>
+          <w:tcPr>
+            <w:tcW w:w="6753" w:type="dxa"/>
+          </w:tcPr>
+          <w:p>
+            <w:pPr>
+              <w:rPr>
+                <w:lang w:val="en-GB"/>
+              </w:rPr>
+            </w:pPr>
+            <w:r>
+              <w:rPr>
+                <w:lang w:val="en-GB"/>
+              </w:rPr>
+              <w:t>Kristian</w:t>
+            </w:r>
+            <w:r>
+              <w:rPr>
+                <w:lang w:val="en-GB"/>
+              </w:rPr>
+              <w:t xml:space="preserve"> Hennings</w:t>
+            </w:r>
+          </w:p>
+          <w:p>
+            <w:pPr>
+              <w:rPr>
+                <w:lang w:val="en-GB"/>
+              </w:rPr>
+            </w:pPr>
+            <w:r>
+              <w:rPr>
+                <w:lang w:val="en-GB"/>
+              </w:rPr>
+              <w:t>Profile</w:t>
+            </w:r>
+          </w:p>
+          <w:p>
+            <w:pPr>
+              <w:rPr>
+                <w:lang w:val="en-GB"/>
+              </w:rPr>
+            </w:pPr>
+          </w:p>
+          <w:p>
+            <w:pPr>
+              <w:rPr>
+                <w:lang w:val="en-GB"/>
+              </w:rPr>
+            </w:pPr>
+            <w:r>
+              <w:rPr>
+                <w:lang w:val="en-GB"/>
+              </w:rPr>
+              <w:t>Contribution</w:t>
+            </w:r>
+          </w:p>
+          <w:p>
+            <w:pPr>
+              <w:rPr>
+                <w:lang w:val="en-GB"/>
+              </w:rPr>
+            </w:pPr>
+            <w:r>
+              <w:rPr>
+                <w:lang w:val="en-GB"/>
+              </w:rPr>
+              <w:t>Implemented the LabBench Protocol etc.</w:t>
+            </w:r>
+          </w:p>
+          <w:p>
+            <w:pPr>
+              <w:rPr>
+                <w:lang w:val="en-GB"/>
+              </w:rPr>
+            </w:pPr>
+          </w:p>
+        </w:tc>
+      </w:tr>
+    </w:tbl>
+    <w:p>
+      <w:pPr>
+        <w:rPr>
+          <w:lang w:val="en-GB"/>
+        </w:rPr>
+      </w:pPr>
+    </w:p>
     <w:sectPr>
-      <w:headerReference w:type="default" r:id="rId17"/>
-      <w:footerReference w:type="default" r:id="rId18"/>
+      <w:headerReference w:type="default" r:id="rId14"/>
+      <w:footerReference w:type="default" r:id="rId15"/>
       <w:pgSz w:w="11906" w:h="16838"/>
       <w:pgMar w:top="0" w:right="1440" w:bottom="709" w:left="1440" w:header="708" w:footer="708" w:gutter="0"/>
       <w:cols w:space="708"/>
@@ -5323,7 +4717,7 @@
 </file>
 
 <file path=word/endnotes.xml><?xml version="1.0" encoding="utf-8"?>
-<w:endnotes xmlns:wpc="http://schemas.microsoft.com/office/word/2010/wordprocessingCanvas" xmlns:cx="http://schemas.microsoft.com/office/drawing/2014/chartex" xmlns:cx1="http://schemas.microsoft.com/office/drawing/2015/9/8/chartex" xmlns:cx2="http://schemas.microsoft.com/office/drawing/2015/10/21/chartex" xmlns:cx3="http://schemas.microsoft.com/office/drawing/2016/5/9/chartex" xmlns:cx4="http://schemas.microsoft.com/office/drawing/2016/5/10/chartex" xmlns:cx5="http://schemas.microsoft.com/office/drawing/2016/5/11/chartex" xmlns:cx6="http://schemas.microsoft.com/office/drawing/2016/5/12/chartex" xmlns:cx7="http://schemas.microsoft.com/office/drawing/2016/5/13/chartex" xmlns:cx8="http://schemas.microsoft.com/office/drawing/2016/5/14/chartex" xmlns:mc="http://schemas.openxmlformats.org/markup-compatibility/2006" xmlns:aink="http://schemas.microsoft.com/office/drawing/2016/ink" xmlns:am3d="http://schemas.microsoft.com/office/drawing/2017/model3d" xmlns:o="urn:schemas-microsoft-com:office:office" xmlns:oel="http://schemas.microsoft.com/office/2019/extlst" xmlns:r="http://schemas.openxmlformats.org/officeDocument/2006/relationships" xmlns:m="http://schemas.openxmlformats.org/officeDocument/2006/math" xmlns:v="urn:schemas-microsoft-com:vml" xmlns:wp14="http://schemas.microsoft.com/office/word/2010/wordprocessingDrawing" xmlns:wp="http://schemas.openxmlformats.org/drawingml/2006/wordprocessingDrawing" xmlns:w10="urn:schemas-microsoft-com:office:word" xmlns:w="http://schemas.openxmlformats.org/wordprocessingml/2006/main" xmlns:w14="http://schemas.microsoft.com/office/word/2010/wordml" xmlns:w15="http://schemas.microsoft.com/office/word/2012/wordml" xmlns:w16cex="http://schemas.microsoft.com/office/word/2018/wordml/cex" xmlns:w16cid="http://schemas.microsoft.com/office/word/2016/wordml/cid" xmlns:w16="http://schemas.microsoft.com/office/word/2018/wordml" xmlns:w16sdtdh="http://schemas.microsoft.com/office/word/2020/wordml/sdtdatahash" xmlns:w16se="http://schemas.microsoft.com/office/word/2015/wordml/symex" xmlns:wpg="http://schemas.microsoft.com/office/word/2010/wordprocessingGroup" xmlns:wpi="http://schemas.microsoft.com/office/word/2010/wordprocessingInk" xmlns:wne="http://schemas.microsoft.com/office/word/2006/wordml" xmlns:wps="http://schemas.microsoft.com/office/word/2010/wordprocessingShape" mc:Ignorable="w14 w15 w16se w16cid w16 w16cex w16sdtdh wp14">
+<w:endnotes xmlns:wpc="http://schemas.microsoft.com/office/word/2010/wordprocessingCanvas" xmlns:cx="http://schemas.microsoft.com/office/drawing/2014/chartex" xmlns:cx1="http://schemas.microsoft.com/office/drawing/2015/9/8/chartex" xmlns:cx2="http://schemas.microsoft.com/office/drawing/2015/10/21/chartex" xmlns:cx3="http://schemas.microsoft.com/office/drawing/2016/5/9/chartex" xmlns:cx4="http://schemas.microsoft.com/office/drawing/2016/5/10/chartex" xmlns:cx5="http://schemas.microsoft.com/office/drawing/2016/5/11/chartex" xmlns:cx6="http://schemas.microsoft.com/office/drawing/2016/5/12/chartex" xmlns:cx7="http://schemas.microsoft.com/office/drawing/2016/5/13/chartex" xmlns:cx8="http://schemas.microsoft.com/office/drawing/2016/5/14/chartex" xmlns:mc="http://schemas.openxmlformats.org/markup-compatibility/2006" xmlns:aink="http://schemas.microsoft.com/office/drawing/2016/ink" xmlns:am3d="http://schemas.microsoft.com/office/drawing/2017/model3d" xmlns:o="urn:schemas-microsoft-com:office:office" xmlns:oel="http://schemas.microsoft.com/office/2019/extlst" xmlns:r="http://schemas.openxmlformats.org/officeDocument/2006/relationships" xmlns:m="http://schemas.openxmlformats.org/officeDocument/2006/math" xmlns:v="urn:schemas-microsoft-com:vml" xmlns:wp14="http://schemas.microsoft.com/office/word/2010/wordprocessingDrawing" xmlns:wp="http://schemas.openxmlformats.org/drawingml/2006/wordprocessingDrawing" xmlns:w10="urn:schemas-microsoft-com:office:word" xmlns:w="http://schemas.openxmlformats.org/wordprocessingml/2006/main" xmlns:w14="http://schemas.microsoft.com/office/word/2010/wordml" xmlns:w15="http://schemas.microsoft.com/office/word/2012/wordml" xmlns:w16cex="http://schemas.microsoft.com/office/word/2018/wordml/cex" xmlns:w16cid="http://schemas.microsoft.com/office/word/2016/wordml/cid" xmlns:w16="http://schemas.microsoft.com/office/word/2018/wordml" xmlns:w16du="http://schemas.microsoft.com/office/word/2023/wordml/word16du" xmlns:w16sdtdh="http://schemas.microsoft.com/office/word/2020/wordml/sdtdatahash" xmlns:w16se="http://schemas.microsoft.com/office/word/2015/wordml/symex" xmlns:wpg="http://schemas.microsoft.com/office/word/2010/wordprocessingGroup" xmlns:wpi="http://schemas.microsoft.com/office/word/2010/wordprocessingInk" xmlns:wne="http://schemas.microsoft.com/office/word/2006/wordml" xmlns:wps="http://schemas.microsoft.com/office/word/2010/wordprocessingShape" mc:Ignorable="w14 w15 w16se w16cid w16 w16cex w16sdtdh w16du wp14">
   <w:endnote w:type="separator" w:id="-1">
     <w:p>
       <w:pPr>
@@ -5348,7 +4742,7 @@
 </file>
 
 <file path=word/footer1.xml><?xml version="1.0" encoding="utf-8"?>
-<w:ftr xmlns:wpc="http://schemas.microsoft.com/office/word/2010/wordprocessingCanvas" xmlns:cx="http://schemas.microsoft.com/office/drawing/2014/chartex" xmlns:cx1="http://schemas.microsoft.com/office/drawing/2015/9/8/chartex" xmlns:cx2="http://schemas.microsoft.com/office/drawing/2015/10/21/chartex" xmlns:cx3="http://schemas.microsoft.com/office/drawing/2016/5/9/chartex" xmlns:cx4="http://schemas.microsoft.com/office/drawing/2016/5/10/chartex" xmlns:cx5="http://schemas.microsoft.com/office/drawing/2016/5/11/chartex" xmlns:cx6="http://schemas.microsoft.com/office/drawing/2016/5/12/chartex" xmlns:cx7="http://schemas.microsoft.com/office/drawing/2016/5/13/chartex" xmlns:cx8="http://schemas.microsoft.com/office/drawing/2016/5/14/chartex" xmlns:mc="http://schemas.openxmlformats.org/markup-compatibility/2006" xmlns:aink="http://schemas.microsoft.com/office/drawing/2016/ink" xmlns:am3d="http://schemas.microsoft.com/office/drawing/2017/model3d" xmlns:o="urn:schemas-microsoft-com:office:office" xmlns:oel="http://schemas.microsoft.com/office/2019/extlst" xmlns:r="http://schemas.openxmlformats.org/officeDocument/2006/relationships" xmlns:m="http://schemas.openxmlformats.org/officeDocument/2006/math" xmlns:v="urn:schemas-microsoft-com:vml" xmlns:wp14="http://schemas.microsoft.com/office/word/2010/wordprocessingDrawing" xmlns:wp="http://schemas.openxmlformats.org/drawingml/2006/wordprocessingDrawing" xmlns:w10="urn:schemas-microsoft-com:office:word" xmlns:w="http://schemas.openxmlformats.org/wordprocessingml/2006/main" xmlns:w14="http://schemas.microsoft.com/office/word/2010/wordml" xmlns:w15="http://schemas.microsoft.com/office/word/2012/wordml" xmlns:w16cex="http://schemas.microsoft.com/office/word/2018/wordml/cex" xmlns:w16cid="http://schemas.microsoft.com/office/word/2016/wordml/cid" xmlns:w16="http://schemas.microsoft.com/office/word/2018/wordml" xmlns:w16sdtdh="http://schemas.microsoft.com/office/word/2020/wordml/sdtdatahash" xmlns:w16se="http://schemas.microsoft.com/office/word/2015/wordml/symex" xmlns:wpg="http://schemas.microsoft.com/office/word/2010/wordprocessingGroup" xmlns:wpi="http://schemas.microsoft.com/office/word/2010/wordprocessingInk" xmlns:wne="http://schemas.microsoft.com/office/word/2006/wordml" xmlns:wps="http://schemas.microsoft.com/office/word/2010/wordprocessingShape" mc:Ignorable="w14 w15 w16se w16cid w16 w16cex w16sdtdh wp14">
+<w:ftr xmlns:wpc="http://schemas.microsoft.com/office/word/2010/wordprocessingCanvas" xmlns:cx="http://schemas.microsoft.com/office/drawing/2014/chartex" xmlns:cx1="http://schemas.microsoft.com/office/drawing/2015/9/8/chartex" xmlns:cx2="http://schemas.microsoft.com/office/drawing/2015/10/21/chartex" xmlns:cx3="http://schemas.microsoft.com/office/drawing/2016/5/9/chartex" xmlns:cx4="http://schemas.microsoft.com/office/drawing/2016/5/10/chartex" xmlns:cx5="http://schemas.microsoft.com/office/drawing/2016/5/11/chartex" xmlns:cx6="http://schemas.microsoft.com/office/drawing/2016/5/12/chartex" xmlns:cx7="http://schemas.microsoft.com/office/drawing/2016/5/13/chartex" xmlns:cx8="http://schemas.microsoft.com/office/drawing/2016/5/14/chartex" xmlns:mc="http://schemas.openxmlformats.org/markup-compatibility/2006" xmlns:aink="http://schemas.microsoft.com/office/drawing/2016/ink" xmlns:am3d="http://schemas.microsoft.com/office/drawing/2017/model3d" xmlns:o="urn:schemas-microsoft-com:office:office" xmlns:oel="http://schemas.microsoft.com/office/2019/extlst" xmlns:r="http://schemas.openxmlformats.org/officeDocument/2006/relationships" xmlns:m="http://schemas.openxmlformats.org/officeDocument/2006/math" xmlns:v="urn:schemas-microsoft-com:vml" xmlns:wp14="http://schemas.microsoft.com/office/word/2010/wordprocessingDrawing" xmlns:wp="http://schemas.openxmlformats.org/drawingml/2006/wordprocessingDrawing" xmlns:w10="urn:schemas-microsoft-com:office:word" xmlns:w="http://schemas.openxmlformats.org/wordprocessingml/2006/main" xmlns:w14="http://schemas.microsoft.com/office/word/2010/wordml" xmlns:w15="http://schemas.microsoft.com/office/word/2012/wordml" xmlns:w16cex="http://schemas.microsoft.com/office/word/2018/wordml/cex" xmlns:w16cid="http://schemas.microsoft.com/office/word/2016/wordml/cid" xmlns:w16="http://schemas.microsoft.com/office/word/2018/wordml" xmlns:w16du="http://schemas.microsoft.com/office/word/2023/wordml/word16du" xmlns:w16sdtdh="http://schemas.microsoft.com/office/word/2020/wordml/sdtdatahash" xmlns:w16se="http://schemas.microsoft.com/office/word/2015/wordml/symex" xmlns:wpg="http://schemas.microsoft.com/office/word/2010/wordprocessingGroup" xmlns:wpi="http://schemas.microsoft.com/office/word/2010/wordprocessingInk" xmlns:wne="http://schemas.microsoft.com/office/word/2006/wordml" xmlns:wps="http://schemas.microsoft.com/office/word/2010/wordprocessingShape" mc:Ignorable="w14 w15 w16se w16cid w16 w16cex w16sdtdh w16du wp14">
   <w:p>
     <w:pPr>
       <w:pStyle w:val="Footer"/>
@@ -5442,7 +4836,7 @@
 </file>
 
 <file path=word/footnotes.xml><?xml version="1.0" encoding="utf-8"?>
-<w:footnotes xmlns:wpc="http://schemas.microsoft.com/office/word/2010/wordprocessingCanvas" xmlns:cx="http://schemas.microsoft.com/office/drawing/2014/chartex" xmlns:cx1="http://schemas.microsoft.com/office/drawing/2015/9/8/chartex" xmlns:cx2="http://schemas.microsoft.com/office/drawing/2015/10/21/chartex" xmlns:cx3="http://schemas.microsoft.com/office/drawing/2016/5/9/chartex" xmlns:cx4="http://schemas.microsoft.com/office/drawing/2016/5/10/chartex" xmlns:cx5="http://schemas.microsoft.com/office/drawing/2016/5/11/chartex" xmlns:cx6="http://schemas.microsoft.com/office/drawing/2016/5/12/chartex" xmlns:cx7="http://schemas.microsoft.com/office/drawing/2016/5/13/chartex" xmlns:cx8="http://schemas.microsoft.com/office/drawing/2016/5/14/chartex" xmlns:mc="http://schemas.openxmlformats.org/markup-compatibility/2006" xmlns:aink="http://schemas.microsoft.com/office/drawing/2016/ink" xmlns:am3d="http://schemas.microsoft.com/office/drawing/2017/model3d" xmlns:o="urn:schemas-microsoft-com:office:office" xmlns:oel="http://schemas.microsoft.com/office/2019/extlst" xmlns:r="http://schemas.openxmlformats.org/officeDocument/2006/relationships" xmlns:m="http://schemas.openxmlformats.org/officeDocument/2006/math" xmlns:v="urn:schemas-microsoft-com:vml" xmlns:wp14="http://schemas.microsoft.com/office/word/2010/wordprocessingDrawing" xmlns:wp="http://schemas.openxmlformats.org/drawingml/2006/wordprocessingDrawing" xmlns:w10="urn:schemas-microsoft-com:office:word" xmlns:w="http://schemas.openxmlformats.org/wordprocessingml/2006/main" xmlns:w14="http://schemas.microsoft.com/office/word/2010/wordml" xmlns:w15="http://schemas.microsoft.com/office/word/2012/wordml" xmlns:w16cex="http://schemas.microsoft.com/office/word/2018/wordml/cex" xmlns:w16cid="http://schemas.microsoft.com/office/word/2016/wordml/cid" xmlns:w16="http://schemas.microsoft.com/office/word/2018/wordml" xmlns:w16sdtdh="http://schemas.microsoft.com/office/word/2020/wordml/sdtdatahash" xmlns:w16se="http://schemas.microsoft.com/office/word/2015/wordml/symex" xmlns:wpg="http://schemas.microsoft.com/office/word/2010/wordprocessingGroup" xmlns:wpi="http://schemas.microsoft.com/office/word/2010/wordprocessingInk" xmlns:wne="http://schemas.microsoft.com/office/word/2006/wordml" xmlns:wps="http://schemas.microsoft.com/office/word/2010/wordprocessingShape" mc:Ignorable="w14 w15 w16se w16cid w16 w16cex w16sdtdh wp14">
+<w:footnotes xmlns:wpc="http://schemas.microsoft.com/office/word/2010/wordprocessingCanvas" xmlns:cx="http://schemas.microsoft.com/office/drawing/2014/chartex" xmlns:cx1="http://schemas.microsoft.com/office/drawing/2015/9/8/chartex" xmlns:cx2="http://schemas.microsoft.com/office/drawing/2015/10/21/chartex" xmlns:cx3="http://schemas.microsoft.com/office/drawing/2016/5/9/chartex" xmlns:cx4="http://schemas.microsoft.com/office/drawing/2016/5/10/chartex" xmlns:cx5="http://schemas.microsoft.com/office/drawing/2016/5/11/chartex" xmlns:cx6="http://schemas.microsoft.com/office/drawing/2016/5/12/chartex" xmlns:cx7="http://schemas.microsoft.com/office/drawing/2016/5/13/chartex" xmlns:cx8="http://schemas.microsoft.com/office/drawing/2016/5/14/chartex" xmlns:mc="http://schemas.openxmlformats.org/markup-compatibility/2006" xmlns:aink="http://schemas.microsoft.com/office/drawing/2016/ink" xmlns:am3d="http://schemas.microsoft.com/office/drawing/2017/model3d" xmlns:o="urn:schemas-microsoft-com:office:office" xmlns:oel="http://schemas.microsoft.com/office/2019/extlst" xmlns:r="http://schemas.openxmlformats.org/officeDocument/2006/relationships" xmlns:m="http://schemas.openxmlformats.org/officeDocument/2006/math" xmlns:v="urn:schemas-microsoft-com:vml" xmlns:wp14="http://schemas.microsoft.com/office/word/2010/wordprocessingDrawing" xmlns:wp="http://schemas.openxmlformats.org/drawingml/2006/wordprocessingDrawing" xmlns:w10="urn:schemas-microsoft-com:office:word" xmlns:w="http://schemas.openxmlformats.org/wordprocessingml/2006/main" xmlns:w14="http://schemas.microsoft.com/office/word/2010/wordml" xmlns:w15="http://schemas.microsoft.com/office/word/2012/wordml" xmlns:w16cex="http://schemas.microsoft.com/office/word/2018/wordml/cex" xmlns:w16cid="http://schemas.microsoft.com/office/word/2016/wordml/cid" xmlns:w16="http://schemas.microsoft.com/office/word/2018/wordml" xmlns:w16du="http://schemas.microsoft.com/office/word/2023/wordml/word16du" xmlns:w16sdtdh="http://schemas.microsoft.com/office/word/2020/wordml/sdtdatahash" xmlns:w16se="http://schemas.microsoft.com/office/word/2015/wordml/symex" xmlns:wpg="http://schemas.microsoft.com/office/word/2010/wordprocessingGroup" xmlns:wpi="http://schemas.microsoft.com/office/word/2010/wordprocessingInk" xmlns:wne="http://schemas.microsoft.com/office/word/2006/wordml" xmlns:wps="http://schemas.microsoft.com/office/word/2010/wordprocessingShape" mc:Ignorable="w14 w15 w16se w16cid w16 w16cex w16sdtdh w16du wp14">
   <w:footnote w:type="separator" w:id="-1">
     <w:p>
       <w:pPr>
@@ -5467,7 +4861,7 @@
 </file>
 
 <file path=word/header1.xml><?xml version="1.0" encoding="utf-8"?>
-<w:hdr xmlns:wpc="http://schemas.microsoft.com/office/word/2010/wordprocessingCanvas" xmlns:cx="http://schemas.microsoft.com/office/drawing/2014/chartex" xmlns:cx1="http://schemas.microsoft.com/office/drawing/2015/9/8/chartex" xmlns:cx2="http://schemas.microsoft.com/office/drawing/2015/10/21/chartex" xmlns:cx3="http://schemas.microsoft.com/office/drawing/2016/5/9/chartex" xmlns:cx4="http://schemas.microsoft.com/office/drawing/2016/5/10/chartex" xmlns:cx5="http://schemas.microsoft.com/office/drawing/2016/5/11/chartex" xmlns:cx6="http://schemas.microsoft.com/office/drawing/2016/5/12/chartex" xmlns:cx7="http://schemas.microsoft.com/office/drawing/2016/5/13/chartex" xmlns:cx8="http://schemas.microsoft.com/office/drawing/2016/5/14/chartex" xmlns:mc="http://schemas.openxmlformats.org/markup-compatibility/2006" xmlns:aink="http://schemas.microsoft.com/office/drawing/2016/ink" xmlns:am3d="http://schemas.microsoft.com/office/drawing/2017/model3d" xmlns:o="urn:schemas-microsoft-com:office:office" xmlns:oel="http://schemas.microsoft.com/office/2019/extlst" xmlns:r="http://schemas.openxmlformats.org/officeDocument/2006/relationships" xmlns:m="http://schemas.openxmlformats.org/officeDocument/2006/math" xmlns:v="urn:schemas-microsoft-com:vml" xmlns:wp14="http://schemas.microsoft.com/office/word/2010/wordprocessingDrawing" xmlns:wp="http://schemas.openxmlformats.org/drawingml/2006/wordprocessingDrawing" xmlns:w10="urn:schemas-microsoft-com:office:word" xmlns:w="http://schemas.openxmlformats.org/wordprocessingml/2006/main" xmlns:w14="http://schemas.microsoft.com/office/word/2010/wordml" xmlns:w15="http://schemas.microsoft.com/office/word/2012/wordml" xmlns:w16cex="http://schemas.microsoft.com/office/word/2018/wordml/cex" xmlns:w16cid="http://schemas.microsoft.com/office/word/2016/wordml/cid" xmlns:w16="http://schemas.microsoft.com/office/word/2018/wordml" xmlns:w16sdtdh="http://schemas.microsoft.com/office/word/2020/wordml/sdtdatahash" xmlns:w16se="http://schemas.microsoft.com/office/word/2015/wordml/symex" xmlns:wpg="http://schemas.microsoft.com/office/word/2010/wordprocessingGroup" xmlns:wpi="http://schemas.microsoft.com/office/word/2010/wordprocessingInk" xmlns:wne="http://schemas.microsoft.com/office/word/2006/wordml" xmlns:wps="http://schemas.microsoft.com/office/word/2010/wordprocessingShape" mc:Ignorable="w14 w15 w16se w16cid w16 w16cex w16sdtdh wp14">
+<w:hdr xmlns:wpc="http://schemas.microsoft.com/office/word/2010/wordprocessingCanvas" xmlns:cx="http://schemas.microsoft.com/office/drawing/2014/chartex" xmlns:cx1="http://schemas.microsoft.com/office/drawing/2015/9/8/chartex" xmlns:cx2="http://schemas.microsoft.com/office/drawing/2015/10/21/chartex" xmlns:cx3="http://schemas.microsoft.com/office/drawing/2016/5/9/chartex" xmlns:cx4="http://schemas.microsoft.com/office/drawing/2016/5/10/chartex" xmlns:cx5="http://schemas.microsoft.com/office/drawing/2016/5/11/chartex" xmlns:cx6="http://schemas.microsoft.com/office/drawing/2016/5/12/chartex" xmlns:cx7="http://schemas.microsoft.com/office/drawing/2016/5/13/chartex" xmlns:cx8="http://schemas.microsoft.com/office/drawing/2016/5/14/chartex" xmlns:mc="http://schemas.openxmlformats.org/markup-compatibility/2006" xmlns:aink="http://schemas.microsoft.com/office/drawing/2016/ink" xmlns:am3d="http://schemas.microsoft.com/office/drawing/2017/model3d" xmlns:o="urn:schemas-microsoft-com:office:office" xmlns:oel="http://schemas.microsoft.com/office/2019/extlst" xmlns:r="http://schemas.openxmlformats.org/officeDocument/2006/relationships" xmlns:m="http://schemas.openxmlformats.org/officeDocument/2006/math" xmlns:v="urn:schemas-microsoft-com:vml" xmlns:wp14="http://schemas.microsoft.com/office/word/2010/wordprocessingDrawing" xmlns:wp="http://schemas.openxmlformats.org/drawingml/2006/wordprocessingDrawing" xmlns:w10="urn:schemas-microsoft-com:office:word" xmlns:w="http://schemas.openxmlformats.org/wordprocessingml/2006/main" xmlns:w14="http://schemas.microsoft.com/office/word/2010/wordml" xmlns:w15="http://schemas.microsoft.com/office/word/2012/wordml" xmlns:w16cex="http://schemas.microsoft.com/office/word/2018/wordml/cex" xmlns:w16cid="http://schemas.microsoft.com/office/word/2016/wordml/cid" xmlns:w16="http://schemas.microsoft.com/office/word/2018/wordml" xmlns:w16du="http://schemas.microsoft.com/office/word/2023/wordml/word16du" xmlns:w16sdtdh="http://schemas.microsoft.com/office/word/2020/wordml/sdtdatahash" xmlns:w16se="http://schemas.microsoft.com/office/word/2015/wordml/symex" xmlns:wpg="http://schemas.microsoft.com/office/word/2010/wordprocessingGroup" xmlns:wpi="http://schemas.microsoft.com/office/word/2010/wordprocessingInk" xmlns:wne="http://schemas.microsoft.com/office/word/2006/wordml" xmlns:wps="http://schemas.microsoft.com/office/word/2010/wordprocessingShape" mc:Ignorable="w14 w15 w16se w16cid w16 w16cex w16sdtdh w16du wp14">
   <w:tbl>
     <w:tblPr>
       <w:tblStyle w:val="TableGrid"/>
@@ -5570,7 +4964,7 @@
 </file>
 
 <file path=word/numbering.xml><?xml version="1.0" encoding="utf-8"?>
-<w:numbering xmlns:wpc="http://schemas.microsoft.com/office/word/2010/wordprocessingCanvas" xmlns:cx="http://schemas.microsoft.com/office/drawing/2014/chartex" xmlns:cx1="http://schemas.microsoft.com/office/drawing/2015/9/8/chartex" xmlns:cx2="http://schemas.microsoft.com/office/drawing/2015/10/21/chartex" xmlns:cx3="http://schemas.microsoft.com/office/drawing/2016/5/9/chartex" xmlns:cx4="http://schemas.microsoft.com/office/drawing/2016/5/10/chartex" xmlns:cx5="http://schemas.microsoft.com/office/drawing/2016/5/11/chartex" xmlns:cx6="http://schemas.microsoft.com/office/drawing/2016/5/12/chartex" xmlns:cx7="http://schemas.microsoft.com/office/drawing/2016/5/13/chartex" xmlns:cx8="http://schemas.microsoft.com/office/drawing/2016/5/14/chartex" xmlns:mc="http://schemas.openxmlformats.org/markup-compatibility/2006" xmlns:aink="http://schemas.microsoft.com/office/drawing/2016/ink" xmlns:am3d="http://schemas.microsoft.com/office/drawing/2017/model3d" xmlns:o="urn:schemas-microsoft-com:office:office" xmlns:oel="http://schemas.microsoft.com/office/2019/extlst" xmlns:r="http://schemas.openxmlformats.org/officeDocument/2006/relationships" xmlns:m="http://schemas.openxmlformats.org/officeDocument/2006/math" xmlns:v="urn:schemas-microsoft-com:vml" xmlns:wp14="http://schemas.microsoft.com/office/word/2010/wordprocessingDrawing" xmlns:wp="http://schemas.openxmlformats.org/drawingml/2006/wordprocessingDrawing" xmlns:w10="urn:schemas-microsoft-com:office:word" xmlns:w="http://schemas.openxmlformats.org/wordprocessingml/2006/main" xmlns:w14="http://schemas.microsoft.com/office/word/2010/wordml" xmlns:w15="http://schemas.microsoft.com/office/word/2012/wordml" xmlns:w16cex="http://schemas.microsoft.com/office/word/2018/wordml/cex" xmlns:w16cid="http://schemas.microsoft.com/office/word/2016/wordml/cid" xmlns:w16="http://schemas.microsoft.com/office/word/2018/wordml" xmlns:w16sdtdh="http://schemas.microsoft.com/office/word/2020/wordml/sdtdatahash" xmlns:w16se="http://schemas.microsoft.com/office/word/2015/wordml/symex" xmlns:wpg="http://schemas.microsoft.com/office/word/2010/wordprocessingGroup" xmlns:wpi="http://schemas.microsoft.com/office/word/2010/wordprocessingInk" xmlns:wne="http://schemas.microsoft.com/office/word/2006/wordml" xmlns:wps="http://schemas.microsoft.com/office/word/2010/wordprocessingShape" mc:Ignorable="w14 w15 w16se w16cid w16 w16cex w16sdtdh wp14">
+<w:numbering xmlns:wpc="http://schemas.microsoft.com/office/word/2010/wordprocessingCanvas" xmlns:cx="http://schemas.microsoft.com/office/drawing/2014/chartex" xmlns:cx1="http://schemas.microsoft.com/office/drawing/2015/9/8/chartex" xmlns:cx2="http://schemas.microsoft.com/office/drawing/2015/10/21/chartex" xmlns:cx3="http://schemas.microsoft.com/office/drawing/2016/5/9/chartex" xmlns:cx4="http://schemas.microsoft.com/office/drawing/2016/5/10/chartex" xmlns:cx5="http://schemas.microsoft.com/office/drawing/2016/5/11/chartex" xmlns:cx6="http://schemas.microsoft.com/office/drawing/2016/5/12/chartex" xmlns:cx7="http://schemas.microsoft.com/office/drawing/2016/5/13/chartex" xmlns:cx8="http://schemas.microsoft.com/office/drawing/2016/5/14/chartex" xmlns:mc="http://schemas.openxmlformats.org/markup-compatibility/2006" xmlns:aink="http://schemas.microsoft.com/office/drawing/2016/ink" xmlns:am3d="http://schemas.microsoft.com/office/drawing/2017/model3d" xmlns:o="urn:schemas-microsoft-com:office:office" xmlns:oel="http://schemas.microsoft.com/office/2019/extlst" xmlns:r="http://schemas.openxmlformats.org/officeDocument/2006/relationships" xmlns:m="http://schemas.openxmlformats.org/officeDocument/2006/math" xmlns:v="urn:schemas-microsoft-com:vml" xmlns:wp14="http://schemas.microsoft.com/office/word/2010/wordprocessingDrawing" xmlns:wp="http://schemas.openxmlformats.org/drawingml/2006/wordprocessingDrawing" xmlns:w10="urn:schemas-microsoft-com:office:word" xmlns:w="http://schemas.openxmlformats.org/wordprocessingml/2006/main" xmlns:w14="http://schemas.microsoft.com/office/word/2010/wordml" xmlns:w15="http://schemas.microsoft.com/office/word/2012/wordml" xmlns:w16cex="http://schemas.microsoft.com/office/word/2018/wordml/cex" xmlns:w16cid="http://schemas.microsoft.com/office/word/2016/wordml/cid" xmlns:w16="http://schemas.microsoft.com/office/word/2018/wordml" xmlns:w16du="http://schemas.microsoft.com/office/word/2023/wordml/word16du" xmlns:w16sdtdh="http://schemas.microsoft.com/office/word/2020/wordml/sdtdatahash" xmlns:w16se="http://schemas.microsoft.com/office/word/2015/wordml/symex" xmlns:wpg="http://schemas.microsoft.com/office/word/2010/wordprocessingGroup" xmlns:wpi="http://schemas.microsoft.com/office/word/2010/wordprocessingInk" xmlns:wne="http://schemas.microsoft.com/office/word/2006/wordml" xmlns:wps="http://schemas.microsoft.com/office/word/2010/wordprocessingShape" mc:Ignorable="w14 w15 w16se w16cid w16 w16cex w16sdtdh w16du wp14">
   <w:abstractNum w:abstractNumId="0" w15:restartNumberingAfterBreak="0">
     <w:nsid w:val="02FE7E4E"/>
     <w:multiLevelType w:val="hybridMultilevel"/>
@@ -7733,7 +7127,7 @@
 </file>
 
 <file path=word/styles.xml><?xml version="1.0" encoding="utf-8"?>
-<w:styles xmlns:mc="http://schemas.openxmlformats.org/markup-compatibility/2006" xmlns:r="http://schemas.openxmlformats.org/officeDocument/2006/relationships" xmlns:w="http://schemas.openxmlformats.org/wordprocessingml/2006/main" xmlns:w14="http://schemas.microsoft.com/office/word/2010/wordml" xmlns:w15="http://schemas.microsoft.com/office/word/2012/wordml" xmlns:w16cex="http://schemas.microsoft.com/office/word/2018/wordml/cex" xmlns:w16cid="http://schemas.microsoft.com/office/word/2016/wordml/cid" xmlns:w16="http://schemas.microsoft.com/office/word/2018/wordml" xmlns:w16sdtdh="http://schemas.microsoft.com/office/word/2020/wordml/sdtdatahash" xmlns:w16se="http://schemas.microsoft.com/office/word/2015/wordml/symex" mc:Ignorable="w14 w15 w16se w16cid w16 w16cex w16sdtdh">
+<w:styles xmlns:mc="http://schemas.openxmlformats.org/markup-compatibility/2006" xmlns:r="http://schemas.openxmlformats.org/officeDocument/2006/relationships" xmlns:w="http://schemas.openxmlformats.org/wordprocessingml/2006/main" xmlns:w14="http://schemas.microsoft.com/office/word/2010/wordml" xmlns:w15="http://schemas.microsoft.com/office/word/2012/wordml" xmlns:w16cex="http://schemas.microsoft.com/office/word/2018/wordml/cex" xmlns:w16cid="http://schemas.microsoft.com/office/word/2016/wordml/cid" xmlns:w16="http://schemas.microsoft.com/office/word/2018/wordml" xmlns:w16du="http://schemas.microsoft.com/office/word/2023/wordml/word16du" xmlns:w16sdtdh="http://schemas.microsoft.com/office/word/2020/wordml/sdtdatahash" xmlns:w16se="http://schemas.microsoft.com/office/word/2015/wordml/symex" mc:Ignorable="w14 w15 w16se w16cid w16 w16cex w16sdtdh w16du">
   <w:docDefaults>
     <w:rPrDefault>
       <w:rPr>
@@ -8342,6 +7736,7 @@
   <w:style w:type="character" w:default="1" w:styleId="DefaultParagraphFont">
     <w:name w:val="Default Paragraph Font"/>
     <w:uiPriority w:val="1"/>
+    <w:semiHidden/>
     <w:unhideWhenUsed/>
   </w:style>
   <w:style w:type="table" w:default="1" w:styleId="TableNormal">
@@ -8927,7 +8322,7 @@
 </file>
 
 <file path=word/glossary/document.xml><?xml version="1.0" encoding="utf-8"?>
-<w:glossaryDocument xmlns:wpc="http://schemas.microsoft.com/office/word/2010/wordprocessingCanvas" xmlns:cx="http://schemas.microsoft.com/office/drawing/2014/chartex" xmlns:cx1="http://schemas.microsoft.com/office/drawing/2015/9/8/chartex" xmlns:cx2="http://schemas.microsoft.com/office/drawing/2015/10/21/chartex" xmlns:cx3="http://schemas.microsoft.com/office/drawing/2016/5/9/chartex" xmlns:cx4="http://schemas.microsoft.com/office/drawing/2016/5/10/chartex" xmlns:cx5="http://schemas.microsoft.com/office/drawing/2016/5/11/chartex" xmlns:cx6="http://schemas.microsoft.com/office/drawing/2016/5/12/chartex" xmlns:cx7="http://schemas.microsoft.com/office/drawing/2016/5/13/chartex" xmlns:cx8="http://schemas.microsoft.com/office/drawing/2016/5/14/chartex" xmlns:mc="http://schemas.openxmlformats.org/markup-compatibility/2006" xmlns:aink="http://schemas.microsoft.com/office/drawing/2016/ink" xmlns:am3d="http://schemas.microsoft.com/office/drawing/2017/model3d" xmlns:o="urn:schemas-microsoft-com:office:office" xmlns:oel="http://schemas.microsoft.com/office/2019/extlst" xmlns:r="http://schemas.openxmlformats.org/officeDocument/2006/relationships" xmlns:m="http://schemas.openxmlformats.org/officeDocument/2006/math" xmlns:v="urn:schemas-microsoft-com:vml" xmlns:wp14="http://schemas.microsoft.com/office/word/2010/wordprocessingDrawing" xmlns:wp="http://schemas.openxmlformats.org/drawingml/2006/wordprocessingDrawing" xmlns:w10="urn:schemas-microsoft-com:office:word" xmlns:w="http://schemas.openxmlformats.org/wordprocessingml/2006/main" xmlns:w14="http://schemas.microsoft.com/office/word/2010/wordml" xmlns:w15="http://schemas.microsoft.com/office/word/2012/wordml" xmlns:w16cex="http://schemas.microsoft.com/office/word/2018/wordml/cex" xmlns:w16cid="http://schemas.microsoft.com/office/word/2016/wordml/cid" xmlns:w16="http://schemas.microsoft.com/office/word/2018/wordml" xmlns:w16sdtdh="http://schemas.microsoft.com/office/word/2020/wordml/sdtdatahash" xmlns:w16se="http://schemas.microsoft.com/office/word/2015/wordml/symex" xmlns:wpg="http://schemas.microsoft.com/office/word/2010/wordprocessingGroup" xmlns:wpi="http://schemas.microsoft.com/office/word/2010/wordprocessingInk" xmlns:wne="http://schemas.microsoft.com/office/word/2006/wordml" xmlns:wps="http://schemas.microsoft.com/office/word/2010/wordprocessingShape" mc:Ignorable="w14 w15 w16se w16cid w16 w16cex w16sdtdh wp14">
+<w:glossaryDocument xmlns:wpc="http://schemas.microsoft.com/office/word/2010/wordprocessingCanvas" xmlns:cx="http://schemas.microsoft.com/office/drawing/2014/chartex" xmlns:cx1="http://schemas.microsoft.com/office/drawing/2015/9/8/chartex" xmlns:cx2="http://schemas.microsoft.com/office/drawing/2015/10/21/chartex" xmlns:cx3="http://schemas.microsoft.com/office/drawing/2016/5/9/chartex" xmlns:cx4="http://schemas.microsoft.com/office/drawing/2016/5/10/chartex" xmlns:cx5="http://schemas.microsoft.com/office/drawing/2016/5/11/chartex" xmlns:cx6="http://schemas.microsoft.com/office/drawing/2016/5/12/chartex" xmlns:cx7="http://schemas.microsoft.com/office/drawing/2016/5/13/chartex" xmlns:cx8="http://schemas.microsoft.com/office/drawing/2016/5/14/chartex" xmlns:mc="http://schemas.openxmlformats.org/markup-compatibility/2006" xmlns:aink="http://schemas.microsoft.com/office/drawing/2016/ink" xmlns:am3d="http://schemas.microsoft.com/office/drawing/2017/model3d" xmlns:o="urn:schemas-microsoft-com:office:office" xmlns:oel="http://schemas.microsoft.com/office/2019/extlst" xmlns:r="http://schemas.openxmlformats.org/officeDocument/2006/relationships" xmlns:m="http://schemas.openxmlformats.org/officeDocument/2006/math" xmlns:v="urn:schemas-microsoft-com:vml" xmlns:wp14="http://schemas.microsoft.com/office/word/2010/wordprocessingDrawing" xmlns:wp="http://schemas.openxmlformats.org/drawingml/2006/wordprocessingDrawing" xmlns:w10="urn:schemas-microsoft-com:office:word" xmlns:w="http://schemas.openxmlformats.org/wordprocessingml/2006/main" xmlns:w14="http://schemas.microsoft.com/office/word/2010/wordml" xmlns:w15="http://schemas.microsoft.com/office/word/2012/wordml" xmlns:w16cex="http://schemas.microsoft.com/office/word/2018/wordml/cex" xmlns:w16cid="http://schemas.microsoft.com/office/word/2016/wordml/cid" xmlns:w16="http://schemas.microsoft.com/office/word/2018/wordml" xmlns:w16du="http://schemas.microsoft.com/office/word/2023/wordml/word16du" xmlns:w16sdtdh="http://schemas.microsoft.com/office/word/2020/wordml/sdtdatahash" xmlns:w16se="http://schemas.microsoft.com/office/word/2015/wordml/symex" xmlns:wpg="http://schemas.microsoft.com/office/word/2010/wordprocessingGroup" xmlns:wpi="http://schemas.microsoft.com/office/word/2010/wordprocessingInk" xmlns:wne="http://schemas.microsoft.com/office/word/2006/wordml" xmlns:wps="http://schemas.microsoft.com/office/word/2010/wordprocessingShape" mc:Ignorable="w14 w15 w16se w16cid w16 w16cex w16sdtdh w16du wp14">
   <w:docParts>
     <w:docPart>
       <w:docPartPr>
@@ -8960,7 +8355,7 @@
 </file>
 
 <file path=word/glossary/fontTable.xml><?xml version="1.0" encoding="utf-8"?>
-<w:fonts xmlns:mc="http://schemas.openxmlformats.org/markup-compatibility/2006" xmlns:r="http://schemas.openxmlformats.org/officeDocument/2006/relationships" xmlns:w="http://schemas.openxmlformats.org/wordprocessingml/2006/main" xmlns:w14="http://schemas.microsoft.com/office/word/2010/wordml" xmlns:w15="http://schemas.microsoft.com/office/word/2012/wordml" xmlns:w16cex="http://schemas.microsoft.com/office/word/2018/wordml/cex" xmlns:w16cid="http://schemas.microsoft.com/office/word/2016/wordml/cid" xmlns:w16="http://schemas.microsoft.com/office/word/2018/wordml" xmlns:w16sdtdh="http://schemas.microsoft.com/office/word/2020/wordml/sdtdatahash" xmlns:w16se="http://schemas.microsoft.com/office/word/2015/wordml/symex" mc:Ignorable="w14 w15 w16se w16cid w16 w16cex w16sdtdh">
+<w:fonts xmlns:mc="http://schemas.openxmlformats.org/markup-compatibility/2006" xmlns:r="http://schemas.openxmlformats.org/officeDocument/2006/relationships" xmlns:w="http://schemas.openxmlformats.org/wordprocessingml/2006/main" xmlns:w14="http://schemas.microsoft.com/office/word/2010/wordml" xmlns:w15="http://schemas.microsoft.com/office/word/2012/wordml" xmlns:w16cex="http://schemas.microsoft.com/office/word/2018/wordml/cex" xmlns:w16cid="http://schemas.microsoft.com/office/word/2016/wordml/cid" xmlns:w16="http://schemas.microsoft.com/office/word/2018/wordml" xmlns:w16du="http://schemas.microsoft.com/office/word/2023/wordml/word16du" xmlns:w16sdtdh="http://schemas.microsoft.com/office/word/2020/wordml/sdtdatahash" xmlns:w16se="http://schemas.microsoft.com/office/word/2015/wordml/symex" mc:Ignorable="w14 w15 w16se w16cid w16 w16cex w16sdtdh w16du">
   <w:font w:name="Symbol">
     <w:panose1 w:val="05050102010706020507"/>
     <w:charset w:val="02"/>
@@ -8994,14 +8389,14 @@
     <w:charset w:val="00"/>
     <w:family w:val="swiss"/>
     <w:pitch w:val="variable"/>
-    <w:sig w:usb0="E4002EFF" w:usb1="C000247B" w:usb2="00000009" w:usb3="00000000" w:csb0="000001FF" w:csb1="00000000"/>
+    <w:sig w:usb0="E4002EFF" w:usb1="C200247B" w:usb2="00000009" w:usb3="00000000" w:csb0="000001FF" w:csb1="00000000"/>
   </w:font>
   <w:font w:name="Calibri Light">
     <w:panose1 w:val="020F0302020204030204"/>
     <w:charset w:val="00"/>
     <w:family w:val="swiss"/>
     <w:pitch w:val="variable"/>
-    <w:sig w:usb0="E4002EFF" w:usb1="C000247B" w:usb2="00000009" w:usb3="00000000" w:csb0="000001FF" w:csb1="00000000"/>
+    <w:sig w:usb0="E4002EFF" w:usb1="C200247B" w:usb2="00000009" w:usb3="00000000" w:csb0="000001FF" w:csb1="00000000"/>
   </w:font>
   <w:font w:name="Frutiger">
     <w:altName w:val="Frutiger"/>
@@ -9012,11 +8407,23 @@
     <w:pitch w:val="default"/>
     <w:sig w:usb0="00000003" w:usb1="00000000" w:usb2="00000000" w:usb3="00000000" w:csb0="00000001" w:csb1="00000000"/>
   </w:font>
+  <w:font w:name="Aptos">
+    <w:charset w:val="00"/>
+    <w:family w:val="swiss"/>
+    <w:pitch w:val="variable"/>
+    <w:sig w:usb0="20000287" w:usb1="00000003" w:usb2="00000000" w:usb3="00000000" w:csb0="0000019F" w:csb1="00000000"/>
+  </w:font>
+  <w:font w:name="Aptos Display">
+    <w:charset w:val="00"/>
+    <w:family w:val="swiss"/>
+    <w:pitch w:val="variable"/>
+    <w:sig w:usb0="20000287" w:usb1="00000003" w:usb2="00000000" w:usb3="00000000" w:csb0="0000019F" w:csb1="00000000"/>
+  </w:font>
 </w:fonts>
 </file>
 
 <file path=word/glossary/settings.xml><?xml version="1.0" encoding="utf-8"?>
-<w:settings xmlns:mc="http://schemas.openxmlformats.org/markup-compatibility/2006" xmlns:o="urn:schemas-microsoft-com:office:office" xmlns:r="http://schemas.openxmlformats.org/officeDocument/2006/relationships" xmlns:m="http://schemas.openxmlformats.org/officeDocument/2006/math" xmlns:v="urn:schemas-microsoft-com:vml" xmlns:w10="urn:schemas-microsoft-com:office:word" xmlns:w="http://schemas.openxmlformats.org/wordprocessingml/2006/main" xmlns:w14="http://schemas.microsoft.com/office/word/2010/wordml" xmlns:w15="http://schemas.microsoft.com/office/word/2012/wordml" xmlns:w16cex="http://schemas.microsoft.com/office/word/2018/wordml/cex" xmlns:w16cid="http://schemas.microsoft.com/office/word/2016/wordml/cid" xmlns:w16="http://schemas.microsoft.com/office/word/2018/wordml" xmlns:w16sdtdh="http://schemas.microsoft.com/office/word/2020/wordml/sdtdatahash" xmlns:w16se="http://schemas.microsoft.com/office/word/2015/wordml/symex" xmlns:sl="http://schemas.openxmlformats.org/schemaLibrary/2006/main" mc:Ignorable="w14 w15 w16se w16cid w16 w16cex w16sdtdh">
+<w:settings xmlns:mc="http://schemas.openxmlformats.org/markup-compatibility/2006" xmlns:o="urn:schemas-microsoft-com:office:office" xmlns:r="http://schemas.openxmlformats.org/officeDocument/2006/relationships" xmlns:m="http://schemas.openxmlformats.org/officeDocument/2006/math" xmlns:v="urn:schemas-microsoft-com:vml" xmlns:w10="urn:schemas-microsoft-com:office:word" xmlns:w="http://schemas.openxmlformats.org/wordprocessingml/2006/main" xmlns:w14="http://schemas.microsoft.com/office/word/2010/wordml" xmlns:w15="http://schemas.microsoft.com/office/word/2012/wordml" xmlns:w16cex="http://schemas.microsoft.com/office/word/2018/wordml/cex" xmlns:w16cid="http://schemas.microsoft.com/office/word/2016/wordml/cid" xmlns:w16="http://schemas.microsoft.com/office/word/2018/wordml" xmlns:w16du="http://schemas.microsoft.com/office/word/2023/wordml/word16du" xmlns:w16sdtdh="http://schemas.microsoft.com/office/word/2020/wordml/sdtdatahash" xmlns:w16se="http://schemas.microsoft.com/office/word/2015/wordml/symex" xmlns:sl="http://schemas.openxmlformats.org/schemaLibrary/2006/main" mc:Ignorable="w14 w15 w16se w16cid w16 w16cex w16sdtdh w16du">
   <w:view w:val="normal"/>
   <w:defaultTabStop w:val="720"/>
   <w:characterSpacingControl w:val="doNotCompress"/>
@@ -9039,6 +8446,7 @@
     <w:rsid w:val="00987B3C"/>
     <w:rsid w:val="009F1D53"/>
     <w:rsid w:val="00D42810"/>
+    <w:rsid w:val="00F70386"/>
   </w:rsids>
   <m:mathPr>
     <m:mathFont m:val="Cambria Math"/>
@@ -9056,13 +8464,13 @@
   <w:themeFontLang w:val="en-US"/>
   <w:clrSchemeMapping w:bg1="light1" w:t1="dark1" w:bg2="light2" w:t2="dark2" w:accent1="accent1" w:accent2="accent2" w:accent3="accent3" w:accent4="accent4" w:accent5="accent5" w:accent6="accent6" w:hyperlink="hyperlink" w:followedHyperlink="followedHyperlink"/>
   <w:decimalSymbol w:val=","/>
-  <w:listSeparator w:val=";"/>
+  <w:listSeparator w:val=","/>
   <w15:chartTrackingRefBased/>
 </w:settings>
 </file>
 
 <file path=word/glossary/styles.xml><?xml version="1.0" encoding="utf-8"?>
-<w:styles xmlns:mc="http://schemas.openxmlformats.org/markup-compatibility/2006" xmlns:r="http://schemas.openxmlformats.org/officeDocument/2006/relationships" xmlns:w="http://schemas.openxmlformats.org/wordprocessingml/2006/main" xmlns:w14="http://schemas.microsoft.com/office/word/2010/wordml" xmlns:w15="http://schemas.microsoft.com/office/word/2012/wordml" xmlns:w16cex="http://schemas.microsoft.com/office/word/2018/wordml/cex" xmlns:w16cid="http://schemas.microsoft.com/office/word/2016/wordml/cid" xmlns:w16="http://schemas.microsoft.com/office/word/2018/wordml" xmlns:w16sdtdh="http://schemas.microsoft.com/office/word/2020/wordml/sdtdatahash" xmlns:w16se="http://schemas.microsoft.com/office/word/2015/wordml/symex" mc:Ignorable="w14 w15 w16se w16cid w16 w16cex w16sdtdh">
+<w:styles xmlns:mc="http://schemas.openxmlformats.org/markup-compatibility/2006" xmlns:r="http://schemas.openxmlformats.org/officeDocument/2006/relationships" xmlns:w="http://schemas.openxmlformats.org/wordprocessingml/2006/main" xmlns:w14="http://schemas.microsoft.com/office/word/2010/wordml" xmlns:w15="http://schemas.microsoft.com/office/word/2012/wordml" xmlns:w16cex="http://schemas.microsoft.com/office/word/2018/wordml/cex" xmlns:w16cid="http://schemas.microsoft.com/office/word/2016/wordml/cid" xmlns:w16="http://schemas.microsoft.com/office/word/2018/wordml" xmlns:w16du="http://schemas.microsoft.com/office/word/2023/wordml/word16du" xmlns:w16sdtdh="http://schemas.microsoft.com/office/word/2020/wordml/sdtdatahash" xmlns:w16se="http://schemas.microsoft.com/office/word/2015/wordml/symex" mc:Ignorable="w14 w15 w16se w16cid w16 w16cex w16sdtdh w16du">
   <w:docDefaults>
     <w:rPrDefault>
       <w:rPr>
@@ -9503,7 +8911,7 @@
 </file>
 
 <file path=word/glossary/webSettings.xml><?xml version="1.0" encoding="utf-8"?>
-<w:webSettings xmlns:mc="http://schemas.openxmlformats.org/markup-compatibility/2006" xmlns:r="http://schemas.openxmlformats.org/officeDocument/2006/relationships" xmlns:w="http://schemas.openxmlformats.org/wordprocessingml/2006/main" xmlns:w14="http://schemas.microsoft.com/office/word/2010/wordml" xmlns:w15="http://schemas.microsoft.com/office/word/2012/wordml" xmlns:w16cex="http://schemas.microsoft.com/office/word/2018/wordml/cex" xmlns:w16cid="http://schemas.microsoft.com/office/word/2016/wordml/cid" xmlns:w16="http://schemas.microsoft.com/office/word/2018/wordml" xmlns:w16sdtdh="http://schemas.microsoft.com/office/word/2020/wordml/sdtdatahash" xmlns:w16se="http://schemas.microsoft.com/office/word/2015/wordml/symex" mc:Ignorable="w14 w15 w16se w16cid w16 w16cex w16sdtdh">
+<w:webSettings xmlns:mc="http://schemas.openxmlformats.org/markup-compatibility/2006" xmlns:r="http://schemas.openxmlformats.org/officeDocument/2006/relationships" xmlns:w="http://schemas.openxmlformats.org/wordprocessingml/2006/main" xmlns:w14="http://schemas.microsoft.com/office/word/2010/wordml" xmlns:w15="http://schemas.microsoft.com/office/word/2012/wordml" xmlns:w16cex="http://schemas.microsoft.com/office/word/2018/wordml/cex" xmlns:w16cid="http://schemas.microsoft.com/office/word/2016/wordml/cid" xmlns:w16="http://schemas.microsoft.com/office/word/2018/wordml" xmlns:w16du="http://schemas.microsoft.com/office/word/2023/wordml/word16du" xmlns:w16sdtdh="http://schemas.microsoft.com/office/word/2020/wordml/sdtdatahash" xmlns:w16se="http://schemas.microsoft.com/office/word/2015/wordml/symex" mc:Ignorable="w14 w15 w16se w16cid w16 w16cex w16sdtdh w16du">
   <w:optimizeForBrowser/>
   <w:allowPNG/>
 </w:webSettings>
@@ -9829,10 +9237,23 @@
 </file>
 
 <file path=customXml/item1.xml><?xml version="1.0" encoding="utf-8"?>
-<b:Sources xmlns:b="http://schemas.openxmlformats.org/officeDocument/2006/bibliography" xmlns="http://schemas.openxmlformats.org/officeDocument/2006/bibliography" SelectedStyle="\APASixthEditionOfficeOnline.xsl" StyleName="APA" Version="6"/>
+<?mso-contentType ?>
+<FormTemplates xmlns="http://schemas.microsoft.com/sharepoint/v3/contenttype/forms">
+  <Display>DocumentLibraryForm</Display>
+  <Edit>DocumentLibraryForm</Edit>
+  <New>DocumentLibraryForm</New>
+</FormTemplates>
 </file>
 
 <file path=customXml/item2.xml><?xml version="1.0" encoding="utf-8"?>
+<p:properties xmlns:p="http://schemas.microsoft.com/office/2006/metadata/properties" xmlns:xsi="http://www.w3.org/2001/XMLSchema-instance" xmlns:pc="http://schemas.microsoft.com/office/infopath/2007/PartnerControls">
+  <documentManagement>
+    <_activity xmlns="363ab4d0-cf07-4847-a095-33cce74010be" xsi:nil="true"/>
+  </documentManagement>
+</p:properties>
+</file>
+
+<file path=customXml/item3.xml><?xml version="1.0" encoding="utf-8"?>
 <ct:contentTypeSchema xmlns:ct="http://schemas.microsoft.com/office/2006/metadata/contentType" xmlns:ma="http://schemas.microsoft.com/office/2006/metadata/properties/metaAttributes" ct:_="" ma:_="" ma:contentTypeName="Dokument" ma:contentTypeID="0x010100ED39A1900AF7EB45B08E8567839A7C29" ma:contentTypeVersion="18" ma:contentTypeDescription="Opret et nyt dokument." ma:contentTypeScope="" ma:versionID="320ada34d2db88c4bc9c8ed9453b5514">
   <xsd:schema xmlns:xsd="http://www.w3.org/2001/XMLSchema" xmlns:xs="http://www.w3.org/2001/XMLSchema" xmlns:p="http://schemas.microsoft.com/office/2006/metadata/properties" xmlns:ns3="363ab4d0-cf07-4847-a095-33cce74010be" xmlns:ns4="fee315b2-273b-4b9b-b293-37f47b6ded44" targetNamespace="http://schemas.microsoft.com/office/2006/metadata/properties" ma:root="true" ma:fieldsID="16c295debc40dd82b65ebfa8f9b89073" ns3:_="" ns4:_="">
     <xsd:import namespace="363ab4d0-cf07-4847-a095-33cce74010be"/>
@@ -10085,32 +9506,29 @@
 </ct:contentTypeSchema>
 </file>
 
-<file path=customXml/item3.xml><?xml version="1.0" encoding="utf-8"?>
-<p:properties xmlns:p="http://schemas.microsoft.com/office/2006/metadata/properties" xmlns:xsi="http://www.w3.org/2001/XMLSchema-instance" xmlns:pc="http://schemas.microsoft.com/office/infopath/2007/PartnerControls">
-  <documentManagement>
-    <_activity xmlns="363ab4d0-cf07-4847-a095-33cce74010be" xsi:nil="true"/>
-  </documentManagement>
-</p:properties>
-</file>
-
 <file path=customXml/item4.xml><?xml version="1.0" encoding="utf-8"?>
-<?mso-contentType ?>
-<FormTemplates xmlns="http://schemas.microsoft.com/sharepoint/v3/contenttype/forms">
-  <Display>DocumentLibraryForm</Display>
-  <Edit>DocumentLibraryForm</Edit>
-  <New>DocumentLibraryForm</New>
-</FormTemplates>
+<b:Sources xmlns:b="http://schemas.openxmlformats.org/officeDocument/2006/bibliography" xmlns="http://schemas.openxmlformats.org/officeDocument/2006/bibliography" SelectedStyle="\APASixthEditionOfficeOnline.xsl" StyleName="APA" Version="6"/>
 </file>
 
 <file path=customXml/itemProps1.xml><?xml version="1.0" encoding="utf-8"?>
-<ds:datastoreItem xmlns:ds="http://schemas.openxmlformats.org/officeDocument/2006/customXml" ds:itemID="{7D655F36-5D4A-4F56-B31D-F4C1095AA34D}">
+<ds:datastoreItem xmlns:ds="http://schemas.openxmlformats.org/officeDocument/2006/customXml" ds:itemID="{46D2A313-2708-4945-822C-3D56F02B1064}">
   <ds:schemaRefs>
-    <ds:schemaRef ds:uri="http://schemas.openxmlformats.org/officeDocument/2006/bibliography"/>
+    <ds:schemaRef ds:uri="http://schemas.microsoft.com/sharepoint/v3/contenttype/forms"/>
   </ds:schemaRefs>
 </ds:datastoreItem>
 </file>
 
 <file path=customXml/itemProps2.xml><?xml version="1.0" encoding="utf-8"?>
+<ds:datastoreItem xmlns:ds="http://schemas.openxmlformats.org/officeDocument/2006/customXml" ds:itemID="{BC7ED086-0F90-421A-9F92-4EE66F14948F}">
+  <ds:schemaRefs>
+    <ds:schemaRef ds:uri="http://schemas.microsoft.com/office/2006/metadata/properties"/>
+    <ds:schemaRef ds:uri="http://schemas.microsoft.com/office/infopath/2007/PartnerControls"/>
+    <ds:schemaRef ds:uri="363ab4d0-cf07-4847-a095-33cce74010be"/>
+  </ds:schemaRefs>
+</ds:datastoreItem>
+</file>
+
+<file path=customXml/itemProps3.xml><?xml version="1.0" encoding="utf-8"?>
 <ds:datastoreItem xmlns:ds="http://schemas.openxmlformats.org/officeDocument/2006/customXml" ds:itemID="{A34498C2-EC28-4A4F-A151-50AD9895C4A0}">
   <ds:schemaRefs>
     <ds:schemaRef ds:uri="http://schemas.microsoft.com/office/2006/metadata/contentType"/>
@@ -10129,20 +9547,10 @@
 </ds:datastoreItem>
 </file>
 
-<file path=customXml/itemProps3.xml><?xml version="1.0" encoding="utf-8"?>
-<ds:datastoreItem xmlns:ds="http://schemas.openxmlformats.org/officeDocument/2006/customXml" ds:itemID="{BC7ED086-0F90-421A-9F92-4EE66F14948F}">
+<file path=customXml/itemProps4.xml><?xml version="1.0" encoding="utf-8"?>
+<ds:datastoreItem xmlns:ds="http://schemas.openxmlformats.org/officeDocument/2006/customXml" ds:itemID="{7D655F36-5D4A-4F56-B31D-F4C1095AA34D}">
   <ds:schemaRefs>
-    <ds:schemaRef ds:uri="http://schemas.microsoft.com/office/2006/metadata/properties"/>
-    <ds:schemaRef ds:uri="http://schemas.microsoft.com/office/infopath/2007/PartnerControls"/>
-    <ds:schemaRef ds:uri="363ab4d0-cf07-4847-a095-33cce74010be"/>
-  </ds:schemaRefs>
-</ds:datastoreItem>
-</file>
-
-<file path=customXml/itemProps4.xml><?xml version="1.0" encoding="utf-8"?>
-<ds:datastoreItem xmlns:ds="http://schemas.openxmlformats.org/officeDocument/2006/customXml" ds:itemID="{46D2A313-2708-4945-822C-3D56F02B1064}">
-  <ds:schemaRefs>
-    <ds:schemaRef ds:uri="http://schemas.microsoft.com/sharepoint/v3/contenttype/forms"/>
+    <ds:schemaRef ds:uri="http://schemas.openxmlformats.org/officeDocument/2006/bibliography"/>
   </ds:schemaRefs>
 </ds:datastoreItem>
 </file>
</xml_diff>

<commit_message>
Miner formatting of alloknesis description
</commit_message>
<xml_diff>
--- a/docs/alloknesisDemo/alloknesisDemo.docx
+++ b/docs/alloknesisDemo/alloknesisDemo.docx
@@ -1,7 +1,8 @@
 
 <file path=word/document.xml><?xml version="1.0" encoding="utf-8"?>
-<w:document xmlns:wpc="http://schemas.microsoft.com/office/word/2010/wordprocessingCanvas" xmlns:cx="http://schemas.microsoft.com/office/drawing/2014/chartex" xmlns:cx1="http://schemas.microsoft.com/office/drawing/2015/9/8/chartex" xmlns:cx2="http://schemas.microsoft.com/office/drawing/2015/10/21/chartex" xmlns:cx3="http://schemas.microsoft.com/office/drawing/2016/5/9/chartex" xmlns:cx4="http://schemas.microsoft.com/office/drawing/2016/5/10/chartex" xmlns:cx5="http://schemas.microsoft.com/office/drawing/2016/5/11/chartex" xmlns:cx6="http://schemas.microsoft.com/office/drawing/2016/5/12/chartex" xmlns:cx7="http://schemas.microsoft.com/office/drawing/2016/5/13/chartex" xmlns:cx8="http://schemas.microsoft.com/office/drawing/2016/5/14/chartex" xmlns:mc="http://schemas.openxmlformats.org/markup-compatibility/2006" xmlns:aink="http://schemas.microsoft.com/office/drawing/2016/ink" xmlns:am3d="http://schemas.microsoft.com/office/drawing/2017/model3d" xmlns:o="urn:schemas-microsoft-com:office:office" xmlns:oel="http://schemas.microsoft.com/office/2019/extlst" xmlns:r="http://schemas.openxmlformats.org/officeDocument/2006/relationships" xmlns:m="http://schemas.openxmlformats.org/officeDocument/2006/math" xmlns:v="urn:schemas-microsoft-com:vml" xmlns:wp14="http://schemas.microsoft.com/office/word/2010/wordprocessingDrawing" xmlns:wp="http://schemas.openxmlformats.org/drawingml/2006/wordprocessingDrawing" xmlns:w10="urn:schemas-microsoft-com:office:word" xmlns:w="http://schemas.openxmlformats.org/wordprocessingml/2006/main" xmlns:w14="http://schemas.microsoft.com/office/word/2010/wordml" xmlns:w15="http://schemas.microsoft.com/office/word/2012/wordml" xmlns:w16cex="http://schemas.microsoft.com/office/word/2018/wordml/cex" xmlns:w16cid="http://schemas.microsoft.com/office/word/2016/wordml/cid" xmlns:w16="http://schemas.microsoft.com/office/word/2018/wordml" xmlns:w16sdtdh="http://schemas.microsoft.com/office/word/2020/wordml/sdtdatahash" xmlns:w16se="http://schemas.microsoft.com/office/word/2015/wordml/symex" xmlns:wpg="http://schemas.microsoft.com/office/word/2010/wordprocessingGroup" xmlns:wpi="http://schemas.microsoft.com/office/word/2010/wordprocessingInk" xmlns:wne="http://schemas.microsoft.com/office/word/2006/wordml" xmlns:wps="http://schemas.microsoft.com/office/word/2010/wordprocessingShape" mc:Ignorable="w14 w15 w16se w16cid w16 w16cex w16sdtdh wp14">
+<w:document xmlns:wpc="http://schemas.microsoft.com/office/word/2010/wordprocessingCanvas" xmlns:cx="http://schemas.microsoft.com/office/drawing/2014/chartex" xmlns:cx1="http://schemas.microsoft.com/office/drawing/2015/9/8/chartex" xmlns:cx2="http://schemas.microsoft.com/office/drawing/2015/10/21/chartex" xmlns:cx3="http://schemas.microsoft.com/office/drawing/2016/5/9/chartex" xmlns:cx4="http://schemas.microsoft.com/office/drawing/2016/5/10/chartex" xmlns:cx5="http://schemas.microsoft.com/office/drawing/2016/5/11/chartex" xmlns:cx6="http://schemas.microsoft.com/office/drawing/2016/5/12/chartex" xmlns:cx7="http://schemas.microsoft.com/office/drawing/2016/5/13/chartex" xmlns:cx8="http://schemas.microsoft.com/office/drawing/2016/5/14/chartex" xmlns:mc="http://schemas.openxmlformats.org/markup-compatibility/2006" xmlns:aink="http://schemas.microsoft.com/office/drawing/2016/ink" xmlns:am3d="http://schemas.microsoft.com/office/drawing/2017/model3d" xmlns:o="urn:schemas-microsoft-com:office:office" xmlns:oel="http://schemas.microsoft.com/office/2019/extlst" xmlns:r="http://schemas.openxmlformats.org/officeDocument/2006/relationships" xmlns:m="http://schemas.openxmlformats.org/officeDocument/2006/math" xmlns:v="urn:schemas-microsoft-com:vml" xmlns:wp14="http://schemas.microsoft.com/office/word/2010/wordprocessingDrawing" xmlns:wp="http://schemas.openxmlformats.org/drawingml/2006/wordprocessingDrawing" xmlns:w10="urn:schemas-microsoft-com:office:word" xmlns:w="http://schemas.openxmlformats.org/wordprocessingml/2006/main" xmlns:w14="http://schemas.microsoft.com/office/word/2010/wordml" xmlns:w15="http://schemas.microsoft.com/office/word/2012/wordml" xmlns:w16cex="http://schemas.microsoft.com/office/word/2018/wordml/cex" xmlns:w16cid="http://schemas.microsoft.com/office/word/2016/wordml/cid" xmlns:w16="http://schemas.microsoft.com/office/word/2018/wordml" xmlns:w16du="http://schemas.microsoft.com/office/word/2023/wordml/word16du" xmlns:w16sdtdh="http://schemas.microsoft.com/office/word/2020/wordml/sdtdatahash" xmlns:w16se="http://schemas.microsoft.com/office/word/2015/wordml/symex" xmlns:wpg="http://schemas.microsoft.com/office/word/2010/wordprocessingGroup" xmlns:wpi="http://schemas.microsoft.com/office/word/2010/wordprocessingInk" xmlns:wne="http://schemas.microsoft.com/office/word/2006/wordml" xmlns:wps="http://schemas.microsoft.com/office/word/2010/wordprocessingShape" mc:Ignorable="w14 w15 w16se w16cid w16 w16cex w16sdtdh w16du wp14">
   <w:body>
+    <w:bookmarkStart w:id="0" w:name="_Toc109378508"/>
     <w:p>
       <w:pPr>
         <w:jc w:val="center"/>
@@ -13,7 +14,6 @@
           <w:lang w:val="en-GB"/>
         </w:rPr>
       </w:pPr>
-      <w:bookmarkStart w:id="0" w:name="_Toc109378508"/>
       <w:r>
         <w:rPr>
           <w:b/>
@@ -772,7 +772,23 @@
         <w:t xml:space="preserve">Alloknesis </w:t>
       </w:r>
       <w:r>
-        <w:t>(“allo”, and “knesis”, an ancient Greek word for itching)</w:t>
+        <w:t>(“</w:t>
+      </w:r>
+      <w:proofErr w:type="spellStart"/>
+      <w:r>
+        <w:t>allo</w:t>
+      </w:r>
+      <w:proofErr w:type="spellEnd"/>
+      <w:r>
+        <w:t>”, and “</w:t>
+      </w:r>
+      <w:proofErr w:type="spellStart"/>
+      <w:r>
+        <w:t>knesis</w:t>
+      </w:r>
+      <w:proofErr w:type="spellEnd"/>
+      <w:r>
+        <w:t>”, an ancient Greek word for itching)</w:t>
       </w:r>
       <w:r>
         <w:t xml:space="preserve"> </w:t>
@@ -981,7 +997,23 @@
           <w:rFonts w:cs="Frutiger"/>
           <w:color w:val="221E1F"/>
         </w:rPr>
-        <w:t xml:space="preserve">with inspiration from Sandkühler J </w:t>
+        <w:t xml:space="preserve">with inspiration from </w:t>
+      </w:r>
+      <w:proofErr w:type="spellStart"/>
+      <w:r>
+        <w:rPr>
+          <w:rFonts w:cs="Frutiger"/>
+          <w:color w:val="221E1F"/>
+        </w:rPr>
+        <w:t>Sandkühler</w:t>
+      </w:r>
+      <w:proofErr w:type="spellEnd"/>
+      <w:r>
+        <w:rPr>
+          <w:rFonts w:cs="Frutiger"/>
+          <w:color w:val="221E1F"/>
+        </w:rPr>
+        <w:t xml:space="preserve"> J </w:t>
       </w:r>
       <w:sdt>
         <w:sdtPr>
@@ -1465,12 +1497,37 @@
           <w:szCs w:val="24"/>
         </w:rPr>
       </w:pPr>
+      <w:proofErr w:type="spellStart"/>
       <w:r>
         <w:rPr>
           <w:rFonts w:ascii="Calibri" w:hAnsi="Calibri" w:cs="Calibri"/>
           <w:szCs w:val="24"/>
         </w:rPr>
-        <w:t>Somedic SENSELab Brush no. 5 is used to determinate the intensity of alloknesis.</w:t>
+        <w:t>Somedic</w:t>
+      </w:r>
+      <w:proofErr w:type="spellEnd"/>
+      <w:r>
+        <w:rPr>
+          <w:rFonts w:ascii="Calibri" w:hAnsi="Calibri" w:cs="Calibri"/>
+          <w:szCs w:val="24"/>
+        </w:rPr>
+        <w:t xml:space="preserve"> </w:t>
+      </w:r>
+      <w:proofErr w:type="spellStart"/>
+      <w:r>
+        <w:rPr>
+          <w:rFonts w:ascii="Calibri" w:hAnsi="Calibri" w:cs="Calibri"/>
+          <w:szCs w:val="24"/>
+        </w:rPr>
+        <w:t>SENSELab</w:t>
+      </w:r>
+      <w:proofErr w:type="spellEnd"/>
+      <w:r>
+        <w:rPr>
+          <w:rFonts w:ascii="Calibri" w:hAnsi="Calibri" w:cs="Calibri"/>
+          <w:szCs w:val="24"/>
+        </w:rPr>
+        <w:t xml:space="preserve"> Brush no. 5 is used to determinate the intensity of alloknesis.</w:t>
       </w:r>
       <w:r>
         <w:rPr>
@@ -1510,11 +1567,40 @@
     </w:p>
     <w:p>
       <w:r>
-        <w:t xml:space="preserve">Alloknesis will be measured using a standardized sensory brush (SENSELab Brush-05, Somedic AB, Hörby, Sweden) exerting a force of </w:t>
-      </w:r>
-      <w:r>
-        <w:t>in the range of 200 +/- 100 mN</w:t>
-      </w:r>
+        <w:t>Alloknesis will be measured using a standardized sensory brush (</w:t>
+      </w:r>
+      <w:proofErr w:type="spellStart"/>
+      <w:r>
+        <w:t>SENSELab</w:t>
+      </w:r>
+      <w:proofErr w:type="spellEnd"/>
+      <w:r>
+        <w:t xml:space="preserve"> Brush-05, </w:t>
+      </w:r>
+      <w:proofErr w:type="spellStart"/>
+      <w:r>
+        <w:t>Somedic</w:t>
+      </w:r>
+      <w:proofErr w:type="spellEnd"/>
+      <w:r>
+        <w:t xml:space="preserve"> AB, </w:t>
+      </w:r>
+      <w:proofErr w:type="spellStart"/>
+      <w:r>
+        <w:t>Hörby</w:t>
+      </w:r>
+      <w:proofErr w:type="spellEnd"/>
+      <w:r>
+        <w:t xml:space="preserve">, Sweden) exerting a force of </w:t>
+      </w:r>
+      <w:r>
+        <w:t xml:space="preserve">in the range of 200 +/- 100 </w:t>
+      </w:r>
+      <w:proofErr w:type="spellStart"/>
+      <w:r>
+        <w:t>mN</w:t>
+      </w:r>
+      <w:proofErr w:type="spellEnd"/>
       <w:r>
         <w:t xml:space="preserve">. The </w:t>
       </w:r>
@@ -1876,10 +1962,10 @@
           <w:noProof/>
         </w:rPr>
         <w:drawing>
-          <wp:inline distT="0" distB="0" distL="0" distR="0" wp14:anchorId="39EC4EF1" wp14:editId="20FE4121">
-            <wp:extent cx="5731510" cy="2679065"/>
-            <wp:effectExtent l="0" t="0" r="2540" b="6985"/>
-            <wp:docPr id="514317587" name="Picture 10" descr="A screenshot of a computer&#10;&#10;Description automatically generated"/>
+          <wp:inline distT="0" distB="0" distL="0" distR="0" wp14:anchorId="4517DD99" wp14:editId="3958AE5E">
+            <wp:extent cx="5735955" cy="2698318"/>
+            <wp:effectExtent l="0" t="0" r="0" b="0"/>
+            <wp:docPr id="611135690" name="Picture 1"/>
             <wp:cNvGraphicFramePr>
               <a:graphicFrameLocks xmlns:a="http://schemas.openxmlformats.org/drawingml/2006/main" noChangeAspect="1"/>
             </wp:cNvGraphicFramePr>
@@ -1887,29 +1973,33 @@
               <a:graphicData uri="http://schemas.openxmlformats.org/drawingml/2006/picture">
                 <pic:pic xmlns:pic="http://schemas.openxmlformats.org/drawingml/2006/picture">
                   <pic:nvPicPr>
-                    <pic:cNvPr id="514317587" name="Picture 10" descr="A screenshot of a computer&#10;&#10;Description automatically generated"/>
-                    <pic:cNvPicPr/>
+                    <pic:cNvPr id="0" name="Picture 2"/>
+                    <pic:cNvPicPr>
+                      <a:picLocks noChangeAspect="1" noChangeArrowheads="1"/>
+                    </pic:cNvPicPr>
                   </pic:nvPicPr>
                   <pic:blipFill>
-                    <a:blip r:embed="rId17" cstate="screen">
+                    <a:blip r:embed="rId17" cstate="print">
                       <a:extLst>
                         <a:ext uri="{28A0092B-C50C-407E-A947-70E740481C1C}">
                           <a14:useLocalDpi xmlns:a14="http://schemas.microsoft.com/office/drawing/2010/main"/>
                         </a:ext>
                       </a:extLst>
                     </a:blip>
+                    <a:srcRect/>
                     <a:stretch>
                       <a:fillRect/>
                     </a:stretch>
                   </pic:blipFill>
-                  <pic:spPr>
+                  <pic:spPr bwMode="auto">
                     <a:xfrm>
                       <a:off x="0" y="0"/>
-                      <a:ext cx="5731510" cy="2679065"/>
+                      <a:ext cx="5744163" cy="2702179"/>
                     </a:xfrm>
                     <a:prstGeom prst="rect">
                       <a:avLst/>
                     </a:prstGeom>
+                    <a:noFill/>
                   </pic:spPr>
                 </pic:pic>
               </a:graphicData>
@@ -1952,82 +2042,35 @@
       </w:r>
     </w:p>
     <w:p>
-      <w:pPr>
-        <w:spacing w:line="360" w:lineRule="auto"/>
-        <w:rPr>
-          <w:rFonts w:ascii="Calibri" w:hAnsi="Calibri" w:cs="Calibri"/>
-          <w:szCs w:val="24"/>
-        </w:rPr>
-      </w:pPr>
-      <w:r>
-        <w:rPr>
-          <w:rFonts w:ascii="Calibri" w:hAnsi="Calibri" w:cs="Calibri"/>
-          <w:szCs w:val="24"/>
-        </w:rPr>
+      <w:r>
         <w:lastRenderedPageBreak/>
         <w:t xml:space="preserve">Data </w:t>
       </w:r>
       <w:r>
-        <w:rPr>
-          <w:rFonts w:ascii="Calibri" w:hAnsi="Calibri" w:cs="Calibri"/>
-          <w:szCs w:val="24"/>
-        </w:rPr>
         <w:t xml:space="preserve">is saved automatically by LabBench during the experiment </w:t>
       </w:r>
       <w:r>
-        <w:rPr>
-          <w:rFonts w:ascii="Calibri" w:hAnsi="Calibri" w:cs="Calibri"/>
-          <w:szCs w:val="24"/>
-        </w:rPr>
         <w:t xml:space="preserve">as </w:t>
       </w:r>
       <w:r>
-        <w:rPr>
-          <w:rFonts w:ascii="Calibri" w:hAnsi="Calibri" w:cs="Calibri"/>
-          <w:szCs w:val="24"/>
-        </w:rPr>
         <w:t xml:space="preserve">three </w:t>
       </w:r>
       <w:r>
-        <w:rPr>
-          <w:rFonts w:ascii="Calibri" w:hAnsi="Calibri" w:cs="Calibri"/>
-          <w:szCs w:val="24"/>
-        </w:rPr>
         <w:t>NRS value</w:t>
       </w:r>
       <w:r>
-        <w:rPr>
-          <w:rFonts w:ascii="Calibri" w:hAnsi="Calibri" w:cs="Calibri"/>
-          <w:szCs w:val="24"/>
-        </w:rPr>
         <w:t>s</w:t>
       </w:r>
       <w:r>
-        <w:rPr>
-          <w:rFonts w:ascii="Calibri" w:hAnsi="Calibri" w:cs="Calibri"/>
-          <w:szCs w:val="24"/>
-        </w:rPr>
         <w:t xml:space="preserve"> between 0 (no itch) and 10 (maximal itch)</w:t>
       </w:r>
       <w:r>
-        <w:rPr>
-          <w:rFonts w:ascii="Calibri" w:hAnsi="Calibri" w:cs="Calibri"/>
-          <w:szCs w:val="24"/>
-        </w:rPr>
         <w:t xml:space="preserve"> or three VAS values between 0cm and 10cm; one for each measurement that is performed in the experimental procedure</w:t>
       </w:r>
       <w:r>
-        <w:rPr>
-          <w:rFonts w:ascii="Calibri" w:hAnsi="Calibri" w:cs="Calibri"/>
-          <w:szCs w:val="24"/>
-        </w:rPr>
         <w:t>.</w:t>
       </w:r>
       <w:r>
-        <w:rPr>
-          <w:rFonts w:ascii="Calibri" w:hAnsi="Calibri" w:cs="Calibri"/>
-          <w:szCs w:val="24"/>
-        </w:rPr>
         <w:t xml:space="preserve"> </w:t>
       </w:r>
     </w:p>
@@ -2054,13 +2097,11 @@
     <w:p>
       <w:pPr>
         <w:rPr>
-          <w:szCs w:val="24"/>
           <w:lang w:val="en-GB"/>
         </w:rPr>
       </w:pPr>
       <w:r>
         <w:rPr>
-          <w:szCs w:val="24"/>
           <w:lang w:val="en-GB"/>
         </w:rPr>
         <w:t xml:space="preserve">Measurement of itch intensity is essential to evaluate the severity of a pruritic disease, or to assess the efficacy of a treatment </w:t>
@@ -2069,7 +2110,6 @@
         <w:sdtPr>
           <w:rPr>
             <w:color w:val="000000"/>
-            <w:szCs w:val="24"/>
             <w:vertAlign w:val="superscript"/>
             <w:lang w:val="en-GB"/>
           </w:rPr>
@@ -2083,7 +2123,6 @@
           <w:r>
             <w:rPr>
               <w:color w:val="000000"/>
-              <w:szCs w:val="24"/>
               <w:vertAlign w:val="superscript"/>
               <w:lang w:val="en-GB"/>
             </w:rPr>
@@ -2093,35 +2132,36 @@
       </w:sdt>
       <w:r>
         <w:rPr>
-          <w:szCs w:val="24"/>
           <w:lang w:val="en-GB"/>
         </w:rPr>
         <w:t xml:space="preserve">. </w:t>
       </w:r>
       <w:r>
         <w:rPr>
-          <w:szCs w:val="24"/>
           <w:lang w:val="en-GB"/>
         </w:rPr>
-        <w:t xml:space="preserve">Different types of scale are available to measure pruritus intensity, and the most used are monodimensional scales such as the </w:t>
-      </w:r>
-      <w:r>
-        <w:rPr>
-          <w:szCs w:val="24"/>
+        <w:t>Different types of scale are available to measure pruritus intensity, and the most used are mono</w:t>
+      </w:r>
+      <w:r>
+        <w:rPr>
           <w:lang w:val="en-GB"/>
         </w:rPr>
-        <w:t>visual analog scale (VAS)</w:t>
-      </w:r>
-      <w:r>
-        <w:rPr>
-          <w:szCs w:val="24"/>
+        <w:t>-</w:t>
+      </w:r>
+      <w:r>
+        <w:rPr>
           <w:lang w:val="en-GB"/>
         </w:rPr>
-        <w:t xml:space="preserve"> and the </w:t>
-      </w:r>
-      <w:r>
-        <w:rPr>
-          <w:szCs w:val="24"/>
+        <w:t xml:space="preserve">dimensional scales such as the </w:t>
+      </w:r>
+      <w:r>
+        <w:rPr>
+          <w:lang w:val="en-GB"/>
+        </w:rPr>
+        <w:t xml:space="preserve">visual analog scale (VAS) and the </w:t>
+      </w:r>
+      <w:r>
+        <w:rPr>
           <w:lang w:val="en-GB"/>
         </w:rPr>
         <w:t xml:space="preserve">numerical rating scale (NRS) </w:t>
@@ -2130,7 +2170,6 @@
         <w:sdtPr>
           <w:rPr>
             <w:color w:val="000000"/>
-            <w:szCs w:val="24"/>
             <w:vertAlign w:val="superscript"/>
             <w:lang w:val="en-GB"/>
           </w:rPr>
@@ -2144,7 +2183,6 @@
           <w:r>
             <w:rPr>
               <w:color w:val="000000"/>
-              <w:szCs w:val="24"/>
               <w:vertAlign w:val="superscript"/>
               <w:lang w:val="en-GB"/>
             </w:rPr>
@@ -2154,77 +2192,85 @@
       </w:sdt>
       <w:r>
         <w:rPr>
-          <w:szCs w:val="24"/>
           <w:lang w:val="en-GB"/>
         </w:rPr>
         <w:t xml:space="preserve">. </w:t>
       </w:r>
-      <w:r>
-        <w:rPr>
-          <w:szCs w:val="24"/>
+    </w:p>
+    <w:p>
+      <w:pPr>
+        <w:rPr>
           <w:lang w:val="en-GB"/>
         </w:rPr>
+      </w:pPr>
+      <w:r>
+        <w:rPr>
+          <w:lang w:val="en-GB"/>
+        </w:rPr>
         <w:t xml:space="preserve">The VAS consists of </w:t>
       </w:r>
       <w:r>
         <w:rPr>
-          <w:szCs w:val="24"/>
           <w:lang w:val="en-GB"/>
         </w:rPr>
         <w:t>a</w:t>
       </w:r>
       <w:r>
         <w:rPr>
-          <w:szCs w:val="24"/>
           <w:lang w:val="en-GB"/>
         </w:rPr>
         <w:t xml:space="preserve"> 10 cm horizontal line with one endpoint on either side</w:t>
       </w:r>
       <w:r>
         <w:rPr>
-          <w:szCs w:val="24"/>
           <w:lang w:val="en-GB"/>
         </w:rPr>
-        <w:t xml:space="preserve"> corrisponding to </w:t>
-      </w:r>
-      <w:r>
-        <w:rPr>
-          <w:szCs w:val="24"/>
+        <w:t xml:space="preserve"> </w:t>
+      </w:r>
+      <w:r>
+        <w:rPr>
           <w:lang w:val="en-GB"/>
         </w:rPr>
+        <w:t>corresponding</w:t>
+      </w:r>
+      <w:r>
+        <w:rPr>
+          <w:lang w:val="en-GB"/>
+        </w:rPr>
+        <w:t xml:space="preserve"> to </w:t>
+      </w:r>
+      <w:r>
+        <w:rPr>
+          <w:lang w:val="en-GB"/>
+        </w:rPr>
         <w:t xml:space="preserve">0=no itch, </w:t>
       </w:r>
       <w:r>
         <w:rPr>
-          <w:szCs w:val="24"/>
           <w:lang w:val="en-GB"/>
         </w:rPr>
         <w:t>and</w:t>
       </w:r>
       <w:r>
         <w:rPr>
-          <w:szCs w:val="24"/>
           <w:lang w:val="en-GB"/>
         </w:rPr>
         <w:t xml:space="preserve"> 10=worst imaginable itch. The subjects are asked to mark on the line, the point in between these </w:t>
       </w:r>
       <w:r>
         <w:rPr>
-          <w:szCs w:val="24"/>
           <w:lang w:val="en-GB"/>
         </w:rPr>
         <w:t>endpoints</w:t>
       </w:r>
       <w:r>
         <w:rPr>
-          <w:szCs w:val="24"/>
           <w:lang w:val="en-GB"/>
         </w:rPr>
         <w:t xml:space="preserve"> or on them that corresponds to their feeling</w:t>
       </w:r>
       <w:r>
         <w:rPr>
-          <w:szCs w:val="24"/>
           <w:lang w:val="en-GB"/>
         </w:rPr>
         <w:t xml:space="preserve"> </w:t>
@@ -2233,7 +2279,6 @@
         <w:sdtPr>
           <w:rPr>
             <w:color w:val="000000"/>
-            <w:szCs w:val="24"/>
             <w:vertAlign w:val="superscript"/>
             <w:lang w:val="en-GB"/>
           </w:rPr>
@@ -2247,7 +2292,6 @@
           <w:r>
             <w:rPr>
               <w:color w:val="000000"/>
-              <w:szCs w:val="24"/>
               <w:vertAlign w:val="superscript"/>
               <w:lang w:val="en-GB"/>
             </w:rPr>
@@ -2257,14 +2301,19 @@
       </w:sdt>
       <w:r>
         <w:rPr>
-          <w:szCs w:val="24"/>
           <w:lang w:val="en-GB"/>
         </w:rPr>
         <w:t xml:space="preserve">. </w:t>
       </w:r>
-      <w:r>
-        <w:rPr>
-          <w:szCs w:val="24"/>
+    </w:p>
+    <w:p>
+      <w:pPr>
+        <w:rPr>
+          <w:lang w:val="en-GB"/>
+        </w:rPr>
+      </w:pPr>
+      <w:r>
+        <w:rPr>
           <w:lang w:val="en-GB"/>
         </w:rPr>
         <w:t xml:space="preserve">The NRS are essentially VAS, but with tick marks every centimetre that create an 11-point scale ranging from 0 to 10. Subjects can rate the itch severity by assigning it a number between 0 and 10 </w:t>
@@ -2273,7 +2322,6 @@
         <w:sdtPr>
           <w:rPr>
             <w:color w:val="000000"/>
-            <w:szCs w:val="24"/>
             <w:vertAlign w:val="superscript"/>
             <w:lang w:val="en-GB"/>
           </w:rPr>
@@ -2287,7 +2335,6 @@
           <w:r>
             <w:rPr>
               <w:color w:val="000000"/>
-              <w:szCs w:val="24"/>
               <w:vertAlign w:val="superscript"/>
               <w:lang w:val="en-GB"/>
             </w:rPr>
@@ -2297,28 +2344,24 @@
       </w:sdt>
       <w:r>
         <w:rPr>
-          <w:szCs w:val="24"/>
           <w:lang w:val="en-GB"/>
         </w:rPr>
         <w:t xml:space="preserve">. </w:t>
       </w:r>
       <w:r>
         <w:rPr>
-          <w:szCs w:val="24"/>
           <w:lang w:val="en-GB"/>
         </w:rPr>
         <w:t xml:space="preserve">Recently, </w:t>
       </w:r>
       <w:r>
         <w:rPr>
-          <w:szCs w:val="24"/>
           <w:lang w:val="en-GB"/>
         </w:rPr>
         <w:t>a score cutoff for the two scale has been proposed so that the scoring can be translated as showed in figure 6</w:t>
       </w:r>
       <w:r>
         <w:rPr>
-          <w:szCs w:val="24"/>
           <w:lang w:val="en-GB"/>
         </w:rPr>
         <w:t xml:space="preserve"> </w:t>
@@ -2327,7 +2370,6 @@
         <w:sdtPr>
           <w:rPr>
             <w:color w:val="000000"/>
-            <w:szCs w:val="24"/>
             <w:vertAlign w:val="superscript"/>
             <w:lang w:val="en-GB"/>
           </w:rPr>
@@ -2341,7 +2383,6 @@
           <w:r>
             <w:rPr>
               <w:color w:val="000000"/>
-              <w:szCs w:val="24"/>
               <w:vertAlign w:val="superscript"/>
               <w:lang w:val="en-GB"/>
             </w:rPr>
@@ -2351,7 +2392,6 @@
       </w:sdt>
       <w:r>
         <w:rPr>
-          <w:szCs w:val="24"/>
           <w:lang w:val="en-GB"/>
         </w:rPr>
         <w:t xml:space="preserve">. </w:t>
@@ -2363,6 +2403,9 @@
         <w:jc w:val="center"/>
       </w:pPr>
       <w:r>
+        <w:rPr>
+          <w:noProof/>
+        </w:rPr>
         <w:drawing>
           <wp:inline distT="0" distB="0" distL="0" distR="0" wp14:anchorId="701B35DA" wp14:editId="55F17FDD">
             <wp:extent cx="3702685" cy="1278890"/>
@@ -2419,78 +2462,8 @@
         <w:jc w:val="center"/>
       </w:pPr>
       <w:r>
-        <w:t xml:space="preserve">Figure </w:t>
-      </w:r>
-      <w:r>
-        <w:t>6</w:t>
-      </w:r>
-      <w:r>
-        <w:t>: Pro</w:t>
-      </w:r>
-      <w:r>
-        <w:t>posed score cutoff for VAS and NRS scales. Between 0 and 3=</w:t>
-      </w:r>
-      <w:r>
-        <w:t>mild itch,</w:t>
-      </w:r>
-      <w:r>
-        <w:t xml:space="preserve"> between </w:t>
-      </w:r>
-      <w:r>
-        <w:t xml:space="preserve">3 </w:t>
-      </w:r>
-      <w:r>
-        <w:t xml:space="preserve">and </w:t>
-      </w:r>
-      <w:r>
-        <w:t>7</w:t>
-      </w:r>
-      <w:r>
-        <w:t xml:space="preserve">= </w:t>
-      </w:r>
-      <w:r>
-        <w:t xml:space="preserve">moderate itch, </w:t>
-      </w:r>
-      <w:r>
-        <w:t xml:space="preserve">between </w:t>
-      </w:r>
-      <w:r>
-        <w:t xml:space="preserve">7 </w:t>
-      </w:r>
-      <w:r>
-        <w:t xml:space="preserve">and </w:t>
-      </w:r>
-      <w:r>
-        <w:t xml:space="preserve">9 </w:t>
-      </w:r>
-      <w:r>
-        <w:t>=</w:t>
-      </w:r>
-      <w:r>
-        <w:t xml:space="preserve">severe itch, and </w:t>
-      </w:r>
-      <w:r>
-        <w:t xml:space="preserve">above </w:t>
-      </w:r>
-      <w:r>
-        <w:t>9</w:t>
-      </w:r>
-      <w:r>
-        <w:t>=</w:t>
-      </w:r>
-      <w:r>
-        <w:t>very severe itch</w:t>
-      </w:r>
-      <w:r>
-        <w:t>.</w:t>
-      </w:r>
-    </w:p>
-    <w:p>
-      <w:pPr>
-        <w:rPr>
-          <w:szCs w:val="24"/>
-        </w:rPr>
-      </w:pPr>
+        <w:t>Figure 6: Proposed score cutoff for VAS and NRS scales. Between 0 and 3=mild itch, between 3 and 7= moderate itch, between 7 and 9 =severe itch, and above 9=very severe itch.</w:t>
+      </w:r>
     </w:p>
     <w:p>
       <w:pPr>
@@ -2784,6 +2757,7 @@
     </w:p>
     <w:p>
       <w:pPr>
+        <w:pStyle w:val="Heading1"/>
         <w:rPr>
           <w:szCs w:val="24"/>
           <w:lang w:val="en-GB"/>
@@ -2832,7 +2806,23 @@
           <w:rFonts w:ascii="Source Sans Pro" w:hAnsi="Source Sans Pro"/>
           <w:shd w:val="clear" w:color="auto" w:fill="FFFFFF"/>
         </w:rPr>
-        <w:t>Creative Commons Attribution-NonCommercial-ShareAlike 4.0 International</w:t>
+        <w:t>Creative Commons Attribution-NonCommercial-</w:t>
+      </w:r>
+      <w:proofErr w:type="spellStart"/>
+      <w:r>
+        <w:rPr>
+          <w:rFonts w:ascii="Source Sans Pro" w:hAnsi="Source Sans Pro"/>
+          <w:shd w:val="clear" w:color="auto" w:fill="FFFFFF"/>
+        </w:rPr>
+        <w:t>ShareAlike</w:t>
+      </w:r>
+      <w:proofErr w:type="spellEnd"/>
+      <w:r>
+        <w:rPr>
+          <w:rFonts w:ascii="Source Sans Pro" w:hAnsi="Source Sans Pro"/>
+          <w:shd w:val="clear" w:color="auto" w:fill="FFFFFF"/>
+        </w:rPr>
+        <w:t xml:space="preserve"> 4.0 International</w:t>
       </w:r>
       <w:r>
         <w:rPr>
@@ -2927,7 +2917,7 @@
         <w:rPr>
           <w:sz w:val="24"/>
           <w:szCs w:val="24"/>
-          <w:lang w:val="da-DK"/>
+          <w:lang w:val="en-GB"/>
         </w:rPr>
       </w:pPr>
       <w:bookmarkStart w:id="5" w:name="_Toc164513532"/>
@@ -2935,7 +2925,7 @@
         <w:rPr>
           <w:sz w:val="24"/>
           <w:szCs w:val="24"/>
-          <w:lang w:val="da-DK"/>
+          <w:lang w:val="en-GB"/>
         </w:rPr>
         <w:t>R</w:t>
       </w:r>
@@ -2943,7 +2933,7 @@
         <w:rPr>
           <w:sz w:val="24"/>
           <w:szCs w:val="24"/>
-          <w:lang w:val="da-DK"/>
+          <w:lang w:val="en-GB"/>
         </w:rPr>
         <w:t>eferences</w:t>
       </w:r>
@@ -2981,31 +2971,47 @@
           <w:r>
             <w:rPr>
               <w:rFonts w:eastAsia="Times New Roman"/>
-              <w:lang w:val="da-DK"/>
+              <w:lang w:val="en-GB"/>
             </w:rPr>
             <w:t>1</w:t>
           </w:r>
           <w:r>
             <w:rPr>
               <w:rFonts w:eastAsia="Times New Roman"/>
-              <w:lang w:val="da-DK"/>
+              <w:lang w:val="en-GB"/>
             </w:rPr>
             <w:tab/>
-            <w:t xml:space="preserve">Andersen HH, Akiyama T, Nattkemper LA, </w:t>
+            <w:t xml:space="preserve">Andersen HH, Akiyama T, </w:t>
+          </w:r>
+          <w:proofErr w:type="spellStart"/>
+          <w:r>
+            <w:rPr>
+              <w:rFonts w:eastAsia="Times New Roman"/>
+              <w:lang w:val="en-GB"/>
+            </w:rPr>
+            <w:t>Nattkemper</w:t>
+          </w:r>
+          <w:proofErr w:type="spellEnd"/>
+          <w:r>
+            <w:rPr>
+              <w:rFonts w:eastAsia="Times New Roman"/>
+              <w:lang w:val="en-GB"/>
+            </w:rPr>
+            <w:t xml:space="preserve"> LA, </w:t>
           </w:r>
           <w:r>
             <w:rPr>
               <w:rFonts w:eastAsia="Times New Roman"/>
               <w:i/>
               <w:iCs/>
-              <w:lang w:val="da-DK"/>
+              <w:lang w:val="en-GB"/>
             </w:rPr>
             <w:t>et al.</w:t>
           </w:r>
           <w:r>
             <w:rPr>
               <w:rFonts w:eastAsia="Times New Roman"/>
-              <w:lang w:val="da-DK"/>
+              <w:lang w:val="en-GB"/>
             </w:rPr>
             <w:t xml:space="preserve"> </w:t>
           </w:r>
@@ -3065,7 +3071,49 @@
               <w:rFonts w:eastAsia="Times New Roman"/>
             </w:rPr>
             <w:tab/>
-            <w:t xml:space="preserve">Bickford RGL. Experiments relating to the itch sensation, it’s peripheral mechanism, and central pathays. </w:t>
+            <w:t xml:space="preserve">Bickford RGL. Experiments relating to the </w:t>
+          </w:r>
+          <w:proofErr w:type="gramStart"/>
+          <w:r>
+            <w:rPr>
+              <w:rFonts w:eastAsia="Times New Roman"/>
+            </w:rPr>
+            <w:t>itch</w:t>
+          </w:r>
+          <w:proofErr w:type="gramEnd"/>
+          <w:r>
+            <w:rPr>
+              <w:rFonts w:eastAsia="Times New Roman"/>
+            </w:rPr>
+            <w:t xml:space="preserve"> sensation, </w:t>
+          </w:r>
+          <w:proofErr w:type="gramStart"/>
+          <w:r>
+            <w:rPr>
+              <w:rFonts w:eastAsia="Times New Roman"/>
+            </w:rPr>
+            <w:t>it’s</w:t>
+          </w:r>
+          <w:proofErr w:type="gramEnd"/>
+          <w:r>
+            <w:rPr>
+              <w:rFonts w:eastAsia="Times New Roman"/>
+            </w:rPr>
+            <w:t xml:space="preserve"> peripheral mechanism, and central </w:t>
+          </w:r>
+          <w:proofErr w:type="spellStart"/>
+          <w:r>
+            <w:rPr>
+              <w:rFonts w:eastAsia="Times New Roman"/>
+            </w:rPr>
+            <w:t>pathays</w:t>
+          </w:r>
+          <w:proofErr w:type="spellEnd"/>
+          <w:r>
+            <w:rPr>
+              <w:rFonts w:eastAsia="Times New Roman"/>
+            </w:rPr>
+            <w:t xml:space="preserve">. </w:t>
           </w:r>
           <w:r>
             <w:rPr>
@@ -3117,7 +3165,21 @@
               <w:rFonts w:eastAsia="Times New Roman"/>
             </w:rPr>
             <w:tab/>
-            <w:t xml:space="preserve">LaMotte RH. Subpopulations of “nocifensor neurons” contributing to pain and allodynia, itch and alloknesis. </w:t>
+            <w:t>LaMotte RH. Subpopulations of “</w:t>
+          </w:r>
+          <w:proofErr w:type="spellStart"/>
+          <w:r>
+            <w:rPr>
+              <w:rFonts w:eastAsia="Times New Roman"/>
+            </w:rPr>
+            <w:t>nocifensor</w:t>
+          </w:r>
+          <w:proofErr w:type="spellEnd"/>
+          <w:r>
+            <w:rPr>
+              <w:rFonts w:eastAsia="Times New Roman"/>
+            </w:rPr>
+            <w:t xml:space="preserve"> neurons” contributing to pain and allodynia, itch and alloknesis. </w:t>
           </w:r>
           <w:r>
             <w:rPr>
@@ -3179,11 +3241,19 @@
             </w:rPr>
             <w:t>Progress in brain research</w:t>
           </w:r>
-          <w:r>
-            <w:rPr>
-              <w:rFonts w:eastAsia="Times New Roman"/>
-            </w:rPr>
-            <w:t>. , Elsevier, 1988; 331–5.</w:t>
+          <w:proofErr w:type="gramStart"/>
+          <w:r>
+            <w:rPr>
+              <w:rFonts w:eastAsia="Times New Roman"/>
+            </w:rPr>
+            <w:t>. ,</w:t>
+          </w:r>
+          <w:proofErr w:type="gramEnd"/>
+          <w:r>
+            <w:rPr>
+              <w:rFonts w:eastAsia="Times New Roman"/>
+            </w:rPr>
+            <w:t xml:space="preserve"> Elsevier, 1988; 331–5.</w:t>
           </w:r>
         </w:p>
         <w:p>
@@ -3194,7 +3264,7 @@
             <w:divId w:val="50857714"/>
             <w:rPr>
               <w:rFonts w:eastAsia="Times New Roman"/>
-              <w:lang w:val="da-DK"/>
+              <w:lang w:val="en-GB"/>
             </w:rPr>
           </w:pPr>
           <w:r>
@@ -3229,14 +3299,14 @@
               <w:rFonts w:eastAsia="Times New Roman"/>
               <w:i/>
               <w:iCs/>
-              <w:lang w:val="da-DK"/>
+              <w:lang w:val="en-GB"/>
             </w:rPr>
             <w:t>Pain</w:t>
           </w:r>
           <w:r>
             <w:rPr>
               <w:rFonts w:eastAsia="Times New Roman"/>
-              <w:lang w:val="da-DK"/>
+              <w:lang w:val="en-GB"/>
             </w:rPr>
             <w:t xml:space="preserve"> 2017; </w:t>
           </w:r>
@@ -3245,14 +3315,14 @@
               <w:rFonts w:eastAsia="Times New Roman"/>
               <w:b/>
               <w:bCs/>
-              <w:lang w:val="da-DK"/>
+              <w:lang w:val="en-GB"/>
             </w:rPr>
             <w:t>158</w:t>
           </w:r>
           <w:r>
             <w:rPr>
               <w:rFonts w:eastAsia="Times New Roman"/>
-              <w:lang w:val="da-DK"/>
+              <w:lang w:val="en-GB"/>
             </w:rPr>
             <w:t>:1780–91.</w:t>
           </w:r>
@@ -3265,37 +3335,53 @@
             <w:divId w:val="27801534"/>
             <w:rPr>
               <w:rFonts w:eastAsia="Times New Roman"/>
-              <w:lang w:val="da-DK"/>
+              <w:lang w:val="en-GB"/>
             </w:rPr>
           </w:pPr>
           <w:r>
             <w:rPr>
               <w:rFonts w:eastAsia="Times New Roman"/>
-              <w:lang w:val="da-DK"/>
+              <w:lang w:val="en-GB"/>
             </w:rPr>
             <w:t>6</w:t>
           </w:r>
           <w:r>
             <w:rPr>
               <w:rFonts w:eastAsia="Times New Roman"/>
-              <w:lang w:val="da-DK"/>
+              <w:lang w:val="en-GB"/>
             </w:rPr>
             <w:tab/>
-            <w:t xml:space="preserve">G. Atanassoff P, Brull SJ, Zhang J, </w:t>
+            <w:t xml:space="preserve">G. </w:t>
+          </w:r>
+          <w:proofErr w:type="spellStart"/>
+          <w:r>
+            <w:rPr>
+              <w:rFonts w:eastAsia="Times New Roman"/>
+              <w:lang w:val="en-GB"/>
+            </w:rPr>
+            <w:t>Atanassoff</w:t>
+          </w:r>
+          <w:proofErr w:type="spellEnd"/>
+          <w:r>
+            <w:rPr>
+              <w:rFonts w:eastAsia="Times New Roman"/>
+              <w:lang w:val="en-GB"/>
+            </w:rPr>
+            <w:t xml:space="preserve"> P, Brull SJ, Zhang J, </w:t>
           </w:r>
           <w:r>
             <w:rPr>
               <w:rFonts w:eastAsia="Times New Roman"/>
               <w:i/>
               <w:iCs/>
-              <w:lang w:val="da-DK"/>
+              <w:lang w:val="en-GB"/>
             </w:rPr>
             <w:t>et al.</w:t>
           </w:r>
           <w:r>
             <w:rPr>
               <w:rFonts w:eastAsia="Times New Roman"/>
-              <w:lang w:val="da-DK"/>
+              <w:lang w:val="en-GB"/>
             </w:rPr>
             <w:t xml:space="preserve"> </w:t>
           </w:r>
@@ -3303,21 +3389,46 @@
             <w:rPr>
               <w:rFonts w:eastAsia="Times New Roman"/>
             </w:rPr>
-            <w:t xml:space="preserve">Enhancement of experimental pruritus and mechanically evoked dysesthesiae with local anesthesia. </w:t>
-          </w:r>
+            <w:t xml:space="preserve">Enhancement of experimental pruritus and mechanically evoked </w:t>
+          </w:r>
+          <w:proofErr w:type="spellStart"/>
+          <w:r>
+            <w:rPr>
+              <w:rFonts w:eastAsia="Times New Roman"/>
+            </w:rPr>
+            <w:t>dysesthesiae</w:t>
+          </w:r>
+          <w:proofErr w:type="spellEnd"/>
+          <w:r>
+            <w:rPr>
+              <w:rFonts w:eastAsia="Times New Roman"/>
+            </w:rPr>
+            <w:t xml:space="preserve"> with local anesthesia. </w:t>
+          </w:r>
+          <w:proofErr w:type="spellStart"/>
           <w:r>
             <w:rPr>
               <w:rFonts w:eastAsia="Times New Roman"/>
               <w:i/>
               <w:iCs/>
-              <w:lang w:val="da-DK"/>
-            </w:rPr>
-            <w:t>Somatosens Mot Res</w:t>
-          </w:r>
-          <w:r>
-            <w:rPr>
-              <w:rFonts w:eastAsia="Times New Roman"/>
-              <w:lang w:val="da-DK"/>
+              <w:lang w:val="en-GB"/>
+            </w:rPr>
+            <w:t>Somatosens</w:t>
+          </w:r>
+          <w:proofErr w:type="spellEnd"/>
+          <w:r>
+            <w:rPr>
+              <w:rFonts w:eastAsia="Times New Roman"/>
+              <w:i/>
+              <w:iCs/>
+              <w:lang w:val="en-GB"/>
+            </w:rPr>
+            <w:t xml:space="preserve"> Mot Res</w:t>
+          </w:r>
+          <w:r>
+            <w:rPr>
+              <w:rFonts w:eastAsia="Times New Roman"/>
+              <w:lang w:val="en-GB"/>
             </w:rPr>
             <w:t xml:space="preserve"> 1999; </w:t>
           </w:r>
@@ -3326,14 +3437,14 @@
               <w:rFonts w:eastAsia="Times New Roman"/>
               <w:b/>
               <w:bCs/>
-              <w:lang w:val="da-DK"/>
+              <w:lang w:val="en-GB"/>
             </w:rPr>
             <w:t>16</w:t>
           </w:r>
           <w:r>
             <w:rPr>
               <w:rFonts w:eastAsia="Times New Roman"/>
-              <w:lang w:val="da-DK"/>
+              <w:lang w:val="en-GB"/>
             </w:rPr>
             <w:t>:291–8.</w:t>
           </w:r>
@@ -3351,31 +3462,62 @@
           <w:r>
             <w:rPr>
               <w:rFonts w:eastAsia="Times New Roman"/>
-              <w:lang w:val="da-DK"/>
+              <w:lang w:val="en-GB"/>
             </w:rPr>
             <w:t>7</w:t>
           </w:r>
           <w:r>
             <w:rPr>
               <w:rFonts w:eastAsia="Times New Roman"/>
-              <w:lang w:val="da-DK"/>
+              <w:lang w:val="en-GB"/>
             </w:rPr>
             <w:tab/>
-            <w:t xml:space="preserve">Ikoma A, Fartasch M, Heyer G, </w:t>
+          </w:r>
+          <w:proofErr w:type="spellStart"/>
+          <w:r>
+            <w:rPr>
+              <w:rFonts w:eastAsia="Times New Roman"/>
+              <w:lang w:val="en-GB"/>
+            </w:rPr>
+            <w:t>Ikoma</w:t>
+          </w:r>
+          <w:proofErr w:type="spellEnd"/>
+          <w:r>
+            <w:rPr>
+              <w:rFonts w:eastAsia="Times New Roman"/>
+              <w:lang w:val="en-GB"/>
+            </w:rPr>
+            <w:t xml:space="preserve"> A, </w:t>
+          </w:r>
+          <w:proofErr w:type="spellStart"/>
+          <w:r>
+            <w:rPr>
+              <w:rFonts w:eastAsia="Times New Roman"/>
+              <w:lang w:val="en-GB"/>
+            </w:rPr>
+            <w:t>Fartasch</w:t>
+          </w:r>
+          <w:proofErr w:type="spellEnd"/>
+          <w:r>
+            <w:rPr>
+              <w:rFonts w:eastAsia="Times New Roman"/>
+              <w:lang w:val="en-GB"/>
+            </w:rPr>
+            <w:t xml:space="preserve"> M, Heyer G, </w:t>
           </w:r>
           <w:r>
             <w:rPr>
               <w:rFonts w:eastAsia="Times New Roman"/>
               <w:i/>
               <w:iCs/>
-              <w:lang w:val="da-DK"/>
+              <w:lang w:val="en-GB"/>
             </w:rPr>
             <w:t>et al.</w:t>
           </w:r>
           <w:r>
             <w:rPr>
               <w:rFonts w:eastAsia="Times New Roman"/>
-              <w:lang w:val="da-DK"/>
+              <w:lang w:val="en-GB"/>
             </w:rPr>
             <w:t xml:space="preserve"> </w:t>
           </w:r>
@@ -3391,13 +3533,29 @@
               <w:i/>
               <w:iCs/>
             </w:rPr>
-            <w:t>AAN Enterprises</w:t>
-          </w:r>
-          <w:r>
-            <w:rPr>
-              <w:rFonts w:eastAsia="Times New Roman"/>
-            </w:rPr>
-            <w:t>URL https://n.neurology.org/content/62/2/212.short [accessed on 22 November 2021].</w:t>
+            <w:t xml:space="preserve">AAN </w:t>
+          </w:r>
+          <w:proofErr w:type="spellStart"/>
+          <w:r>
+            <w:rPr>
+              <w:rFonts w:eastAsia="Times New Roman"/>
+              <w:i/>
+              <w:iCs/>
+            </w:rPr>
+            <w:t>Enterprises</w:t>
+          </w:r>
+          <w:r>
+            <w:rPr>
+              <w:rFonts w:eastAsia="Times New Roman"/>
+            </w:rPr>
+            <w:t>URL</w:t>
+          </w:r>
+          <w:proofErr w:type="spellEnd"/>
+          <w:r>
+            <w:rPr>
+              <w:rFonts w:eastAsia="Times New Roman"/>
+            </w:rPr>
+            <w:t xml:space="preserve"> https://n.neurology.org/content/62/2/212.short [accessed on 22 November 2021].</w:t>
           </w:r>
         </w:p>
         <w:p>
@@ -3432,11 +3590,19 @@
             </w:rPr>
             <w:t>Pain Control</w:t>
           </w:r>
-          <w:r>
-            <w:rPr>
-              <w:rFonts w:eastAsia="Times New Roman"/>
-            </w:rPr>
-            <w:t>. , Springer, 2015; 285–301.</w:t>
+          <w:proofErr w:type="gramStart"/>
+          <w:r>
+            <w:rPr>
+              <w:rFonts w:eastAsia="Times New Roman"/>
+            </w:rPr>
+            <w:t>. ,</w:t>
+          </w:r>
+          <w:proofErr w:type="gramEnd"/>
+          <w:r>
+            <w:rPr>
+              <w:rFonts w:eastAsia="Times New Roman"/>
+            </w:rPr>
+            <w:t xml:space="preserve"> Springer, 2015; 285–301.</w:t>
           </w:r>
         </w:p>
         <w:p>
@@ -3498,15 +3664,38 @@
               <w:rFonts w:eastAsia="Times New Roman"/>
             </w:rPr>
             <w:tab/>
-            <w:t xml:space="preserve">Sandkuhler J. Models and mechanisms of hyperalgesia and allodynia. </w:t>
-          </w:r>
+          </w:r>
+          <w:proofErr w:type="spellStart"/>
+          <w:r>
+            <w:rPr>
+              <w:rFonts w:eastAsia="Times New Roman"/>
+            </w:rPr>
+            <w:t>Sandkuhler</w:t>
+          </w:r>
+          <w:proofErr w:type="spellEnd"/>
+          <w:r>
+            <w:rPr>
+              <w:rFonts w:eastAsia="Times New Roman"/>
+            </w:rPr>
+            <w:t xml:space="preserve"> J. Models and mechanisms of hyperalgesia and allodynia. </w:t>
+          </w:r>
+          <w:proofErr w:type="spellStart"/>
           <w:r>
             <w:rPr>
               <w:rFonts w:eastAsia="Times New Roman"/>
               <w:i/>
               <w:iCs/>
             </w:rPr>
-            <w:t>Physiol Rev</w:t>
+            <w:t>Physiol</w:t>
+          </w:r>
+          <w:proofErr w:type="spellEnd"/>
+          <w:r>
+            <w:rPr>
+              <w:rFonts w:eastAsia="Times New Roman"/>
+              <w:i/>
+              <w:iCs/>
+            </w:rPr>
+            <w:t xml:space="preserve"> Rev</w:t>
           </w:r>
           <w:r>
             <w:rPr>
@@ -3550,7 +3739,21 @@
               <w:rFonts w:eastAsia="Times New Roman"/>
             </w:rPr>
             <w:tab/>
-            <w:t xml:space="preserve">Jensen TS, Finnerup NB. Allodynia and hyperalgesia in neuropathic pain: clinical manifestations and mechanisms. </w:t>
+            <w:t xml:space="preserve">Jensen TS, Finnerup NB. </w:t>
+          </w:r>
+          <w:proofErr w:type="gramStart"/>
+          <w:r>
+            <w:rPr>
+              <w:rFonts w:eastAsia="Times New Roman"/>
+            </w:rPr>
+            <w:t>Allodynia</w:t>
+          </w:r>
+          <w:proofErr w:type="gramEnd"/>
+          <w:r>
+            <w:rPr>
+              <w:rFonts w:eastAsia="Times New Roman"/>
+            </w:rPr>
+            <w:t xml:space="preserve"> and hyperalgesia in neuropathic pain: clinical manifestations and mechanisms. </w:t>
           </w:r>
           <w:r>
             <w:rPr>
@@ -3602,7 +3805,34 @@
               <w:rFonts w:eastAsia="Times New Roman"/>
             </w:rPr>
             <w:tab/>
-            <w:t>Tsagareli Merab. Hyperalgesia and Allodynia: A Closer Look. Symptoms, Mechanisms and Treatment. , Nova Science Publishers, 2019.</w:t>
+          </w:r>
+          <w:proofErr w:type="spellStart"/>
+          <w:r>
+            <w:rPr>
+              <w:rFonts w:eastAsia="Times New Roman"/>
+            </w:rPr>
+            <w:t>Tsagareli</w:t>
+          </w:r>
+          <w:proofErr w:type="spellEnd"/>
+          <w:r>
+            <w:rPr>
+              <w:rFonts w:eastAsia="Times New Roman"/>
+            </w:rPr>
+            <w:t xml:space="preserve"> Merab. Hyperalgesia and Allodynia: A Closer Look. Symptoms, Mechanisms and Treatment</w:t>
+          </w:r>
+          <w:proofErr w:type="gramStart"/>
+          <w:r>
+            <w:rPr>
+              <w:rFonts w:eastAsia="Times New Roman"/>
+            </w:rPr>
+            <w:t>. ,</w:t>
+          </w:r>
+          <w:proofErr w:type="gramEnd"/>
+          <w:r>
+            <w:rPr>
+              <w:rFonts w:eastAsia="Times New Roman"/>
+            </w:rPr>
+            <w:t xml:space="preserve"> Nova Science Publishers, 2019.</w:t>
           </w:r>
         </w:p>
         <w:p>
@@ -3626,7 +3856,21 @@
               <w:rFonts w:eastAsia="Times New Roman"/>
             </w:rPr>
             <w:tab/>
-            <w:t xml:space="preserve">LaMotte RH, Dong X, Ringkamp M. Sensory neurons and circuits mediating itch. </w:t>
+            <w:t xml:space="preserve">LaMotte RH, Dong X, Ringkamp M. Sensory </w:t>
+          </w:r>
+          <w:proofErr w:type="gramStart"/>
+          <w:r>
+            <w:rPr>
+              <w:rFonts w:eastAsia="Times New Roman"/>
+            </w:rPr>
+            <w:t>neurons</w:t>
+          </w:r>
+          <w:proofErr w:type="gramEnd"/>
+          <w:r>
+            <w:rPr>
+              <w:rFonts w:eastAsia="Times New Roman"/>
+            </w:rPr>
+            <w:t xml:space="preserve"> and circuits mediating itch. </w:t>
           </w:r>
           <w:r>
             <w:rPr>
@@ -3634,8 +3878,18 @@
               <w:i/>
               <w:iCs/>
             </w:rPr>
-            <w:t>Nat Rev Neurosci</w:t>
-          </w:r>
+            <w:t xml:space="preserve">Nat Rev </w:t>
+          </w:r>
+          <w:proofErr w:type="spellStart"/>
+          <w:r>
+            <w:rPr>
+              <w:rFonts w:eastAsia="Times New Roman"/>
+              <w:i/>
+              <w:iCs/>
+            </w:rPr>
+            <w:t>Neurosci</w:t>
+          </w:r>
+          <w:proofErr w:type="spellEnd"/>
           <w:r>
             <w:rPr>
               <w:rFonts w:eastAsia="Times New Roman"/>
@@ -3680,13 +3934,23 @@
             <w:tab/>
             <w:t xml:space="preserve">Weisshaar E, Dunker N, Gollnick H. Topical capsaicin therapy in humans with hemodialysis-related pruritus. </w:t>
           </w:r>
+          <w:proofErr w:type="spellStart"/>
           <w:r>
             <w:rPr>
               <w:rFonts w:eastAsia="Times New Roman"/>
               <w:i/>
               <w:iCs/>
             </w:rPr>
-            <w:t>Neurosci Lett</w:t>
+            <w:t>Neurosci</w:t>
+          </w:r>
+          <w:proofErr w:type="spellEnd"/>
+          <w:r>
+            <w:rPr>
+              <w:rFonts w:eastAsia="Times New Roman"/>
+              <w:i/>
+              <w:iCs/>
+            </w:rPr>
+            <w:t xml:space="preserve"> Lett</w:t>
           </w:r>
           <w:r>
             <w:rPr>
@@ -3730,7 +3994,21 @@
               <w:rFonts w:eastAsia="Times New Roman"/>
             </w:rPr>
             <w:tab/>
-            <w:t xml:space="preserve">Reich A, Szepietowski JC. Measurement of Itch Intensity. In: </w:t>
+            <w:t xml:space="preserve">Reich A, </w:t>
+          </w:r>
+          <w:proofErr w:type="spellStart"/>
+          <w:r>
+            <w:rPr>
+              <w:rFonts w:eastAsia="Times New Roman"/>
+            </w:rPr>
+            <w:t>Szepietowski</w:t>
+          </w:r>
+          <w:proofErr w:type="spellEnd"/>
+          <w:r>
+            <w:rPr>
+              <w:rFonts w:eastAsia="Times New Roman"/>
+            </w:rPr>
+            <w:t xml:space="preserve"> JC. Measurement of Itch Intensity. In: </w:t>
           </w:r>
           <w:r>
             <w:rPr>
@@ -3738,13 +4016,29 @@
               <w:i/>
               <w:iCs/>
             </w:rPr>
-            <w:t xml:space="preserve">Itch: Management in Clinical Practice. </w:t>
-          </w:r>
-          <w:r>
-            <w:rPr>
-              <w:rFonts w:eastAsia="Times New Roman"/>
-            </w:rPr>
-            <w:t>. , 2016; 29–34.</w:t>
+            <w:t>Itch: Management in Clinical Practice</w:t>
+          </w:r>
+          <w:proofErr w:type="gramStart"/>
+          <w:r>
+            <w:rPr>
+              <w:rFonts w:eastAsia="Times New Roman"/>
+              <w:i/>
+              <w:iCs/>
+            </w:rPr>
+            <w:t xml:space="preserve">. </w:t>
+          </w:r>
+          <w:r>
+            <w:rPr>
+              <w:rFonts w:eastAsia="Times New Roman"/>
+            </w:rPr>
+            <w:t>.</w:t>
+          </w:r>
+          <w:proofErr w:type="gramEnd"/>
+          <w:r>
+            <w:rPr>
+              <w:rFonts w:eastAsia="Times New Roman"/>
+            </w:rPr>
+            <w:t xml:space="preserve"> , 2016; 29–34.</w:t>
           </w:r>
         </w:p>
         <w:p>
@@ -3768,7 +4062,21 @@
               <w:rFonts w:eastAsia="Times New Roman"/>
             </w:rPr>
             <w:tab/>
-            <w:t>Misery L, Ständer S, eds. Pruritus. Cham, Springer International Publishing, 2016 doi:10.1007/978-3-319-33142-3.</w:t>
+            <w:t xml:space="preserve">Misery L, </w:t>
+          </w:r>
+          <w:proofErr w:type="spellStart"/>
+          <w:r>
+            <w:rPr>
+              <w:rFonts w:eastAsia="Times New Roman"/>
+            </w:rPr>
+            <w:t>Ständer</w:t>
+          </w:r>
+          <w:proofErr w:type="spellEnd"/>
+          <w:r>
+            <w:rPr>
+              <w:rFonts w:eastAsia="Times New Roman"/>
+            </w:rPr>
+            <w:t xml:space="preserve"> S, eds. Pruritus. Cham, Springer International Publishing, 2016 doi:10.1007/978-3-319-33142-3.</w:t>
           </w:r>
         </w:p>
         <w:p>
@@ -3792,7 +4100,34 @@
               <w:rFonts w:eastAsia="Times New Roman"/>
             </w:rPr>
             <w:tab/>
-            <w:t>Yosipovitch G, Arendt-Nielsen L, Andersen H. Itch and Pain: Similarities, Interactions, and Differences. , Wolters Kluwer Health, 2020URL https://books.google.dk/books?id=LwnYDwAAQBAJ.</w:t>
+          </w:r>
+          <w:proofErr w:type="spellStart"/>
+          <w:r>
+            <w:rPr>
+              <w:rFonts w:eastAsia="Times New Roman"/>
+            </w:rPr>
+            <w:t>Yosipovitch</w:t>
+          </w:r>
+          <w:proofErr w:type="spellEnd"/>
+          <w:r>
+            <w:rPr>
+              <w:rFonts w:eastAsia="Times New Roman"/>
+            </w:rPr>
+            <w:t xml:space="preserve"> G, Arendt-Nielsen L, Andersen H. Itch and Pain: Similarities, Interactions, and Differences</w:t>
+          </w:r>
+          <w:proofErr w:type="gramStart"/>
+          <w:r>
+            <w:rPr>
+              <w:rFonts w:eastAsia="Times New Roman"/>
+            </w:rPr>
+            <w:t>. ,</w:t>
+          </w:r>
+          <w:proofErr w:type="gramEnd"/>
+          <w:r>
+            <w:rPr>
+              <w:rFonts w:eastAsia="Times New Roman"/>
+            </w:rPr>
+            <w:t xml:space="preserve"> Wolters Kluwer Health, 2020URL https://books.google.dk/books?id=LwnYDwAAQBAJ.</w:t>
           </w:r>
         </w:p>
         <w:p>
@@ -3818,7 +4153,23 @@
               <w:lang w:val="da-DK"/>
             </w:rPr>
             <w:tab/>
-            <w:t xml:space="preserve">Reich A, Heisig M, Phan N, </w:t>
+            <w:t xml:space="preserve">Reich A, </w:t>
+          </w:r>
+          <w:proofErr w:type="spellStart"/>
+          <w:r>
+            <w:rPr>
+              <w:rFonts w:eastAsia="Times New Roman"/>
+              <w:lang w:val="da-DK"/>
+            </w:rPr>
+            <w:t>Heisig</w:t>
+          </w:r>
+          <w:proofErr w:type="spellEnd"/>
+          <w:r>
+            <w:rPr>
+              <w:rFonts w:eastAsia="Times New Roman"/>
+              <w:lang w:val="da-DK"/>
+            </w:rPr>
+            <w:t xml:space="preserve"> M, Phan N, </w:t>
           </w:r>
           <w:r>
             <w:rPr>
@@ -3855,8 +4206,36 @@
               <w:i/>
               <w:iCs/>
             </w:rPr>
-            <w:t>Acta Dermato Venereologica</w:t>
-          </w:r>
+            <w:t xml:space="preserve">Acta </w:t>
+          </w:r>
+          <w:proofErr w:type="spellStart"/>
+          <w:r>
+            <w:rPr>
+              <w:rFonts w:eastAsia="Times New Roman"/>
+              <w:i/>
+              <w:iCs/>
+            </w:rPr>
+            <w:t>Dermato</w:t>
+          </w:r>
+          <w:proofErr w:type="spellEnd"/>
+          <w:r>
+            <w:rPr>
+              <w:rFonts w:eastAsia="Times New Roman"/>
+              <w:i/>
+              <w:iCs/>
+            </w:rPr>
+            <w:t xml:space="preserve"> </w:t>
+          </w:r>
+          <w:proofErr w:type="spellStart"/>
+          <w:r>
+            <w:rPr>
+              <w:rFonts w:eastAsia="Times New Roman"/>
+              <w:i/>
+              <w:iCs/>
+            </w:rPr>
+            <w:t>Venereologica</w:t>
+          </w:r>
+          <w:proofErr w:type="spellEnd"/>
           <w:r>
             <w:rPr>
               <w:rFonts w:eastAsia="Times New Roman"/>
@@ -3886,7 +4265,7 @@
             <w:divId w:val="1699044369"/>
             <w:rPr>
               <w:rFonts w:eastAsia="Times New Roman"/>
-              <w:lang w:val="da-DK"/>
+              <w:lang w:val="en-GB"/>
             </w:rPr>
           </w:pPr>
           <w:r>
@@ -3907,14 +4286,25 @@
               <w:rFonts w:eastAsia="Times New Roman"/>
               <w:i/>
               <w:iCs/>
-              <w:lang w:val="da-DK"/>
-            </w:rPr>
-            <w:t>Acta Derm Venereol</w:t>
-          </w:r>
-          <w:r>
-            <w:rPr>
-              <w:rFonts w:eastAsia="Times New Roman"/>
-              <w:lang w:val="da-DK"/>
+              <w:lang w:val="en-GB"/>
+            </w:rPr>
+            <w:t xml:space="preserve">Acta Derm </w:t>
+          </w:r>
+          <w:proofErr w:type="spellStart"/>
+          <w:r>
+            <w:rPr>
+              <w:rFonts w:eastAsia="Times New Roman"/>
+              <w:i/>
+              <w:iCs/>
+              <w:lang w:val="en-GB"/>
+            </w:rPr>
+            <w:t>Venereol</w:t>
+          </w:r>
+          <w:proofErr w:type="spellEnd"/>
+          <w:r>
+            <w:rPr>
+              <w:rFonts w:eastAsia="Times New Roman"/>
+              <w:lang w:val="en-GB"/>
             </w:rPr>
             <w:t xml:space="preserve"> 2015; </w:t>
           </w:r>
@@ -3923,14 +4313,14 @@
               <w:rFonts w:eastAsia="Times New Roman"/>
               <w:b/>
               <w:bCs/>
-              <w:lang w:val="da-DK"/>
+              <w:lang w:val="en-GB"/>
             </w:rPr>
             <w:t>95</w:t>
           </w:r>
           <w:r>
             <w:rPr>
               <w:rFonts w:eastAsia="Times New Roman"/>
-              <w:lang w:val="da-DK"/>
+              <w:lang w:val="en-GB"/>
             </w:rPr>
             <w:t>.</w:t>
           </w:r>
@@ -3949,17 +4339,55 @@
           <w:r>
             <w:rPr>
               <w:rFonts w:eastAsia="Times New Roman"/>
-              <w:lang w:val="da-DK"/>
+              <w:lang w:val="en-GB"/>
             </w:rPr>
             <w:t>20</w:t>
           </w:r>
           <w:r>
             <w:rPr>
               <w:rFonts w:eastAsia="Times New Roman"/>
-              <w:lang w:val="da-DK"/>
+              <w:lang w:val="en-GB"/>
             </w:rPr>
             <w:tab/>
-            <w:t xml:space="preserve">Reich A, Chatzigeorkidis E, Zeidler C, </w:t>
+            <w:t xml:space="preserve">Reich A, </w:t>
+          </w:r>
+          <w:proofErr w:type="spellStart"/>
+          <w:r>
+            <w:rPr>
+              <w:rFonts w:eastAsia="Times New Roman"/>
+              <w:lang w:val="en-GB"/>
+            </w:rPr>
+            <w:t>Chatzigeorkidis</w:t>
+          </w:r>
+          <w:proofErr w:type="spellEnd"/>
+          <w:r>
+            <w:rPr>
+              <w:rFonts w:eastAsia="Times New Roman"/>
+              <w:lang w:val="en-GB"/>
+            </w:rPr>
+            <w:t xml:space="preserve"> E, Zeidler C, </w:t>
+          </w:r>
+          <w:r>
+            <w:rPr>
+              <w:rFonts w:eastAsia="Times New Roman"/>
+              <w:i/>
+              <w:iCs/>
+              <w:lang w:val="en-GB"/>
+            </w:rPr>
+            <w:t>et al.</w:t>
+          </w:r>
+          <w:r>
+            <w:rPr>
+              <w:rFonts w:eastAsia="Times New Roman"/>
+              <w:lang w:val="en-GB"/>
+            </w:rPr>
+            <w:t xml:space="preserve"> </w:t>
+          </w:r>
+          <w:r>
+            <w:rPr>
+              <w:rFonts w:eastAsia="Times New Roman"/>
+            </w:rPr>
+            <w:t xml:space="preserve">Tailoring the Cut-off Values of the Visual Analogue Scale and Numeric Rating Scale in Itch Assessment. </w:t>
           </w:r>
           <w:r>
             <w:rPr>
@@ -3968,21 +4396,9 @@
               <w:iCs/>
               <w:lang w:val="da-DK"/>
             </w:rPr>
-            <w:t>et al.</w:t>
-          </w:r>
-          <w:r>
-            <w:rPr>
-              <w:rFonts w:eastAsia="Times New Roman"/>
-              <w:lang w:val="da-DK"/>
-            </w:rPr>
-            <w:t xml:space="preserve"> </w:t>
-          </w:r>
-          <w:r>
-            <w:rPr>
-              <w:rFonts w:eastAsia="Times New Roman"/>
-            </w:rPr>
-            <w:t xml:space="preserve">Tailoring the Cut-off Values of the Visual Analogue Scale and Numeric Rating Scale in Itch Assessment. </w:t>
-          </w:r>
+            <w:t xml:space="preserve">Acta </w:t>
+          </w:r>
+          <w:proofErr w:type="spellStart"/>
           <w:r>
             <w:rPr>
               <w:rFonts w:eastAsia="Times New Roman"/>
@@ -3990,8 +4406,29 @@
               <w:iCs/>
               <w:lang w:val="da-DK"/>
             </w:rPr>
-            <w:t>Acta Dermato Venereologica</w:t>
-          </w:r>
+            <w:t>Dermato</w:t>
+          </w:r>
+          <w:proofErr w:type="spellEnd"/>
+          <w:r>
+            <w:rPr>
+              <w:rFonts w:eastAsia="Times New Roman"/>
+              <w:i/>
+              <w:iCs/>
+              <w:lang w:val="da-DK"/>
+            </w:rPr>
+            <w:t xml:space="preserve"> </w:t>
+          </w:r>
+          <w:proofErr w:type="spellStart"/>
+          <w:r>
+            <w:rPr>
+              <w:rFonts w:eastAsia="Times New Roman"/>
+              <w:i/>
+              <w:iCs/>
+              <w:lang w:val="da-DK"/>
+            </w:rPr>
+            <w:t>Venereologica</w:t>
+          </w:r>
+          <w:proofErr w:type="spellEnd"/>
           <w:r>
             <w:rPr>
               <w:rFonts w:eastAsia="Times New Roman"/>
@@ -4040,7 +4477,23 @@
               <w:lang w:val="da-DK"/>
             </w:rPr>
             <w:tab/>
-            <w:t xml:space="preserve">Phan N, Blome C, Fritz F, </w:t>
+            <w:t xml:space="preserve">Phan N, </w:t>
+          </w:r>
+          <w:proofErr w:type="spellStart"/>
+          <w:r>
+            <w:rPr>
+              <w:rFonts w:eastAsia="Times New Roman"/>
+              <w:lang w:val="da-DK"/>
+            </w:rPr>
+            <w:t>Blome</w:t>
+          </w:r>
+          <w:proofErr w:type="spellEnd"/>
+          <w:r>
+            <w:rPr>
+              <w:rFonts w:eastAsia="Times New Roman"/>
+              <w:lang w:val="da-DK"/>
+            </w:rPr>
+            <w:t xml:space="preserve"> C, Fritz F, </w:t>
           </w:r>
           <w:r>
             <w:rPr>
@@ -4078,8 +4531,39 @@
               <w:iCs/>
               <w:lang w:val="da-DK"/>
             </w:rPr>
-            <w:t>Acta Dermato Venereologica</w:t>
-          </w:r>
+            <w:t xml:space="preserve">Acta </w:t>
+          </w:r>
+          <w:proofErr w:type="spellStart"/>
+          <w:r>
+            <w:rPr>
+              <w:rFonts w:eastAsia="Times New Roman"/>
+              <w:i/>
+              <w:iCs/>
+              <w:lang w:val="da-DK"/>
+            </w:rPr>
+            <w:t>Dermato</w:t>
+          </w:r>
+          <w:proofErr w:type="spellEnd"/>
+          <w:r>
+            <w:rPr>
+              <w:rFonts w:eastAsia="Times New Roman"/>
+              <w:i/>
+              <w:iCs/>
+              <w:lang w:val="da-DK"/>
+            </w:rPr>
+            <w:t xml:space="preserve"> </w:t>
+          </w:r>
+          <w:proofErr w:type="spellStart"/>
+          <w:r>
+            <w:rPr>
+              <w:rFonts w:eastAsia="Times New Roman"/>
+              <w:i/>
+              <w:iCs/>
+              <w:lang w:val="da-DK"/>
+            </w:rPr>
+            <w:t>Venereologica</w:t>
+          </w:r>
+          <w:proofErr w:type="spellEnd"/>
           <w:r>
             <w:rPr>
               <w:rFonts w:eastAsia="Times New Roman"/>
@@ -4127,7 +4611,54 @@
               <w:lang w:val="da-DK"/>
             </w:rPr>
             <w:tab/>
-            <w:t xml:space="preserve">Furue M, Ebata T, Ikoma A, </w:t>
+          </w:r>
+          <w:proofErr w:type="spellStart"/>
+          <w:r>
+            <w:rPr>
+              <w:rFonts w:eastAsia="Times New Roman"/>
+              <w:lang w:val="da-DK"/>
+            </w:rPr>
+            <w:t>Furue</w:t>
+          </w:r>
+          <w:proofErr w:type="spellEnd"/>
+          <w:r>
+            <w:rPr>
+              <w:rFonts w:eastAsia="Times New Roman"/>
+              <w:lang w:val="da-DK"/>
+            </w:rPr>
+            <w:t xml:space="preserve"> M, </w:t>
+          </w:r>
+          <w:proofErr w:type="spellStart"/>
+          <w:r>
+            <w:rPr>
+              <w:rFonts w:eastAsia="Times New Roman"/>
+              <w:lang w:val="da-DK"/>
+            </w:rPr>
+            <w:t>Ebata</w:t>
+          </w:r>
+          <w:proofErr w:type="spellEnd"/>
+          <w:r>
+            <w:rPr>
+              <w:rFonts w:eastAsia="Times New Roman"/>
+              <w:lang w:val="da-DK"/>
+            </w:rPr>
+            <w:t xml:space="preserve"> T, </w:t>
+          </w:r>
+          <w:proofErr w:type="spellStart"/>
+          <w:r>
+            <w:rPr>
+              <w:rFonts w:eastAsia="Times New Roman"/>
+              <w:lang w:val="da-DK"/>
+            </w:rPr>
+            <w:t>Ikoma</w:t>
+          </w:r>
+          <w:proofErr w:type="spellEnd"/>
+          <w:r>
+            <w:rPr>
+              <w:rFonts w:eastAsia="Times New Roman"/>
+              <w:lang w:val="da-DK"/>
+            </w:rPr>
+            <w:t xml:space="preserve"> A, </w:t>
           </w:r>
           <w:r>
             <w:rPr>
@@ -4157,8 +4688,36 @@
               <w:i/>
               <w:iCs/>
             </w:rPr>
-            <w:t>Acta Dermato Venereologica</w:t>
-          </w:r>
+            <w:t xml:space="preserve">Acta </w:t>
+          </w:r>
+          <w:proofErr w:type="spellStart"/>
+          <w:r>
+            <w:rPr>
+              <w:rFonts w:eastAsia="Times New Roman"/>
+              <w:i/>
+              <w:iCs/>
+            </w:rPr>
+            <w:t>Dermato</w:t>
+          </w:r>
+          <w:proofErr w:type="spellEnd"/>
+          <w:r>
+            <w:rPr>
+              <w:rFonts w:eastAsia="Times New Roman"/>
+              <w:i/>
+              <w:iCs/>
+            </w:rPr>
+            <w:t xml:space="preserve"> </w:t>
+          </w:r>
+          <w:proofErr w:type="spellStart"/>
+          <w:r>
+            <w:rPr>
+              <w:rFonts w:eastAsia="Times New Roman"/>
+              <w:i/>
+              <w:iCs/>
+            </w:rPr>
+            <w:t>Venereologica</w:t>
+          </w:r>
+          <w:proofErr w:type="spellEnd"/>
           <w:r>
             <w:rPr>
               <w:rFonts w:eastAsia="Times New Roman"/>
@@ -4209,7 +4768,25 @@
               <w:i/>
               <w:iCs/>
             </w:rPr>
-            <w:t>J Rehabil Med</w:t>
+            <w:t xml:space="preserve">J </w:t>
+          </w:r>
+          <w:proofErr w:type="spellStart"/>
+          <w:r>
+            <w:rPr>
+              <w:rFonts w:eastAsia="Times New Roman"/>
+              <w:i/>
+              <w:iCs/>
+            </w:rPr>
+            <w:t>Rehabil</w:t>
+          </w:r>
+          <w:proofErr w:type="spellEnd"/>
+          <w:r>
+            <w:rPr>
+              <w:rFonts w:eastAsia="Times New Roman"/>
+              <w:i/>
+              <w:iCs/>
+            </w:rPr>
+            <w:t xml:space="preserve"> Med</w:t>
           </w:r>
           <w:r>
             <w:rPr>
@@ -4261,7 +4838,7 @@
 </file>
 
 <file path=word/endnotes.xml><?xml version="1.0" encoding="utf-8"?>
-<w:endnotes xmlns:wpc="http://schemas.microsoft.com/office/word/2010/wordprocessingCanvas" xmlns:cx="http://schemas.microsoft.com/office/drawing/2014/chartex" xmlns:cx1="http://schemas.microsoft.com/office/drawing/2015/9/8/chartex" xmlns:cx2="http://schemas.microsoft.com/office/drawing/2015/10/21/chartex" xmlns:cx3="http://schemas.microsoft.com/office/drawing/2016/5/9/chartex" xmlns:cx4="http://schemas.microsoft.com/office/drawing/2016/5/10/chartex" xmlns:cx5="http://schemas.microsoft.com/office/drawing/2016/5/11/chartex" xmlns:cx6="http://schemas.microsoft.com/office/drawing/2016/5/12/chartex" xmlns:cx7="http://schemas.microsoft.com/office/drawing/2016/5/13/chartex" xmlns:cx8="http://schemas.microsoft.com/office/drawing/2016/5/14/chartex" xmlns:mc="http://schemas.openxmlformats.org/markup-compatibility/2006" xmlns:aink="http://schemas.microsoft.com/office/drawing/2016/ink" xmlns:am3d="http://schemas.microsoft.com/office/drawing/2017/model3d" xmlns:o="urn:schemas-microsoft-com:office:office" xmlns:oel="http://schemas.microsoft.com/office/2019/extlst" xmlns:r="http://schemas.openxmlformats.org/officeDocument/2006/relationships" xmlns:m="http://schemas.openxmlformats.org/officeDocument/2006/math" xmlns:v="urn:schemas-microsoft-com:vml" xmlns:wp14="http://schemas.microsoft.com/office/word/2010/wordprocessingDrawing" xmlns:wp="http://schemas.openxmlformats.org/drawingml/2006/wordprocessingDrawing" xmlns:w10="urn:schemas-microsoft-com:office:word" xmlns:w="http://schemas.openxmlformats.org/wordprocessingml/2006/main" xmlns:w14="http://schemas.microsoft.com/office/word/2010/wordml" xmlns:w15="http://schemas.microsoft.com/office/word/2012/wordml" xmlns:w16cex="http://schemas.microsoft.com/office/word/2018/wordml/cex" xmlns:w16cid="http://schemas.microsoft.com/office/word/2016/wordml/cid" xmlns:w16="http://schemas.microsoft.com/office/word/2018/wordml" xmlns:w16sdtdh="http://schemas.microsoft.com/office/word/2020/wordml/sdtdatahash" xmlns:w16se="http://schemas.microsoft.com/office/word/2015/wordml/symex" xmlns:wpg="http://schemas.microsoft.com/office/word/2010/wordprocessingGroup" xmlns:wpi="http://schemas.microsoft.com/office/word/2010/wordprocessingInk" xmlns:wne="http://schemas.microsoft.com/office/word/2006/wordml" xmlns:wps="http://schemas.microsoft.com/office/word/2010/wordprocessingShape" mc:Ignorable="w14 w15 w16se w16cid w16 w16cex w16sdtdh wp14">
+<w:endnotes xmlns:wpc="http://schemas.microsoft.com/office/word/2010/wordprocessingCanvas" xmlns:cx="http://schemas.microsoft.com/office/drawing/2014/chartex" xmlns:cx1="http://schemas.microsoft.com/office/drawing/2015/9/8/chartex" xmlns:cx2="http://schemas.microsoft.com/office/drawing/2015/10/21/chartex" xmlns:cx3="http://schemas.microsoft.com/office/drawing/2016/5/9/chartex" xmlns:cx4="http://schemas.microsoft.com/office/drawing/2016/5/10/chartex" xmlns:cx5="http://schemas.microsoft.com/office/drawing/2016/5/11/chartex" xmlns:cx6="http://schemas.microsoft.com/office/drawing/2016/5/12/chartex" xmlns:cx7="http://schemas.microsoft.com/office/drawing/2016/5/13/chartex" xmlns:cx8="http://schemas.microsoft.com/office/drawing/2016/5/14/chartex" xmlns:mc="http://schemas.openxmlformats.org/markup-compatibility/2006" xmlns:aink="http://schemas.microsoft.com/office/drawing/2016/ink" xmlns:am3d="http://schemas.microsoft.com/office/drawing/2017/model3d" xmlns:o="urn:schemas-microsoft-com:office:office" xmlns:oel="http://schemas.microsoft.com/office/2019/extlst" xmlns:r="http://schemas.openxmlformats.org/officeDocument/2006/relationships" xmlns:m="http://schemas.openxmlformats.org/officeDocument/2006/math" xmlns:v="urn:schemas-microsoft-com:vml" xmlns:wp14="http://schemas.microsoft.com/office/word/2010/wordprocessingDrawing" xmlns:wp="http://schemas.openxmlformats.org/drawingml/2006/wordprocessingDrawing" xmlns:w10="urn:schemas-microsoft-com:office:word" xmlns:w="http://schemas.openxmlformats.org/wordprocessingml/2006/main" xmlns:w14="http://schemas.microsoft.com/office/word/2010/wordml" xmlns:w15="http://schemas.microsoft.com/office/word/2012/wordml" xmlns:w16cex="http://schemas.microsoft.com/office/word/2018/wordml/cex" xmlns:w16cid="http://schemas.microsoft.com/office/word/2016/wordml/cid" xmlns:w16="http://schemas.microsoft.com/office/word/2018/wordml" xmlns:w16du="http://schemas.microsoft.com/office/word/2023/wordml/word16du" xmlns:w16sdtdh="http://schemas.microsoft.com/office/word/2020/wordml/sdtdatahash" xmlns:w16se="http://schemas.microsoft.com/office/word/2015/wordml/symex" xmlns:wpg="http://schemas.microsoft.com/office/word/2010/wordprocessingGroup" xmlns:wpi="http://schemas.microsoft.com/office/word/2010/wordprocessingInk" xmlns:wne="http://schemas.microsoft.com/office/word/2006/wordml" xmlns:wps="http://schemas.microsoft.com/office/word/2010/wordprocessingShape" mc:Ignorable="w14 w15 w16se w16cid w16 w16cex w16sdtdh w16du wp14">
   <w:endnote w:type="separator" w:id="-1">
     <w:p>
       <w:pPr>
@@ -4286,7 +4863,7 @@
 </file>
 
 <file path=word/footer1.xml><?xml version="1.0" encoding="utf-8"?>
-<w:ftr xmlns:wpc="http://schemas.microsoft.com/office/word/2010/wordprocessingCanvas" xmlns:cx="http://schemas.microsoft.com/office/drawing/2014/chartex" xmlns:cx1="http://schemas.microsoft.com/office/drawing/2015/9/8/chartex" xmlns:cx2="http://schemas.microsoft.com/office/drawing/2015/10/21/chartex" xmlns:cx3="http://schemas.microsoft.com/office/drawing/2016/5/9/chartex" xmlns:cx4="http://schemas.microsoft.com/office/drawing/2016/5/10/chartex" xmlns:cx5="http://schemas.microsoft.com/office/drawing/2016/5/11/chartex" xmlns:cx6="http://schemas.microsoft.com/office/drawing/2016/5/12/chartex" xmlns:cx7="http://schemas.microsoft.com/office/drawing/2016/5/13/chartex" xmlns:cx8="http://schemas.microsoft.com/office/drawing/2016/5/14/chartex" xmlns:mc="http://schemas.openxmlformats.org/markup-compatibility/2006" xmlns:aink="http://schemas.microsoft.com/office/drawing/2016/ink" xmlns:am3d="http://schemas.microsoft.com/office/drawing/2017/model3d" xmlns:o="urn:schemas-microsoft-com:office:office" xmlns:oel="http://schemas.microsoft.com/office/2019/extlst" xmlns:r="http://schemas.openxmlformats.org/officeDocument/2006/relationships" xmlns:m="http://schemas.openxmlformats.org/officeDocument/2006/math" xmlns:v="urn:schemas-microsoft-com:vml" xmlns:wp14="http://schemas.microsoft.com/office/word/2010/wordprocessingDrawing" xmlns:wp="http://schemas.openxmlformats.org/drawingml/2006/wordprocessingDrawing" xmlns:w10="urn:schemas-microsoft-com:office:word" xmlns:w="http://schemas.openxmlformats.org/wordprocessingml/2006/main" xmlns:w14="http://schemas.microsoft.com/office/word/2010/wordml" xmlns:w15="http://schemas.microsoft.com/office/word/2012/wordml" xmlns:w16cex="http://schemas.microsoft.com/office/word/2018/wordml/cex" xmlns:w16cid="http://schemas.microsoft.com/office/word/2016/wordml/cid" xmlns:w16="http://schemas.microsoft.com/office/word/2018/wordml" xmlns:w16sdtdh="http://schemas.microsoft.com/office/word/2020/wordml/sdtdatahash" xmlns:w16se="http://schemas.microsoft.com/office/word/2015/wordml/symex" xmlns:wpg="http://schemas.microsoft.com/office/word/2010/wordprocessingGroup" xmlns:wpi="http://schemas.microsoft.com/office/word/2010/wordprocessingInk" xmlns:wne="http://schemas.microsoft.com/office/word/2006/wordml" xmlns:wps="http://schemas.microsoft.com/office/word/2010/wordprocessingShape" mc:Ignorable="w14 w15 w16se w16cid w16 w16cex w16sdtdh wp14">
+<w:ftr xmlns:wpc="http://schemas.microsoft.com/office/word/2010/wordprocessingCanvas" xmlns:cx="http://schemas.microsoft.com/office/drawing/2014/chartex" xmlns:cx1="http://schemas.microsoft.com/office/drawing/2015/9/8/chartex" xmlns:cx2="http://schemas.microsoft.com/office/drawing/2015/10/21/chartex" xmlns:cx3="http://schemas.microsoft.com/office/drawing/2016/5/9/chartex" xmlns:cx4="http://schemas.microsoft.com/office/drawing/2016/5/10/chartex" xmlns:cx5="http://schemas.microsoft.com/office/drawing/2016/5/11/chartex" xmlns:cx6="http://schemas.microsoft.com/office/drawing/2016/5/12/chartex" xmlns:cx7="http://schemas.microsoft.com/office/drawing/2016/5/13/chartex" xmlns:cx8="http://schemas.microsoft.com/office/drawing/2016/5/14/chartex" xmlns:mc="http://schemas.openxmlformats.org/markup-compatibility/2006" xmlns:aink="http://schemas.microsoft.com/office/drawing/2016/ink" xmlns:am3d="http://schemas.microsoft.com/office/drawing/2017/model3d" xmlns:o="urn:schemas-microsoft-com:office:office" xmlns:oel="http://schemas.microsoft.com/office/2019/extlst" xmlns:r="http://schemas.openxmlformats.org/officeDocument/2006/relationships" xmlns:m="http://schemas.openxmlformats.org/officeDocument/2006/math" xmlns:v="urn:schemas-microsoft-com:vml" xmlns:wp14="http://schemas.microsoft.com/office/word/2010/wordprocessingDrawing" xmlns:wp="http://schemas.openxmlformats.org/drawingml/2006/wordprocessingDrawing" xmlns:w10="urn:schemas-microsoft-com:office:word" xmlns:w="http://schemas.openxmlformats.org/wordprocessingml/2006/main" xmlns:w14="http://schemas.microsoft.com/office/word/2010/wordml" xmlns:w15="http://schemas.microsoft.com/office/word/2012/wordml" xmlns:w16cex="http://schemas.microsoft.com/office/word/2018/wordml/cex" xmlns:w16cid="http://schemas.microsoft.com/office/word/2016/wordml/cid" xmlns:w16="http://schemas.microsoft.com/office/word/2018/wordml" xmlns:w16du="http://schemas.microsoft.com/office/word/2023/wordml/word16du" xmlns:w16sdtdh="http://schemas.microsoft.com/office/word/2020/wordml/sdtdatahash" xmlns:w16se="http://schemas.microsoft.com/office/word/2015/wordml/symex" xmlns:wpg="http://schemas.microsoft.com/office/word/2010/wordprocessingGroup" xmlns:wpi="http://schemas.microsoft.com/office/word/2010/wordprocessingInk" xmlns:wne="http://schemas.microsoft.com/office/word/2006/wordml" xmlns:wps="http://schemas.microsoft.com/office/word/2010/wordprocessingShape" mc:Ignorable="w14 w15 w16se w16cid w16 w16cex w16sdtdh w16du wp14">
   <w:p>
     <w:pPr>
       <w:pStyle w:val="Footer"/>
@@ -4380,7 +4957,7 @@
 </file>
 
 <file path=word/footnotes.xml><?xml version="1.0" encoding="utf-8"?>
-<w:footnotes xmlns:wpc="http://schemas.microsoft.com/office/word/2010/wordprocessingCanvas" xmlns:cx="http://schemas.microsoft.com/office/drawing/2014/chartex" xmlns:cx1="http://schemas.microsoft.com/office/drawing/2015/9/8/chartex" xmlns:cx2="http://schemas.microsoft.com/office/drawing/2015/10/21/chartex" xmlns:cx3="http://schemas.microsoft.com/office/drawing/2016/5/9/chartex" xmlns:cx4="http://schemas.microsoft.com/office/drawing/2016/5/10/chartex" xmlns:cx5="http://schemas.microsoft.com/office/drawing/2016/5/11/chartex" xmlns:cx6="http://schemas.microsoft.com/office/drawing/2016/5/12/chartex" xmlns:cx7="http://schemas.microsoft.com/office/drawing/2016/5/13/chartex" xmlns:cx8="http://schemas.microsoft.com/office/drawing/2016/5/14/chartex" xmlns:mc="http://schemas.openxmlformats.org/markup-compatibility/2006" xmlns:aink="http://schemas.microsoft.com/office/drawing/2016/ink" xmlns:am3d="http://schemas.microsoft.com/office/drawing/2017/model3d" xmlns:o="urn:schemas-microsoft-com:office:office" xmlns:oel="http://schemas.microsoft.com/office/2019/extlst" xmlns:r="http://schemas.openxmlformats.org/officeDocument/2006/relationships" xmlns:m="http://schemas.openxmlformats.org/officeDocument/2006/math" xmlns:v="urn:schemas-microsoft-com:vml" xmlns:wp14="http://schemas.microsoft.com/office/word/2010/wordprocessingDrawing" xmlns:wp="http://schemas.openxmlformats.org/drawingml/2006/wordprocessingDrawing" xmlns:w10="urn:schemas-microsoft-com:office:word" xmlns:w="http://schemas.openxmlformats.org/wordprocessingml/2006/main" xmlns:w14="http://schemas.microsoft.com/office/word/2010/wordml" xmlns:w15="http://schemas.microsoft.com/office/word/2012/wordml" xmlns:w16cex="http://schemas.microsoft.com/office/word/2018/wordml/cex" xmlns:w16cid="http://schemas.microsoft.com/office/word/2016/wordml/cid" xmlns:w16="http://schemas.microsoft.com/office/word/2018/wordml" xmlns:w16sdtdh="http://schemas.microsoft.com/office/word/2020/wordml/sdtdatahash" xmlns:w16se="http://schemas.microsoft.com/office/word/2015/wordml/symex" xmlns:wpg="http://schemas.microsoft.com/office/word/2010/wordprocessingGroup" xmlns:wpi="http://schemas.microsoft.com/office/word/2010/wordprocessingInk" xmlns:wne="http://schemas.microsoft.com/office/word/2006/wordml" xmlns:wps="http://schemas.microsoft.com/office/word/2010/wordprocessingShape" mc:Ignorable="w14 w15 w16se w16cid w16 w16cex w16sdtdh wp14">
+<w:footnotes xmlns:wpc="http://schemas.microsoft.com/office/word/2010/wordprocessingCanvas" xmlns:cx="http://schemas.microsoft.com/office/drawing/2014/chartex" xmlns:cx1="http://schemas.microsoft.com/office/drawing/2015/9/8/chartex" xmlns:cx2="http://schemas.microsoft.com/office/drawing/2015/10/21/chartex" xmlns:cx3="http://schemas.microsoft.com/office/drawing/2016/5/9/chartex" xmlns:cx4="http://schemas.microsoft.com/office/drawing/2016/5/10/chartex" xmlns:cx5="http://schemas.microsoft.com/office/drawing/2016/5/11/chartex" xmlns:cx6="http://schemas.microsoft.com/office/drawing/2016/5/12/chartex" xmlns:cx7="http://schemas.microsoft.com/office/drawing/2016/5/13/chartex" xmlns:cx8="http://schemas.microsoft.com/office/drawing/2016/5/14/chartex" xmlns:mc="http://schemas.openxmlformats.org/markup-compatibility/2006" xmlns:aink="http://schemas.microsoft.com/office/drawing/2016/ink" xmlns:am3d="http://schemas.microsoft.com/office/drawing/2017/model3d" xmlns:o="urn:schemas-microsoft-com:office:office" xmlns:oel="http://schemas.microsoft.com/office/2019/extlst" xmlns:r="http://schemas.openxmlformats.org/officeDocument/2006/relationships" xmlns:m="http://schemas.openxmlformats.org/officeDocument/2006/math" xmlns:v="urn:schemas-microsoft-com:vml" xmlns:wp14="http://schemas.microsoft.com/office/word/2010/wordprocessingDrawing" xmlns:wp="http://schemas.openxmlformats.org/drawingml/2006/wordprocessingDrawing" xmlns:w10="urn:schemas-microsoft-com:office:word" xmlns:w="http://schemas.openxmlformats.org/wordprocessingml/2006/main" xmlns:w14="http://schemas.microsoft.com/office/word/2010/wordml" xmlns:w15="http://schemas.microsoft.com/office/word/2012/wordml" xmlns:w16cex="http://schemas.microsoft.com/office/word/2018/wordml/cex" xmlns:w16cid="http://schemas.microsoft.com/office/word/2016/wordml/cid" xmlns:w16="http://schemas.microsoft.com/office/word/2018/wordml" xmlns:w16du="http://schemas.microsoft.com/office/word/2023/wordml/word16du" xmlns:w16sdtdh="http://schemas.microsoft.com/office/word/2020/wordml/sdtdatahash" xmlns:w16se="http://schemas.microsoft.com/office/word/2015/wordml/symex" xmlns:wpg="http://schemas.microsoft.com/office/word/2010/wordprocessingGroup" xmlns:wpi="http://schemas.microsoft.com/office/word/2010/wordprocessingInk" xmlns:wne="http://schemas.microsoft.com/office/word/2006/wordml" xmlns:wps="http://schemas.microsoft.com/office/word/2010/wordprocessingShape" mc:Ignorable="w14 w15 w16se w16cid w16 w16cex w16sdtdh w16du wp14">
   <w:footnote w:type="separator" w:id="-1">
     <w:p>
       <w:pPr>
@@ -4405,7 +4982,7 @@
 </file>
 
 <file path=word/header1.xml><?xml version="1.0" encoding="utf-8"?>
-<w:hdr xmlns:wpc="http://schemas.microsoft.com/office/word/2010/wordprocessingCanvas" xmlns:cx="http://schemas.microsoft.com/office/drawing/2014/chartex" xmlns:cx1="http://schemas.microsoft.com/office/drawing/2015/9/8/chartex" xmlns:cx2="http://schemas.microsoft.com/office/drawing/2015/10/21/chartex" xmlns:cx3="http://schemas.microsoft.com/office/drawing/2016/5/9/chartex" xmlns:cx4="http://schemas.microsoft.com/office/drawing/2016/5/10/chartex" xmlns:cx5="http://schemas.microsoft.com/office/drawing/2016/5/11/chartex" xmlns:cx6="http://schemas.microsoft.com/office/drawing/2016/5/12/chartex" xmlns:cx7="http://schemas.microsoft.com/office/drawing/2016/5/13/chartex" xmlns:cx8="http://schemas.microsoft.com/office/drawing/2016/5/14/chartex" xmlns:mc="http://schemas.openxmlformats.org/markup-compatibility/2006" xmlns:aink="http://schemas.microsoft.com/office/drawing/2016/ink" xmlns:am3d="http://schemas.microsoft.com/office/drawing/2017/model3d" xmlns:o="urn:schemas-microsoft-com:office:office" xmlns:oel="http://schemas.microsoft.com/office/2019/extlst" xmlns:r="http://schemas.openxmlformats.org/officeDocument/2006/relationships" xmlns:m="http://schemas.openxmlformats.org/officeDocument/2006/math" xmlns:v="urn:schemas-microsoft-com:vml" xmlns:wp14="http://schemas.microsoft.com/office/word/2010/wordprocessingDrawing" xmlns:wp="http://schemas.openxmlformats.org/drawingml/2006/wordprocessingDrawing" xmlns:w10="urn:schemas-microsoft-com:office:word" xmlns:w="http://schemas.openxmlformats.org/wordprocessingml/2006/main" xmlns:w14="http://schemas.microsoft.com/office/word/2010/wordml" xmlns:w15="http://schemas.microsoft.com/office/word/2012/wordml" xmlns:w16cex="http://schemas.microsoft.com/office/word/2018/wordml/cex" xmlns:w16cid="http://schemas.microsoft.com/office/word/2016/wordml/cid" xmlns:w16="http://schemas.microsoft.com/office/word/2018/wordml" xmlns:w16sdtdh="http://schemas.microsoft.com/office/word/2020/wordml/sdtdatahash" xmlns:w16se="http://schemas.microsoft.com/office/word/2015/wordml/symex" xmlns:wpg="http://schemas.microsoft.com/office/word/2010/wordprocessingGroup" xmlns:wpi="http://schemas.microsoft.com/office/word/2010/wordprocessingInk" xmlns:wne="http://schemas.microsoft.com/office/word/2006/wordml" xmlns:wps="http://schemas.microsoft.com/office/word/2010/wordprocessingShape" mc:Ignorable="w14 w15 w16se w16cid w16 w16cex w16sdtdh wp14">
+<w:hdr xmlns:wpc="http://schemas.microsoft.com/office/word/2010/wordprocessingCanvas" xmlns:cx="http://schemas.microsoft.com/office/drawing/2014/chartex" xmlns:cx1="http://schemas.microsoft.com/office/drawing/2015/9/8/chartex" xmlns:cx2="http://schemas.microsoft.com/office/drawing/2015/10/21/chartex" xmlns:cx3="http://schemas.microsoft.com/office/drawing/2016/5/9/chartex" xmlns:cx4="http://schemas.microsoft.com/office/drawing/2016/5/10/chartex" xmlns:cx5="http://schemas.microsoft.com/office/drawing/2016/5/11/chartex" xmlns:cx6="http://schemas.microsoft.com/office/drawing/2016/5/12/chartex" xmlns:cx7="http://schemas.microsoft.com/office/drawing/2016/5/13/chartex" xmlns:cx8="http://schemas.microsoft.com/office/drawing/2016/5/14/chartex" xmlns:mc="http://schemas.openxmlformats.org/markup-compatibility/2006" xmlns:aink="http://schemas.microsoft.com/office/drawing/2016/ink" xmlns:am3d="http://schemas.microsoft.com/office/drawing/2017/model3d" xmlns:o="urn:schemas-microsoft-com:office:office" xmlns:oel="http://schemas.microsoft.com/office/2019/extlst" xmlns:r="http://schemas.openxmlformats.org/officeDocument/2006/relationships" xmlns:m="http://schemas.openxmlformats.org/officeDocument/2006/math" xmlns:v="urn:schemas-microsoft-com:vml" xmlns:wp14="http://schemas.microsoft.com/office/word/2010/wordprocessingDrawing" xmlns:wp="http://schemas.openxmlformats.org/drawingml/2006/wordprocessingDrawing" xmlns:w10="urn:schemas-microsoft-com:office:word" xmlns:w="http://schemas.openxmlformats.org/wordprocessingml/2006/main" xmlns:w14="http://schemas.microsoft.com/office/word/2010/wordml" xmlns:w15="http://schemas.microsoft.com/office/word/2012/wordml" xmlns:w16cex="http://schemas.microsoft.com/office/word/2018/wordml/cex" xmlns:w16cid="http://schemas.microsoft.com/office/word/2016/wordml/cid" xmlns:w16="http://schemas.microsoft.com/office/word/2018/wordml" xmlns:w16du="http://schemas.microsoft.com/office/word/2023/wordml/word16du" xmlns:w16sdtdh="http://schemas.microsoft.com/office/word/2020/wordml/sdtdatahash" xmlns:w16se="http://schemas.microsoft.com/office/word/2015/wordml/symex" xmlns:wpg="http://schemas.microsoft.com/office/word/2010/wordprocessingGroup" xmlns:wpi="http://schemas.microsoft.com/office/word/2010/wordprocessingInk" xmlns:wne="http://schemas.microsoft.com/office/word/2006/wordml" xmlns:wps="http://schemas.microsoft.com/office/word/2010/wordprocessingShape" mc:Ignorable="w14 w15 w16se w16cid w16 w16cex w16sdtdh w16du wp14">
   <w:tbl>
     <w:tblPr>
       <w:tblStyle w:val="TableGrid"/>
@@ -4511,7 +5088,7 @@
 </file>
 
 <file path=word/numbering.xml><?xml version="1.0" encoding="utf-8"?>
-<w:numbering xmlns:wpc="http://schemas.microsoft.com/office/word/2010/wordprocessingCanvas" xmlns:cx="http://schemas.microsoft.com/office/drawing/2014/chartex" xmlns:cx1="http://schemas.microsoft.com/office/drawing/2015/9/8/chartex" xmlns:cx2="http://schemas.microsoft.com/office/drawing/2015/10/21/chartex" xmlns:cx3="http://schemas.microsoft.com/office/drawing/2016/5/9/chartex" xmlns:cx4="http://schemas.microsoft.com/office/drawing/2016/5/10/chartex" xmlns:cx5="http://schemas.microsoft.com/office/drawing/2016/5/11/chartex" xmlns:cx6="http://schemas.microsoft.com/office/drawing/2016/5/12/chartex" xmlns:cx7="http://schemas.microsoft.com/office/drawing/2016/5/13/chartex" xmlns:cx8="http://schemas.microsoft.com/office/drawing/2016/5/14/chartex" xmlns:mc="http://schemas.openxmlformats.org/markup-compatibility/2006" xmlns:aink="http://schemas.microsoft.com/office/drawing/2016/ink" xmlns:am3d="http://schemas.microsoft.com/office/drawing/2017/model3d" xmlns:o="urn:schemas-microsoft-com:office:office" xmlns:oel="http://schemas.microsoft.com/office/2019/extlst" xmlns:r="http://schemas.openxmlformats.org/officeDocument/2006/relationships" xmlns:m="http://schemas.openxmlformats.org/officeDocument/2006/math" xmlns:v="urn:schemas-microsoft-com:vml" xmlns:wp14="http://schemas.microsoft.com/office/word/2010/wordprocessingDrawing" xmlns:wp="http://schemas.openxmlformats.org/drawingml/2006/wordprocessingDrawing" xmlns:w10="urn:schemas-microsoft-com:office:word" xmlns:w="http://schemas.openxmlformats.org/wordprocessingml/2006/main" xmlns:w14="http://schemas.microsoft.com/office/word/2010/wordml" xmlns:w15="http://schemas.microsoft.com/office/word/2012/wordml" xmlns:w16cex="http://schemas.microsoft.com/office/word/2018/wordml/cex" xmlns:w16cid="http://schemas.microsoft.com/office/word/2016/wordml/cid" xmlns:w16="http://schemas.microsoft.com/office/word/2018/wordml" xmlns:w16sdtdh="http://schemas.microsoft.com/office/word/2020/wordml/sdtdatahash" xmlns:w16se="http://schemas.microsoft.com/office/word/2015/wordml/symex" xmlns:wpg="http://schemas.microsoft.com/office/word/2010/wordprocessingGroup" xmlns:wpi="http://schemas.microsoft.com/office/word/2010/wordprocessingInk" xmlns:wne="http://schemas.microsoft.com/office/word/2006/wordml" xmlns:wps="http://schemas.microsoft.com/office/word/2010/wordprocessingShape" mc:Ignorable="w14 w15 w16se w16cid w16 w16cex w16sdtdh wp14">
+<w:numbering xmlns:wpc="http://schemas.microsoft.com/office/word/2010/wordprocessingCanvas" xmlns:cx="http://schemas.microsoft.com/office/drawing/2014/chartex" xmlns:cx1="http://schemas.microsoft.com/office/drawing/2015/9/8/chartex" xmlns:cx2="http://schemas.microsoft.com/office/drawing/2015/10/21/chartex" xmlns:cx3="http://schemas.microsoft.com/office/drawing/2016/5/9/chartex" xmlns:cx4="http://schemas.microsoft.com/office/drawing/2016/5/10/chartex" xmlns:cx5="http://schemas.microsoft.com/office/drawing/2016/5/11/chartex" xmlns:cx6="http://schemas.microsoft.com/office/drawing/2016/5/12/chartex" xmlns:cx7="http://schemas.microsoft.com/office/drawing/2016/5/13/chartex" xmlns:cx8="http://schemas.microsoft.com/office/drawing/2016/5/14/chartex" xmlns:mc="http://schemas.openxmlformats.org/markup-compatibility/2006" xmlns:aink="http://schemas.microsoft.com/office/drawing/2016/ink" xmlns:am3d="http://schemas.microsoft.com/office/drawing/2017/model3d" xmlns:o="urn:schemas-microsoft-com:office:office" xmlns:oel="http://schemas.microsoft.com/office/2019/extlst" xmlns:r="http://schemas.openxmlformats.org/officeDocument/2006/relationships" xmlns:m="http://schemas.openxmlformats.org/officeDocument/2006/math" xmlns:v="urn:schemas-microsoft-com:vml" xmlns:wp14="http://schemas.microsoft.com/office/word/2010/wordprocessingDrawing" xmlns:wp="http://schemas.openxmlformats.org/drawingml/2006/wordprocessingDrawing" xmlns:w10="urn:schemas-microsoft-com:office:word" xmlns:w="http://schemas.openxmlformats.org/wordprocessingml/2006/main" xmlns:w14="http://schemas.microsoft.com/office/word/2010/wordml" xmlns:w15="http://schemas.microsoft.com/office/word/2012/wordml" xmlns:w16cex="http://schemas.microsoft.com/office/word/2018/wordml/cex" xmlns:w16cid="http://schemas.microsoft.com/office/word/2016/wordml/cid" xmlns:w16="http://schemas.microsoft.com/office/word/2018/wordml" xmlns:w16du="http://schemas.microsoft.com/office/word/2023/wordml/word16du" xmlns:w16sdtdh="http://schemas.microsoft.com/office/word/2020/wordml/sdtdatahash" xmlns:w16se="http://schemas.microsoft.com/office/word/2015/wordml/symex" xmlns:wpg="http://schemas.microsoft.com/office/word/2010/wordprocessingGroup" xmlns:wpi="http://schemas.microsoft.com/office/word/2010/wordprocessingInk" xmlns:wne="http://schemas.microsoft.com/office/word/2006/wordml" xmlns:wps="http://schemas.microsoft.com/office/word/2010/wordprocessingShape" mc:Ignorable="w14 w15 w16se w16cid w16 w16cex w16sdtdh w16du wp14">
   <w:abstractNum w:abstractNumId="0" w15:restartNumberingAfterBreak="0">
     <w:nsid w:val="02FE7E4E"/>
     <w:multiLevelType w:val="hybridMultilevel"/>
@@ -6766,7 +7343,7 @@
 </file>
 
 <file path=word/styles.xml><?xml version="1.0" encoding="utf-8"?>
-<w:styles xmlns:mc="http://schemas.openxmlformats.org/markup-compatibility/2006" xmlns:r="http://schemas.openxmlformats.org/officeDocument/2006/relationships" xmlns:w="http://schemas.openxmlformats.org/wordprocessingml/2006/main" xmlns:w14="http://schemas.microsoft.com/office/word/2010/wordml" xmlns:w15="http://schemas.microsoft.com/office/word/2012/wordml" xmlns:w16cex="http://schemas.microsoft.com/office/word/2018/wordml/cex" xmlns:w16cid="http://schemas.microsoft.com/office/word/2016/wordml/cid" xmlns:w16="http://schemas.microsoft.com/office/word/2018/wordml" xmlns:w16sdtdh="http://schemas.microsoft.com/office/word/2020/wordml/sdtdatahash" xmlns:w16se="http://schemas.microsoft.com/office/word/2015/wordml/symex" mc:Ignorable="w14 w15 w16se w16cid w16 w16cex w16sdtdh">
+<w:styles xmlns:mc="http://schemas.openxmlformats.org/markup-compatibility/2006" xmlns:r="http://schemas.openxmlformats.org/officeDocument/2006/relationships" xmlns:w="http://schemas.openxmlformats.org/wordprocessingml/2006/main" xmlns:w14="http://schemas.microsoft.com/office/word/2010/wordml" xmlns:w15="http://schemas.microsoft.com/office/word/2012/wordml" xmlns:w16cex="http://schemas.microsoft.com/office/word/2018/wordml/cex" xmlns:w16cid="http://schemas.microsoft.com/office/word/2016/wordml/cid" xmlns:w16="http://schemas.microsoft.com/office/word/2018/wordml" xmlns:w16du="http://schemas.microsoft.com/office/word/2023/wordml/word16du" xmlns:w16sdtdh="http://schemas.microsoft.com/office/word/2020/wordml/sdtdatahash" xmlns:w16se="http://schemas.microsoft.com/office/word/2015/wordml/symex" mc:Ignorable="w14 w15 w16se w16cid w16 w16cex w16sdtdh w16du">
   <w:docDefaults>
     <w:rPrDefault>
       <w:rPr>
@@ -7379,6 +7956,7 @@
   <w:style w:type="character" w:default="1" w:styleId="DefaultParagraphFont">
     <w:name w:val="Default Paragraph Font"/>
     <w:uiPriority w:val="1"/>
+    <w:semiHidden/>
     <w:unhideWhenUsed/>
   </w:style>
   <w:style w:type="table" w:default="1" w:styleId="TableNormal">
@@ -7975,7 +8553,7 @@
 </file>
 
 <file path=word/glossary/document.xml><?xml version="1.0" encoding="utf-8"?>
-<w:glossaryDocument xmlns:wpc="http://schemas.microsoft.com/office/word/2010/wordprocessingCanvas" xmlns:cx="http://schemas.microsoft.com/office/drawing/2014/chartex" xmlns:cx1="http://schemas.microsoft.com/office/drawing/2015/9/8/chartex" xmlns:cx2="http://schemas.microsoft.com/office/drawing/2015/10/21/chartex" xmlns:cx3="http://schemas.microsoft.com/office/drawing/2016/5/9/chartex" xmlns:cx4="http://schemas.microsoft.com/office/drawing/2016/5/10/chartex" xmlns:cx5="http://schemas.microsoft.com/office/drawing/2016/5/11/chartex" xmlns:cx6="http://schemas.microsoft.com/office/drawing/2016/5/12/chartex" xmlns:cx7="http://schemas.microsoft.com/office/drawing/2016/5/13/chartex" xmlns:cx8="http://schemas.microsoft.com/office/drawing/2016/5/14/chartex" xmlns:mc="http://schemas.openxmlformats.org/markup-compatibility/2006" xmlns:aink="http://schemas.microsoft.com/office/drawing/2016/ink" xmlns:am3d="http://schemas.microsoft.com/office/drawing/2017/model3d" xmlns:o="urn:schemas-microsoft-com:office:office" xmlns:oel="http://schemas.microsoft.com/office/2019/extlst" xmlns:r="http://schemas.openxmlformats.org/officeDocument/2006/relationships" xmlns:m="http://schemas.openxmlformats.org/officeDocument/2006/math" xmlns:v="urn:schemas-microsoft-com:vml" xmlns:wp14="http://schemas.microsoft.com/office/word/2010/wordprocessingDrawing" xmlns:wp="http://schemas.openxmlformats.org/drawingml/2006/wordprocessingDrawing" xmlns:w10="urn:schemas-microsoft-com:office:word" xmlns:w="http://schemas.openxmlformats.org/wordprocessingml/2006/main" xmlns:w14="http://schemas.microsoft.com/office/word/2010/wordml" xmlns:w15="http://schemas.microsoft.com/office/word/2012/wordml" xmlns:w16cex="http://schemas.microsoft.com/office/word/2018/wordml/cex" xmlns:w16cid="http://schemas.microsoft.com/office/word/2016/wordml/cid" xmlns:w16="http://schemas.microsoft.com/office/word/2018/wordml" xmlns:w16sdtdh="http://schemas.microsoft.com/office/word/2020/wordml/sdtdatahash" xmlns:w16se="http://schemas.microsoft.com/office/word/2015/wordml/symex" xmlns:wpg="http://schemas.microsoft.com/office/word/2010/wordprocessingGroup" xmlns:wpi="http://schemas.microsoft.com/office/word/2010/wordprocessingInk" xmlns:wne="http://schemas.microsoft.com/office/word/2006/wordml" xmlns:wps="http://schemas.microsoft.com/office/word/2010/wordprocessingShape" mc:Ignorable="w14 w15 w16se w16cid w16 w16cex w16sdtdh wp14">
+<w:glossaryDocument xmlns:wpc="http://schemas.microsoft.com/office/word/2010/wordprocessingCanvas" xmlns:cx="http://schemas.microsoft.com/office/drawing/2014/chartex" xmlns:cx1="http://schemas.microsoft.com/office/drawing/2015/9/8/chartex" xmlns:cx2="http://schemas.microsoft.com/office/drawing/2015/10/21/chartex" xmlns:cx3="http://schemas.microsoft.com/office/drawing/2016/5/9/chartex" xmlns:cx4="http://schemas.microsoft.com/office/drawing/2016/5/10/chartex" xmlns:cx5="http://schemas.microsoft.com/office/drawing/2016/5/11/chartex" xmlns:cx6="http://schemas.microsoft.com/office/drawing/2016/5/12/chartex" xmlns:cx7="http://schemas.microsoft.com/office/drawing/2016/5/13/chartex" xmlns:cx8="http://schemas.microsoft.com/office/drawing/2016/5/14/chartex" xmlns:mc="http://schemas.openxmlformats.org/markup-compatibility/2006" xmlns:aink="http://schemas.microsoft.com/office/drawing/2016/ink" xmlns:am3d="http://schemas.microsoft.com/office/drawing/2017/model3d" xmlns:o="urn:schemas-microsoft-com:office:office" xmlns:oel="http://schemas.microsoft.com/office/2019/extlst" xmlns:r="http://schemas.openxmlformats.org/officeDocument/2006/relationships" xmlns:m="http://schemas.openxmlformats.org/officeDocument/2006/math" xmlns:v="urn:schemas-microsoft-com:vml" xmlns:wp14="http://schemas.microsoft.com/office/word/2010/wordprocessingDrawing" xmlns:wp="http://schemas.openxmlformats.org/drawingml/2006/wordprocessingDrawing" xmlns:w10="urn:schemas-microsoft-com:office:word" xmlns:w="http://schemas.openxmlformats.org/wordprocessingml/2006/main" xmlns:w14="http://schemas.microsoft.com/office/word/2010/wordml" xmlns:w15="http://schemas.microsoft.com/office/word/2012/wordml" xmlns:w16cex="http://schemas.microsoft.com/office/word/2018/wordml/cex" xmlns:w16cid="http://schemas.microsoft.com/office/word/2016/wordml/cid" xmlns:w16="http://schemas.microsoft.com/office/word/2018/wordml" xmlns:w16du="http://schemas.microsoft.com/office/word/2023/wordml/word16du" xmlns:w16sdtdh="http://schemas.microsoft.com/office/word/2020/wordml/sdtdatahash" xmlns:w16se="http://schemas.microsoft.com/office/word/2015/wordml/symex" xmlns:wpg="http://schemas.microsoft.com/office/word/2010/wordprocessingGroup" xmlns:wpi="http://schemas.microsoft.com/office/word/2010/wordprocessingInk" xmlns:wne="http://schemas.microsoft.com/office/word/2006/wordml" xmlns:wps="http://schemas.microsoft.com/office/word/2010/wordprocessingShape" mc:Ignorable="w14 w15 w16se w16cid w16 w16cex w16sdtdh w16du wp14">
   <w:docParts>
     <w:docPart>
       <w:docPartPr>
@@ -8037,7 +8615,7 @@
 </file>
 
 <file path=word/glossary/fontTable.xml><?xml version="1.0" encoding="utf-8"?>
-<w:fonts xmlns:mc="http://schemas.openxmlformats.org/markup-compatibility/2006" xmlns:r="http://schemas.openxmlformats.org/officeDocument/2006/relationships" xmlns:w="http://schemas.openxmlformats.org/wordprocessingml/2006/main" xmlns:w14="http://schemas.microsoft.com/office/word/2010/wordml" xmlns:w15="http://schemas.microsoft.com/office/word/2012/wordml" xmlns:w16cex="http://schemas.microsoft.com/office/word/2018/wordml/cex" xmlns:w16cid="http://schemas.microsoft.com/office/word/2016/wordml/cid" xmlns:w16="http://schemas.microsoft.com/office/word/2018/wordml" xmlns:w16sdtdh="http://schemas.microsoft.com/office/word/2020/wordml/sdtdatahash" xmlns:w16se="http://schemas.microsoft.com/office/word/2015/wordml/symex" mc:Ignorable="w14 w15 w16se w16cid w16 w16cex w16sdtdh">
+<w:fonts xmlns:mc="http://schemas.openxmlformats.org/markup-compatibility/2006" xmlns:r="http://schemas.openxmlformats.org/officeDocument/2006/relationships" xmlns:w="http://schemas.openxmlformats.org/wordprocessingml/2006/main" xmlns:w14="http://schemas.microsoft.com/office/word/2010/wordml" xmlns:w15="http://schemas.microsoft.com/office/word/2012/wordml" xmlns:w16cex="http://schemas.microsoft.com/office/word/2018/wordml/cex" xmlns:w16cid="http://schemas.microsoft.com/office/word/2016/wordml/cid" xmlns:w16="http://schemas.microsoft.com/office/word/2018/wordml" xmlns:w16du="http://schemas.microsoft.com/office/word/2023/wordml/word16du" xmlns:w16sdtdh="http://schemas.microsoft.com/office/word/2020/wordml/sdtdatahash" xmlns:w16se="http://schemas.microsoft.com/office/word/2015/wordml/symex" mc:Ignorable="w14 w15 w16se w16cid w16 w16cex w16sdtdh w16du">
   <w:font w:name="Times New Roman">
     <w:panose1 w:val="02020603050405020304"/>
     <w:charset w:val="00"/>
@@ -8071,14 +8649,14 @@
     <w:charset w:val="00"/>
     <w:family w:val="swiss"/>
     <w:pitch w:val="variable"/>
-    <w:sig w:usb0="E4002EFF" w:usb1="C000247B" w:usb2="00000009" w:usb3="00000000" w:csb0="000001FF" w:csb1="00000000"/>
+    <w:sig w:usb0="E4002EFF" w:usb1="C200247B" w:usb2="00000009" w:usb3="00000000" w:csb0="000001FF" w:csb1="00000000"/>
   </w:font>
   <w:font w:name="Calibri Light">
     <w:panose1 w:val="020F0302020204030204"/>
     <w:charset w:val="00"/>
     <w:family w:val="swiss"/>
     <w:pitch w:val="variable"/>
-    <w:sig w:usb0="E4002EFF" w:usb1="C000247B" w:usb2="00000009" w:usb3="00000000" w:csb0="000001FF" w:csb1="00000000"/>
+    <w:sig w:usb0="E4002EFF" w:usb1="C200247B" w:usb2="00000009" w:usb3="00000000" w:csb0="000001FF" w:csb1="00000000"/>
   </w:font>
   <w:font w:name="Frutiger">
     <w:altName w:val="Frutiger"/>
@@ -8095,11 +8673,23 @@
     <w:pitch w:val="variable"/>
     <w:sig w:usb0="600002F7" w:usb1="02000001" w:usb2="00000000" w:usb3="00000000" w:csb0="0000019F" w:csb1="00000000"/>
   </w:font>
+  <w:font w:name="Aptos">
+    <w:charset w:val="00"/>
+    <w:family w:val="swiss"/>
+    <w:pitch w:val="variable"/>
+    <w:sig w:usb0="20000287" w:usb1="00000003" w:usb2="00000000" w:usb3="00000000" w:csb0="0000019F" w:csb1="00000000"/>
+  </w:font>
+  <w:font w:name="Aptos Display">
+    <w:charset w:val="00"/>
+    <w:family w:val="swiss"/>
+    <w:pitch w:val="variable"/>
+    <w:sig w:usb0="20000287" w:usb1="00000003" w:usb2="00000000" w:usb3="00000000" w:csb0="0000019F" w:csb1="00000000"/>
+  </w:font>
 </w:fonts>
 </file>
 
 <file path=word/glossary/settings.xml><?xml version="1.0" encoding="utf-8"?>
-<w:settings xmlns:mc="http://schemas.openxmlformats.org/markup-compatibility/2006" xmlns:o="urn:schemas-microsoft-com:office:office" xmlns:r="http://schemas.openxmlformats.org/officeDocument/2006/relationships" xmlns:m="http://schemas.openxmlformats.org/officeDocument/2006/math" xmlns:v="urn:schemas-microsoft-com:vml" xmlns:w10="urn:schemas-microsoft-com:office:word" xmlns:w="http://schemas.openxmlformats.org/wordprocessingml/2006/main" xmlns:w14="http://schemas.microsoft.com/office/word/2010/wordml" xmlns:w15="http://schemas.microsoft.com/office/word/2012/wordml" xmlns:w16cex="http://schemas.microsoft.com/office/word/2018/wordml/cex" xmlns:w16cid="http://schemas.microsoft.com/office/word/2016/wordml/cid" xmlns:w16="http://schemas.microsoft.com/office/word/2018/wordml" xmlns:w16sdtdh="http://schemas.microsoft.com/office/word/2020/wordml/sdtdatahash" xmlns:w16se="http://schemas.microsoft.com/office/word/2015/wordml/symex" xmlns:sl="http://schemas.openxmlformats.org/schemaLibrary/2006/main" mc:Ignorable="w14 w15 w16se w16cid w16 w16cex w16sdtdh">
+<w:settings xmlns:mc="http://schemas.openxmlformats.org/markup-compatibility/2006" xmlns:o="urn:schemas-microsoft-com:office:office" xmlns:r="http://schemas.openxmlformats.org/officeDocument/2006/relationships" xmlns:m="http://schemas.openxmlformats.org/officeDocument/2006/math" xmlns:v="urn:schemas-microsoft-com:vml" xmlns:w10="urn:schemas-microsoft-com:office:word" xmlns:w="http://schemas.openxmlformats.org/wordprocessingml/2006/main" xmlns:w14="http://schemas.microsoft.com/office/word/2010/wordml" xmlns:w15="http://schemas.microsoft.com/office/word/2012/wordml" xmlns:w16cex="http://schemas.microsoft.com/office/word/2018/wordml/cex" xmlns:w16cid="http://schemas.microsoft.com/office/word/2016/wordml/cid" xmlns:w16="http://schemas.microsoft.com/office/word/2018/wordml" xmlns:w16du="http://schemas.microsoft.com/office/word/2023/wordml/word16du" xmlns:w16sdtdh="http://schemas.microsoft.com/office/word/2020/wordml/sdtdatahash" xmlns:w16se="http://schemas.microsoft.com/office/word/2015/wordml/symex" xmlns:sl="http://schemas.openxmlformats.org/schemaLibrary/2006/main" mc:Ignorable="w14 w15 w16se w16cid w16 w16cex w16sdtdh w16du">
   <w:view w:val="normal"/>
   <w:defaultTabStop w:val="720"/>
   <w:characterSpacingControl w:val="doNotCompress"/>
@@ -8116,11 +8706,13 @@
     <w:rsidRoot w:val="0092519E"/>
     <w:rsid w:val="000F344C"/>
     <w:rsid w:val="00127AA5"/>
+    <w:rsid w:val="001C1D9C"/>
     <w:rsid w:val="002F3A73"/>
     <w:rsid w:val="003A49F1"/>
     <w:rsid w:val="003E0CA4"/>
     <w:rsid w:val="005A006A"/>
     <w:rsid w:val="005D5722"/>
+    <w:rsid w:val="006136A1"/>
     <w:rsid w:val="006C180B"/>
     <w:rsid w:val="007C621D"/>
     <w:rsid w:val="008131D9"/>
@@ -8148,13 +8740,13 @@
   <w:themeFontLang w:val="en-US"/>
   <w:clrSchemeMapping w:bg1="light1" w:t1="dark1" w:bg2="light2" w:t2="dark2" w:accent1="accent1" w:accent2="accent2" w:accent3="accent3" w:accent4="accent4" w:accent5="accent5" w:accent6="accent6" w:hyperlink="hyperlink" w:followedHyperlink="followedHyperlink"/>
   <w:decimalSymbol w:val=","/>
-  <w:listSeparator w:val=";"/>
+  <w:listSeparator w:val=","/>
   <w15:chartTrackingRefBased/>
 </w:settings>
 </file>
 
 <file path=word/glossary/styles.xml><?xml version="1.0" encoding="utf-8"?>
-<w:styles xmlns:mc="http://schemas.openxmlformats.org/markup-compatibility/2006" xmlns:r="http://schemas.openxmlformats.org/officeDocument/2006/relationships" xmlns:w="http://schemas.openxmlformats.org/wordprocessingml/2006/main" xmlns:w14="http://schemas.microsoft.com/office/word/2010/wordml" xmlns:w15="http://schemas.microsoft.com/office/word/2012/wordml" xmlns:w16cex="http://schemas.microsoft.com/office/word/2018/wordml/cex" xmlns:w16cid="http://schemas.microsoft.com/office/word/2016/wordml/cid" xmlns:w16="http://schemas.microsoft.com/office/word/2018/wordml" xmlns:w16sdtdh="http://schemas.microsoft.com/office/word/2020/wordml/sdtdatahash" xmlns:w16se="http://schemas.microsoft.com/office/word/2015/wordml/symex" mc:Ignorable="w14 w15 w16se w16cid w16 w16cex w16sdtdh">
+<w:styles xmlns:mc="http://schemas.openxmlformats.org/markup-compatibility/2006" xmlns:r="http://schemas.openxmlformats.org/officeDocument/2006/relationships" xmlns:w="http://schemas.openxmlformats.org/wordprocessingml/2006/main" xmlns:w14="http://schemas.microsoft.com/office/word/2010/wordml" xmlns:w15="http://schemas.microsoft.com/office/word/2012/wordml" xmlns:w16cex="http://schemas.microsoft.com/office/word/2018/wordml/cex" xmlns:w16cid="http://schemas.microsoft.com/office/word/2016/wordml/cid" xmlns:w16="http://schemas.microsoft.com/office/word/2018/wordml" xmlns:w16du="http://schemas.microsoft.com/office/word/2023/wordml/word16du" xmlns:w16sdtdh="http://schemas.microsoft.com/office/word/2020/wordml/sdtdatahash" xmlns:w16se="http://schemas.microsoft.com/office/word/2015/wordml/symex" mc:Ignorable="w14 w15 w16se w16cid w16 w16cex w16sdtdh w16du">
   <w:docDefaults>
     <w:rPrDefault>
       <w:rPr>
@@ -8600,14 +9192,13 @@
     <w:rPr>
       <w:sz w:val="24"/>
       <w:szCs w:val="24"/>
-      <w:lang/>
     </w:rPr>
   </w:style>
 </w:styles>
 </file>
 
 <file path=word/glossary/webSettings.xml><?xml version="1.0" encoding="utf-8"?>
-<w:webSettings xmlns:mc="http://schemas.openxmlformats.org/markup-compatibility/2006" xmlns:r="http://schemas.openxmlformats.org/officeDocument/2006/relationships" xmlns:w="http://schemas.openxmlformats.org/wordprocessingml/2006/main" xmlns:w14="http://schemas.microsoft.com/office/word/2010/wordml" xmlns:w15="http://schemas.microsoft.com/office/word/2012/wordml" xmlns:w16cex="http://schemas.microsoft.com/office/word/2018/wordml/cex" xmlns:w16cid="http://schemas.microsoft.com/office/word/2016/wordml/cid" xmlns:w16="http://schemas.microsoft.com/office/word/2018/wordml" xmlns:w16sdtdh="http://schemas.microsoft.com/office/word/2020/wordml/sdtdatahash" xmlns:w16se="http://schemas.microsoft.com/office/word/2015/wordml/symex" mc:Ignorable="w14 w15 w16se w16cid w16 w16cex w16sdtdh">
+<w:webSettings xmlns:mc="http://schemas.openxmlformats.org/markup-compatibility/2006" xmlns:r="http://schemas.openxmlformats.org/officeDocument/2006/relationships" xmlns:w="http://schemas.openxmlformats.org/wordprocessingml/2006/main" xmlns:w14="http://schemas.microsoft.com/office/word/2010/wordml" xmlns:w15="http://schemas.microsoft.com/office/word/2012/wordml" xmlns:w16cex="http://schemas.microsoft.com/office/word/2018/wordml/cex" xmlns:w16cid="http://schemas.microsoft.com/office/word/2016/wordml/cid" xmlns:w16="http://schemas.microsoft.com/office/word/2018/wordml" xmlns:w16du="http://schemas.microsoft.com/office/word/2023/wordml/word16du" xmlns:w16sdtdh="http://schemas.microsoft.com/office/word/2020/wordml/sdtdatahash" xmlns:w16se="http://schemas.microsoft.com/office/word/2015/wordml/symex" mc:Ignorable="w14 w15 w16se w16cid w16 w16cex w16sdtdh w16du">
   <w:optimizeForBrowser/>
   <w:allowPNG/>
 </w:webSettings>
@@ -8933,23 +9524,6 @@
 </file>
 
 <file path=customXml/item1.xml><?xml version="1.0" encoding="utf-8"?>
-<?mso-contentType ?>
-<FormTemplates xmlns="http://schemas.microsoft.com/sharepoint/v3/contenttype/forms">
-  <Display>DocumentLibraryForm</Display>
-  <Edit>DocumentLibraryForm</Edit>
-  <New>DocumentLibraryForm</New>
-</FormTemplates>
-</file>
-
-<file path=customXml/item2.xml><?xml version="1.0" encoding="utf-8"?>
-<p:properties xmlns:p="http://schemas.microsoft.com/office/2006/metadata/properties" xmlns:xsi="http://www.w3.org/2001/XMLSchema-instance" xmlns:pc="http://schemas.microsoft.com/office/infopath/2007/PartnerControls">
-  <documentManagement>
-    <_activity xmlns="363ab4d0-cf07-4847-a095-33cce74010be" xsi:nil="true"/>
-  </documentManagement>
-</p:properties>
-</file>
-
-<file path=customXml/item3.xml><?xml version="1.0" encoding="utf-8"?>
 <ct:contentTypeSchema xmlns:ct="http://schemas.microsoft.com/office/2006/metadata/contentType" xmlns:ma="http://schemas.microsoft.com/office/2006/metadata/properties/metaAttributes" ct:_="" ma:_="" ma:contentTypeName="Dokument" ma:contentTypeID="0x010100ED39A1900AF7EB45B08E8567839A7C29" ma:contentTypeVersion="18" ma:contentTypeDescription="Opret et nyt dokument." ma:contentTypeScope="" ma:versionID="320ada34d2db88c4bc9c8ed9453b5514">
   <xsd:schema xmlns:xsd="http://www.w3.org/2001/XMLSchema" xmlns:xs="http://www.w3.org/2001/XMLSchema" xmlns:p="http://schemas.microsoft.com/office/2006/metadata/properties" xmlns:ns3="363ab4d0-cf07-4847-a095-33cce74010be" xmlns:ns4="fee315b2-273b-4b9b-b293-37f47b6ded44" targetNamespace="http://schemas.microsoft.com/office/2006/metadata/properties" ma:root="true" ma:fieldsID="16c295debc40dd82b65ebfa8f9b89073" ns3:_="" ns4:_="">
     <xsd:import namespace="363ab4d0-cf07-4847-a095-33cce74010be"/>
@@ -9202,29 +9776,28 @@
 </ct:contentTypeSchema>
 </file>
 
-<file path=customXml/item4.xml><?xml version="1.0" encoding="utf-8"?>
+<file path=customXml/item2.xml><?xml version="1.0" encoding="utf-8"?>
 <b:Sources xmlns:b="http://schemas.openxmlformats.org/officeDocument/2006/bibliography" xmlns="http://schemas.openxmlformats.org/officeDocument/2006/bibliography" SelectedStyle="\APASixthEditionOfficeOnline.xsl" StyleName="APA" Version="6"/>
 </file>
 
-<file path=customXml/itemProps1.xml><?xml version="1.0" encoding="utf-8"?>
-<ds:datastoreItem xmlns:ds="http://schemas.openxmlformats.org/officeDocument/2006/customXml" ds:itemID="{46D2A313-2708-4945-822C-3D56F02B1064}">
-  <ds:schemaRefs>
-    <ds:schemaRef ds:uri="http://schemas.microsoft.com/sharepoint/v3/contenttype/forms"/>
-  </ds:schemaRefs>
-</ds:datastoreItem>
+<file path=customXml/item3.xml><?xml version="1.0" encoding="utf-8"?>
+<?mso-contentType ?>
+<FormTemplates xmlns="http://schemas.microsoft.com/sharepoint/v3/contenttype/forms">
+  <Display>DocumentLibraryForm</Display>
+  <Edit>DocumentLibraryForm</Edit>
+  <New>DocumentLibraryForm</New>
+</FormTemplates>
 </file>
 
-<file path=customXml/itemProps2.xml><?xml version="1.0" encoding="utf-8"?>
-<ds:datastoreItem xmlns:ds="http://schemas.openxmlformats.org/officeDocument/2006/customXml" ds:itemID="{BC7ED086-0F90-421A-9F92-4EE66F14948F}">
-  <ds:schemaRefs>
-    <ds:schemaRef ds:uri="http://schemas.microsoft.com/office/2006/metadata/properties"/>
-    <ds:schemaRef ds:uri="http://schemas.microsoft.com/office/infopath/2007/PartnerControls"/>
-    <ds:schemaRef ds:uri="363ab4d0-cf07-4847-a095-33cce74010be"/>
-  </ds:schemaRefs>
-</ds:datastoreItem>
+<file path=customXml/item4.xml><?xml version="1.0" encoding="utf-8"?>
+<p:properties xmlns:p="http://schemas.microsoft.com/office/2006/metadata/properties" xmlns:xsi="http://www.w3.org/2001/XMLSchema-instance" xmlns:pc="http://schemas.microsoft.com/office/infopath/2007/PartnerControls">
+  <documentManagement>
+    <_activity xmlns="363ab4d0-cf07-4847-a095-33cce74010be" xsi:nil="true"/>
+  </documentManagement>
+</p:properties>
 </file>
 
-<file path=customXml/itemProps3.xml><?xml version="1.0" encoding="utf-8"?>
+<file path=customXml/itemProps1.xml><?xml version="1.0" encoding="utf-8"?>
 <ds:datastoreItem xmlns:ds="http://schemas.openxmlformats.org/officeDocument/2006/customXml" ds:itemID="{A34498C2-EC28-4A4F-A151-50AD9895C4A0}">
   <ds:schemaRefs>
     <ds:schemaRef ds:uri="http://schemas.microsoft.com/office/2006/metadata/contentType"/>
@@ -9243,10 +9816,28 @@
 </ds:datastoreItem>
 </file>
 
-<file path=customXml/itemProps4.xml><?xml version="1.0" encoding="utf-8"?>
+<file path=customXml/itemProps2.xml><?xml version="1.0" encoding="utf-8"?>
 <ds:datastoreItem xmlns:ds="http://schemas.openxmlformats.org/officeDocument/2006/customXml" ds:itemID="{7D655F36-5D4A-4F56-B31D-F4C1095AA34D}">
   <ds:schemaRefs>
     <ds:schemaRef ds:uri="http://schemas.openxmlformats.org/officeDocument/2006/bibliography"/>
   </ds:schemaRefs>
 </ds:datastoreItem>
+</file>
+
+<file path=customXml/itemProps3.xml><?xml version="1.0" encoding="utf-8"?>
+<ds:datastoreItem xmlns:ds="http://schemas.openxmlformats.org/officeDocument/2006/customXml" ds:itemID="{46D2A313-2708-4945-822C-3D56F02B1064}">
+  <ds:schemaRefs>
+    <ds:schemaRef ds:uri="http://schemas.microsoft.com/sharepoint/v3/contenttype/forms"/>
+  </ds:schemaRefs>
+</ds:datastoreItem>
+</file>
+
+<file path=customXml/itemProps4.xml><?xml version="1.0" encoding="utf-8"?>
+<ds:datastoreItem xmlns:ds="http://schemas.openxmlformats.org/officeDocument/2006/customXml" ds:itemID="{BC7ED086-0F90-421A-9F92-4EE66F14948F}">
+  <ds:schemaRefs>
+    <ds:schemaRef ds:uri="http://schemas.microsoft.com/office/2006/metadata/properties"/>
+    <ds:schemaRef ds:uri="http://schemas.microsoft.com/office/infopath/2007/PartnerControls"/>
+    <ds:schemaRef ds:uri="363ab4d0-cf07-4847-a095-33cce74010be"/>
+  </ds:schemaRefs>
+</ds:datastoreItem>
 </file>
</xml_diff>